<commit_message>
Riješen i posljednji issue
</commit_message>
<xml_diff>
--- a/SRS-novi.docx
+++ b/SRS-novi.docx
@@ -1,6 +1,6 @@
 
 <file path=word/document.xml><?xml version="1.0" encoding="utf-8"?>
-<w:document xmlns:ve="http://schemas.openxmlformats.org/markup-compatibility/2006" xmlns:o="urn:schemas-microsoft-com:office:office" xmlns:r="http://schemas.openxmlformats.org/officeDocument/2006/relationships" xmlns:m="http://schemas.openxmlformats.org/officeDocument/2006/math" xmlns:v="urn:schemas-microsoft-com:vml" xmlns:wp="http://schemas.openxmlformats.org/drawingml/2006/wordprocessingDrawing" xmlns:w10="urn:schemas-microsoft-com:office:word" xmlns:w="http://schemas.openxmlformats.org/wordprocessingml/2006/main" xmlns:wne="http://schemas.microsoft.com/office/word/2006/wordml">
+<w:document xmlns:wpc="http://schemas.microsoft.com/office/word/2010/wordprocessingCanvas" xmlns:cx="http://schemas.microsoft.com/office/drawing/2014/chartex" xmlns:cx1="http://schemas.microsoft.com/office/drawing/2015/9/8/chartex" xmlns:cx2="http://schemas.microsoft.com/office/drawing/2015/10/21/chartex" xmlns:mc="http://schemas.openxmlformats.org/markup-compatibility/2006" xmlns:o="urn:schemas-microsoft-com:office:office" xmlns:r="http://schemas.openxmlformats.org/officeDocument/2006/relationships" xmlns:m="http://schemas.openxmlformats.org/officeDocument/2006/math" xmlns:v="urn:schemas-microsoft-com:vml" xmlns:wp14="http://schemas.microsoft.com/office/word/2010/wordprocessingDrawing" xmlns:wp="http://schemas.openxmlformats.org/drawingml/2006/wordprocessingDrawing" xmlns:w10="urn:schemas-microsoft-com:office:word" xmlns:w="http://schemas.openxmlformats.org/wordprocessingml/2006/main" xmlns:w14="http://schemas.microsoft.com/office/word/2010/wordml" xmlns:w15="http://schemas.microsoft.com/office/word/2012/wordml" xmlns:w16se="http://schemas.microsoft.com/office/word/2015/wordml/symex" xmlns:wpg="http://schemas.microsoft.com/office/word/2010/wordprocessingGroup" xmlns:wpi="http://schemas.microsoft.com/office/word/2010/wordprocessingInk" xmlns:wne="http://schemas.microsoft.com/office/word/2006/wordml" xmlns:wps="http://schemas.microsoft.com/office/word/2010/wordprocessingShape" mc:Ignorable="w14 w15 w16se wp14">
   <w:body>
     <w:p>
       <w:pPr>
@@ -107,7 +107,7 @@
       <w:r>
         <w:rPr>
           <w:noProof/>
-          <w:lang w:val="hr-HR" w:eastAsia="hr-HR"/>
+          <w:lang w:eastAsia="bs-Latn-BA"/>
         </w:rPr>
         <w:drawing>
           <wp:anchor distT="0" distB="0" distL="114300" distR="114300" simplePos="0" relativeHeight="251663360" behindDoc="0" locked="0" layoutInCell="1" allowOverlap="1">
@@ -153,8 +153,8 @@
                     <a:blip r:embed="rId7" cstate="print">
                       <a:extLst>
                         <a:ext uri="{BEBA8EAE-BF5A-486C-A8C5-ECC9F3942E4B}">
-                          <a14:imgProps xmlns:a14="http://schemas.microsoft.com/office/drawing/2010/main" xmlns:wps="http://schemas.microsoft.com/office/word/2010/wordprocessingShape" xmlns:wpi="http://schemas.microsoft.com/office/word/2010/wordprocessingInk" xmlns:wpg="http://schemas.microsoft.com/office/word/2010/wordprocessingGroup" xmlns:w14="http://schemas.microsoft.com/office/word/2010/wordml" xmlns:w="http://schemas.openxmlformats.org/wordprocessingml/2006/main" xmlns:w10="urn:schemas-microsoft-com:office:word" xmlns:wp14="http://schemas.microsoft.com/office/word/2010/wordprocessingDrawing" xmlns:v="urn:schemas-microsoft-com:vml" xmlns:o="urn:schemas-microsoft-com:office:office" xmlns:mc="http://schemas.openxmlformats.org/markup-compatibility/2006" xmlns:wpc="http://schemas.microsoft.com/office/word/2010/wordprocessingCanvas" xmlns="">
-                            <a14:imgLayer r:embed="rId9">
+                          <a14:imgProps xmlns:a14="http://schemas.microsoft.com/office/drawing/2010/main">
+                            <a14:imgLayer r:embed="rId8">
                               <a14:imgEffect>
                                 <a14:backgroundRemoval t="10000" b="90000" l="25378" r="74853"/>
                               </a14:imgEffect>
@@ -162,7 +162,7 @@
                           </a14:imgProps>
                         </a:ext>
                         <a:ext uri="{28A0092B-C50C-407E-A947-70E740481C1C}">
-                          <a14:useLocalDpi xmlns:a14="http://schemas.microsoft.com/office/drawing/2010/main" xmlns:wps="http://schemas.microsoft.com/office/word/2010/wordprocessingShape" xmlns:wpi="http://schemas.microsoft.com/office/word/2010/wordprocessingInk" xmlns:wpg="http://schemas.microsoft.com/office/word/2010/wordprocessingGroup" xmlns:w14="http://schemas.microsoft.com/office/word/2010/wordml" xmlns:w="http://schemas.openxmlformats.org/wordprocessingml/2006/main" xmlns:w10="urn:schemas-microsoft-com:office:word" xmlns:wp14="http://schemas.microsoft.com/office/word/2010/wordprocessingDrawing" xmlns:v="urn:schemas-microsoft-com:vml" xmlns:o="urn:schemas-microsoft-com:office:office" xmlns:mc="http://schemas.openxmlformats.org/markup-compatibility/2006" xmlns:wpc="http://schemas.microsoft.com/office/word/2010/wordprocessingCanvas" xmlns="" val="0"/>
+                          <a14:useLocalDpi xmlns:a14="http://schemas.microsoft.com/office/drawing/2010/main" val="0"/>
                         </a:ext>
                       </a:extLst>
                     </a:blip>
@@ -206,7 +206,7 @@
                     </a:sp3d>
                     <a:extLst>
                       <a:ext uri="{53640926-AAD7-44D8-BBD7-CCE9431645EC}">
-                        <a14:shadowObscured xmlns:a14="http://schemas.microsoft.com/office/drawing/2010/main" xmlns:wps="http://schemas.microsoft.com/office/word/2010/wordprocessingShape" xmlns:wpi="http://schemas.microsoft.com/office/word/2010/wordprocessingInk" xmlns:wpg="http://schemas.microsoft.com/office/word/2010/wordprocessingGroup" xmlns:w14="http://schemas.microsoft.com/office/word/2010/wordml" xmlns:w="http://schemas.openxmlformats.org/wordprocessingml/2006/main" xmlns:w10="urn:schemas-microsoft-com:office:word" xmlns:wp14="http://schemas.microsoft.com/office/word/2010/wordprocessingDrawing" xmlns:v="urn:schemas-microsoft-com:vml" xmlns:o="urn:schemas-microsoft-com:office:office" xmlns:mc="http://schemas.openxmlformats.org/markup-compatibility/2006" xmlns:wpc="http://schemas.microsoft.com/office/word/2010/wordprocessingCanvas" xmlns=""/>
+                        <a14:shadowObscured xmlns:a14="http://schemas.microsoft.com/office/drawing/2010/main"/>
                       </a:ext>
                     </a:extLst>
                   </pic:spPr>
@@ -4115,7 +4115,7 @@
                 <w:sz w:val="24"/>
                 <w:szCs w:val="24"/>
               </w:rPr>
-              <w:t>23</w:t>
+              <w:t>22</w:t>
             </w:r>
             <w:r>
               <w:rPr>
@@ -4197,24 +4197,19 @@
                 <w:sz w:val="24"/>
                 <w:szCs w:val="24"/>
               </w:rPr>
-            </w:r>
-            <w:r>
-              <w:rPr>
+              <w:fldChar w:fldCharType="separate"/>
+            </w:r>
+            <w:r>
+              <w:rPr>
+                <w:b/>
+                <w:bCs/>
                 <w:noProof/>
                 <w:webHidden/>
                 <w:sz w:val="24"/>
                 <w:szCs w:val="24"/>
-              </w:rPr>
-              <w:fldChar w:fldCharType="separate"/>
-            </w:r>
-            <w:r>
-              <w:rPr>
-                <w:noProof/>
-                <w:webHidden/>
-                <w:sz w:val="24"/>
-                <w:szCs w:val="24"/>
-              </w:rPr>
-              <w:t>24</w:t>
+                <w:lang w:val="en-US"/>
+              </w:rPr>
+              <w:t>Error! Bookmark not defined.</w:t>
             </w:r>
             <w:r>
               <w:rPr>
@@ -5822,7 +5817,7 @@
                 <w:sz w:val="24"/>
                 <w:szCs w:val="24"/>
               </w:rPr>
-              <w:t>40</w:t>
+              <w:t>39</w:t>
             </w:r>
             <w:r>
               <w:rPr>
@@ -5941,7 +5936,7 @@
                 <w:sz w:val="24"/>
                 <w:szCs w:val="24"/>
               </w:rPr>
-              <w:t>42</w:t>
+              <w:t>41</w:t>
             </w:r>
             <w:r>
               <w:rPr>
@@ -6060,7 +6055,7 @@
                 <w:sz w:val="24"/>
                 <w:szCs w:val="24"/>
               </w:rPr>
-              <w:t>44</w:t>
+              <w:t>43</w:t>
             </w:r>
             <w:r>
               <w:rPr>
@@ -6182,7 +6177,7 @@
                 <w:sz w:val="24"/>
                 <w:szCs w:val="24"/>
               </w:rPr>
-              <w:t>46</w:t>
+              <w:t>45</w:t>
             </w:r>
             <w:r>
               <w:rPr>
@@ -6271,7 +6266,7 @@
                 <w:sz w:val="24"/>
                 <w:szCs w:val="24"/>
               </w:rPr>
-              <w:t>48</w:t>
+              <w:t>47</w:t>
             </w:r>
             <w:r>
               <w:rPr>
@@ -6370,7 +6365,7 @@
                 <w:sz w:val="24"/>
                 <w:szCs w:val="24"/>
               </w:rPr>
-              <w:t>48</w:t>
+              <w:t>47</w:t>
             </w:r>
             <w:r>
               <w:rPr>
@@ -6922,7 +6917,7 @@
                 <w:sz w:val="24"/>
                 <w:szCs w:val="24"/>
               </w:rPr>
-              <w:t>50</w:t>
+              <w:t>49</w:t>
             </w:r>
             <w:r>
               <w:rPr>
@@ -7021,7 +7016,7 @@
                 <w:sz w:val="24"/>
                 <w:szCs w:val="24"/>
               </w:rPr>
-              <w:t>50</w:t>
+              <w:t>49</w:t>
             </w:r>
             <w:r>
               <w:rPr>
@@ -7118,7 +7113,7 @@
                 <w:sz w:val="24"/>
                 <w:szCs w:val="24"/>
               </w:rPr>
-              <w:t>50</w:t>
+              <w:t>49</w:t>
             </w:r>
             <w:r>
               <w:rPr>
@@ -8282,7 +8277,7 @@
         </w:rPr>
         <w:t>(</w:t>
       </w:r>
-      <w:hyperlink r:id="rId10" w:history="1">
+      <w:hyperlink r:id="rId9" w:history="1">
         <w:r>
           <w:rPr>
             <w:rStyle w:val="Hyperlink"/>
@@ -8389,7 +8384,7 @@
           <w:rFonts w:ascii="Times New Roman" w:hAnsi="Times New Roman" w:cs="Times New Roman"/>
           <w:noProof/>
           <w:sz w:val="24"/>
-          <w:lang w:val="hr-HR" w:eastAsia="hr-HR"/>
+          <w:lang w:eastAsia="bs-Latn-BA"/>
         </w:rPr>
         <w:drawing>
           <wp:inline distT="0" distB="0" distL="0" distR="0">
@@ -8409,10 +8404,10 @@
                     </pic:cNvPicPr>
                   </pic:nvPicPr>
                   <pic:blipFill>
-                    <a:blip r:embed="rId11" cstate="print">
+                    <a:blip r:embed="rId10" cstate="print">
                       <a:extLst>
                         <a:ext uri="{28A0092B-C50C-407E-A947-70E740481C1C}">
-                          <a14:useLocalDpi xmlns:a14="http://schemas.microsoft.com/office/drawing/2010/main" xmlns:wps="http://schemas.microsoft.com/office/word/2010/wordprocessingShape" xmlns:wpi="http://schemas.microsoft.com/office/word/2010/wordprocessingInk" xmlns:wpg="http://schemas.microsoft.com/office/word/2010/wordprocessingGroup" xmlns:w14="http://schemas.microsoft.com/office/word/2010/wordml" xmlns:w="http://schemas.openxmlformats.org/wordprocessingml/2006/main" xmlns:w10="urn:schemas-microsoft-com:office:word" xmlns:wp14="http://schemas.microsoft.com/office/word/2010/wordprocessingDrawing" xmlns:v="urn:schemas-microsoft-com:vml" xmlns:o="urn:schemas-microsoft-com:office:office" xmlns:mc="http://schemas.openxmlformats.org/markup-compatibility/2006" xmlns:wpc="http://schemas.microsoft.com/office/word/2010/wordprocessingCanvas" xmlns="" val="0"/>
+                          <a14:useLocalDpi xmlns:a14="http://schemas.microsoft.com/office/drawing/2010/main" val="0"/>
                         </a:ext>
                       </a:extLst>
                     </a:blip>
@@ -10215,7 +10210,7 @@
       <w:r>
         <w:rPr>
           <w:noProof/>
-          <w:lang w:val="hr-HR" w:eastAsia="hr-HR"/>
+          <w:lang w:eastAsia="bs-Latn-BA"/>
         </w:rPr>
         <w:drawing>
           <wp:inline distT="0" distB="0" distL="0" distR="0">
@@ -10235,10 +10230,10 @@
                     </pic:cNvPicPr>
                   </pic:nvPicPr>
                   <pic:blipFill>
-                    <a:blip r:embed="rId12" cstate="print">
+                    <a:blip r:embed="rId11" cstate="print">
                       <a:extLst>
                         <a:ext uri="{28A0092B-C50C-407E-A947-70E740481C1C}">
-                          <a14:useLocalDpi xmlns:a14="http://schemas.microsoft.com/office/drawing/2010/main" xmlns:wps="http://schemas.microsoft.com/office/word/2010/wordprocessingShape" xmlns:wpi="http://schemas.microsoft.com/office/word/2010/wordprocessingInk" xmlns:wpg="http://schemas.microsoft.com/office/word/2010/wordprocessingGroup" xmlns:w14="http://schemas.microsoft.com/office/word/2010/wordml" xmlns:w="http://schemas.openxmlformats.org/wordprocessingml/2006/main" xmlns:w10="urn:schemas-microsoft-com:office:word" xmlns:wp14="http://schemas.microsoft.com/office/word/2010/wordprocessingDrawing" xmlns:v="urn:schemas-microsoft-com:vml" xmlns:o="urn:schemas-microsoft-com:office:office" xmlns:mc="http://schemas.openxmlformats.org/markup-compatibility/2006" xmlns:wpc="http://schemas.microsoft.com/office/word/2010/wordprocessingCanvas" xmlns="" val="0"/>
+                          <a14:useLocalDpi xmlns:a14="http://schemas.microsoft.com/office/drawing/2010/main" val="0"/>
                         </a:ext>
                       </a:extLst>
                     </a:blip>
@@ -10635,7 +10630,7 @@
       <w:r>
         <w:rPr>
           <w:noProof/>
-          <w:lang w:val="hr-HR" w:eastAsia="hr-HR"/>
+          <w:lang w:eastAsia="bs-Latn-BA"/>
         </w:rPr>
         <w:drawing>
           <wp:inline distT="0" distB="0" distL="0" distR="0">
@@ -10653,10 +10648,10 @@
                     <pic:cNvPicPr/>
                   </pic:nvPicPr>
                   <pic:blipFill>
-                    <a:blip r:embed="rId13" cstate="print">
+                    <a:blip r:embed="rId12" cstate="print">
                       <a:extLst>
                         <a:ext uri="{28A0092B-C50C-407E-A947-70E740481C1C}">
-                          <a14:useLocalDpi xmlns:a14="http://schemas.microsoft.com/office/drawing/2010/main" xmlns:wps="http://schemas.microsoft.com/office/word/2010/wordprocessingShape" xmlns:wpi="http://schemas.microsoft.com/office/word/2010/wordprocessingInk" xmlns:wpg="http://schemas.microsoft.com/office/word/2010/wordprocessingGroup" xmlns:w14="http://schemas.microsoft.com/office/word/2010/wordml" xmlns:w="http://schemas.openxmlformats.org/wordprocessingml/2006/main" xmlns:w10="urn:schemas-microsoft-com:office:word" xmlns:wp14="http://schemas.microsoft.com/office/word/2010/wordprocessingDrawing" xmlns:v="urn:schemas-microsoft-com:vml" xmlns:o="urn:schemas-microsoft-com:office:office" xmlns:mc="http://schemas.openxmlformats.org/markup-compatibility/2006" xmlns:wpc="http://schemas.microsoft.com/office/word/2010/wordprocessingCanvas" xmlns="" val="0"/>
+                          <a14:useLocalDpi xmlns:a14="http://schemas.microsoft.com/office/drawing/2010/main" val="0"/>
                         </a:ext>
                       </a:extLst>
                     </a:blip>
@@ -10865,7 +10860,7 @@
       <w:r>
         <w:rPr>
           <w:noProof/>
-          <w:lang w:val="hr-HR" w:eastAsia="hr-HR"/>
+          <w:lang w:eastAsia="bs-Latn-BA"/>
         </w:rPr>
         <w:drawing>
           <wp:inline distT="0" distB="0" distL="0" distR="0">
@@ -10883,10 +10878,10 @@
                     <pic:cNvPicPr/>
                   </pic:nvPicPr>
                   <pic:blipFill>
-                    <a:blip r:embed="rId14" cstate="print">
+                    <a:blip r:embed="rId13" cstate="print">
                       <a:extLst>
                         <a:ext uri="{28A0092B-C50C-407E-A947-70E740481C1C}">
-                          <a14:useLocalDpi xmlns:a14="http://schemas.microsoft.com/office/drawing/2010/main" xmlns:wps="http://schemas.microsoft.com/office/word/2010/wordprocessingShape" xmlns:wpi="http://schemas.microsoft.com/office/word/2010/wordprocessingInk" xmlns:wpg="http://schemas.microsoft.com/office/word/2010/wordprocessingGroup" xmlns:w14="http://schemas.microsoft.com/office/word/2010/wordml" xmlns:w="http://schemas.openxmlformats.org/wordprocessingml/2006/main" xmlns:w10="urn:schemas-microsoft-com:office:word" xmlns:wp14="http://schemas.microsoft.com/office/word/2010/wordprocessingDrawing" xmlns:v="urn:schemas-microsoft-com:vml" xmlns:o="urn:schemas-microsoft-com:office:office" xmlns:mc="http://schemas.openxmlformats.org/markup-compatibility/2006" xmlns:wpc="http://schemas.microsoft.com/office/word/2010/wordprocessingCanvas" xmlns="" val="0"/>
+                          <a14:useLocalDpi xmlns:a14="http://schemas.microsoft.com/office/drawing/2010/main" val="0"/>
                         </a:ext>
                       </a:extLst>
                     </a:blip>
@@ -11108,7 +11103,7 @@
       <w:r>
         <w:rPr>
           <w:noProof/>
-          <w:lang w:val="hr-HR" w:eastAsia="hr-HR"/>
+          <w:lang w:eastAsia="bs-Latn-BA"/>
         </w:rPr>
         <w:drawing>
           <wp:inline distT="0" distB="0" distL="0" distR="0">
@@ -11126,10 +11121,10 @@
                     <pic:cNvPicPr/>
                   </pic:nvPicPr>
                   <pic:blipFill>
-                    <a:blip r:embed="rId15" cstate="print">
+                    <a:blip r:embed="rId14" cstate="print">
                       <a:extLst>
                         <a:ext uri="{28A0092B-C50C-407E-A947-70E740481C1C}">
-                          <a14:useLocalDpi xmlns:a14="http://schemas.microsoft.com/office/drawing/2010/main" xmlns:wps="http://schemas.microsoft.com/office/word/2010/wordprocessingShape" xmlns:wpi="http://schemas.microsoft.com/office/word/2010/wordprocessingInk" xmlns:wpg="http://schemas.microsoft.com/office/word/2010/wordprocessingGroup" xmlns:w14="http://schemas.microsoft.com/office/word/2010/wordml" xmlns:w="http://schemas.openxmlformats.org/wordprocessingml/2006/main" xmlns:w10="urn:schemas-microsoft-com:office:word" xmlns:wp14="http://schemas.microsoft.com/office/word/2010/wordprocessingDrawing" xmlns:v="urn:schemas-microsoft-com:vml" xmlns:o="urn:schemas-microsoft-com:office:office" xmlns:mc="http://schemas.openxmlformats.org/markup-compatibility/2006" xmlns:wpc="http://schemas.microsoft.com/office/word/2010/wordprocessingCanvas" xmlns="" val="0"/>
+                          <a14:useLocalDpi xmlns:a14="http://schemas.microsoft.com/office/drawing/2010/main" val="0"/>
                         </a:ext>
                       </a:extLst>
                     </a:blip>
@@ -14658,33 +14653,21 @@
     <w:p>
       <w:pPr>
         <w:pStyle w:val="Heading2"/>
+        <w:spacing w:after="100" w:afterAutospacing="1"/>
         <w:rPr>
           <w:rFonts w:ascii="Times New Roman" w:hAnsi="Times New Roman" w:cs="Times New Roman"/>
           <w:sz w:val="28"/>
           <w:szCs w:val="28"/>
         </w:rPr>
       </w:pPr>
-    </w:p>
-    <w:p/>
-    <w:p/>
-    <w:p/>
-    <w:p>
-      <w:pPr>
-        <w:pStyle w:val="Heading2"/>
-        <w:spacing w:after="100" w:afterAutospacing="1"/>
+      <w:bookmarkStart w:id="70" w:name="_Toc446804152"/>
+      <w:r>
         <w:rPr>
           <w:rFonts w:ascii="Times New Roman" w:hAnsi="Times New Roman" w:cs="Times New Roman"/>
           <w:sz w:val="28"/>
           <w:szCs w:val="28"/>
         </w:rPr>
-      </w:pPr>
-      <w:bookmarkStart w:id="70" w:name="_Toc446804152"/>
-      <w:r>
-        <w:rPr>
-          <w:rFonts w:ascii="Times New Roman" w:hAnsi="Times New Roman" w:cs="Times New Roman"/>
-          <w:sz w:val="28"/>
-          <w:szCs w:val="28"/>
-        </w:rPr>
+        <w:lastRenderedPageBreak/>
         <w:t>3.1.3 Hardverski interfejsi i komunikacijski interfejsi</w:t>
       </w:r>
       <w:bookmarkEnd w:id="70"/>
@@ -14745,7 +14728,7 @@
       <w:r>
         <w:rPr>
           <w:noProof/>
-          <w:lang w:val="hr-HR" w:eastAsia="hr-HR"/>
+          <w:lang w:eastAsia="bs-Latn-BA"/>
         </w:rPr>
         <w:drawing>
           <wp:anchor distT="0" distB="0" distL="114300" distR="114300" simplePos="0" relativeHeight="251659264" behindDoc="1" locked="0" layoutInCell="1" allowOverlap="0">
@@ -14781,10 +14764,10 @@
                     </pic:cNvPicPr>
                   </pic:nvPicPr>
                   <pic:blipFill>
-                    <a:blip r:embed="rId16" cstate="print">
+                    <a:blip r:embed="rId15" cstate="print">
                       <a:extLst>
                         <a:ext uri="{28A0092B-C50C-407E-A947-70E740481C1C}">
-                          <a14:useLocalDpi xmlns:a14="http://schemas.microsoft.com/office/drawing/2010/main" xmlns:wps="http://schemas.microsoft.com/office/word/2010/wordprocessingShape" xmlns:wpi="http://schemas.microsoft.com/office/word/2010/wordprocessingInk" xmlns:wpg="http://schemas.microsoft.com/office/word/2010/wordprocessingGroup" xmlns:w14="http://schemas.microsoft.com/office/word/2010/wordml" xmlns:w="http://schemas.openxmlformats.org/wordprocessingml/2006/main" xmlns:w10="urn:schemas-microsoft-com:office:word" xmlns:wp14="http://schemas.microsoft.com/office/word/2010/wordprocessingDrawing" xmlns:v="urn:schemas-microsoft-com:vml" xmlns:o="urn:schemas-microsoft-com:office:office" xmlns:mc="http://schemas.openxmlformats.org/markup-compatibility/2006" xmlns:wpc="http://schemas.microsoft.com/office/word/2010/wordprocessingCanvas" xmlns="" val="0"/>
+                          <a14:useLocalDpi xmlns:a14="http://schemas.microsoft.com/office/drawing/2010/main" val="0"/>
                         </a:ext>
                       </a:extLst>
                     </a:blip>
@@ -14869,6 +14852,7 @@
           <w:szCs w:val="32"/>
           <w:shd w:val="clear" w:color="auto" w:fill="FFFFFF"/>
         </w:rPr>
+        <w:lastRenderedPageBreak/>
         <w:t>3.2 Funkcionalni zahtjevi</w:t>
       </w:r>
       <w:bookmarkEnd w:id="71"/>
@@ -15520,6 +15504,7 @@
           <w:szCs w:val="28"/>
           <w:shd w:val="clear" w:color="auto" w:fill="FFFFFF"/>
         </w:rPr>
+        <w:lastRenderedPageBreak/>
         <w:t>3.2.2 Odjava sa sistema</w:t>
       </w:r>
       <w:bookmarkEnd w:id="73"/>
@@ -16105,30 +16090,6 @@
     </w:p>
     <w:p>
       <w:pPr>
-        <w:pStyle w:val="NoSpacing"/>
-        <w:rPr>
-          <w:shd w:val="clear" w:color="auto" w:fill="FFFFFF"/>
-        </w:rPr>
-      </w:pPr>
-    </w:p>
-    <w:p>
-      <w:pPr>
-        <w:pStyle w:val="NoSpacing"/>
-        <w:rPr>
-          <w:shd w:val="clear" w:color="auto" w:fill="FFFFFF"/>
-        </w:rPr>
-      </w:pPr>
-    </w:p>
-    <w:p>
-      <w:pPr>
-        <w:pStyle w:val="NoSpacing"/>
-        <w:rPr>
-          <w:shd w:val="clear" w:color="auto" w:fill="FFFFFF"/>
-        </w:rPr>
-      </w:pPr>
-    </w:p>
-    <w:p>
-      <w:pPr>
         <w:pStyle w:val="Heading2"/>
         <w:rPr>
           <w:rStyle w:val="textexposedshow"/>
@@ -16137,30 +16098,17 @@
           <w:szCs w:val="28"/>
         </w:rPr>
       </w:pPr>
-    </w:p>
-    <w:p>
-      <w:pPr>
-        <w:pStyle w:val="Heading2"/>
-        <w:rPr>
-          <w:rFonts w:asciiTheme="minorHAnsi" w:eastAsiaTheme="minorHAnsi" w:hAnsiTheme="minorHAnsi" w:cstheme="minorBidi"/>
-          <w:color w:val="auto"/>
-          <w:sz w:val="22"/>
-          <w:szCs w:val="22"/>
-        </w:rPr>
-      </w:pPr>
-    </w:p>
-    <w:p/>
-    <w:p>
-      <w:pPr>
-        <w:pStyle w:val="Heading2"/>
+      <w:bookmarkStart w:id="74" w:name="_Toc446804156"/>
+      <w:r>
         <w:rPr>
           <w:rStyle w:val="textexposedshow"/>
           <w:rFonts w:ascii="Times New Roman" w:hAnsi="Times New Roman" w:cs="Times New Roman"/>
           <w:sz w:val="28"/>
           <w:szCs w:val="28"/>
         </w:rPr>
-      </w:pPr>
-      <w:bookmarkStart w:id="74" w:name="_Toc446804156"/>
+        <w:t>3.2.3 Kreiranje novog korisničkog računa</w:t>
+      </w:r>
+      <w:bookmarkEnd w:id="74"/>
       <w:r>
         <w:rPr>
           <w:rStyle w:val="textexposedshow"/>
@@ -16168,9 +16116,17 @@
           <w:sz w:val="28"/>
           <w:szCs w:val="28"/>
         </w:rPr>
-        <w:t>3.2.3 Kreiranje novog korisničkog računa</w:t>
-      </w:r>
-      <w:bookmarkEnd w:id="74"/>
+        <w:t xml:space="preserve"> </w:t>
+      </w:r>
+      <w:r>
+        <w:rPr>
+          <w:rStyle w:val="textexposedshow"/>
+          <w:rFonts w:ascii="Times New Roman" w:hAnsi="Times New Roman" w:cs="Times New Roman"/>
+          <w:sz w:val="28"/>
+          <w:szCs w:val="28"/>
+        </w:rPr>
+        <w:t>(supervizor i administrator)</w:t>
+      </w:r>
     </w:p>
     <w:p/>
     <w:p>
@@ -16268,6 +16224,7 @@
           <w:szCs w:val="24"/>
           <w:shd w:val="clear" w:color="auto" w:fill="FFFFFF"/>
         </w:rPr>
+        <w:lastRenderedPageBreak/>
         <w:t>Korisnik koji vrši kreiranje novog računa je prijavljen na sistem za privilegijom upravljanja korisničkim računima</w:t>
       </w:r>
     </w:p>
@@ -16983,7 +16940,6 @@
           <w:sz w:val="24"/>
           <w:szCs w:val="24"/>
         </w:rPr>
-        <w:lastRenderedPageBreak/>
         <w:t>FZ 3.4. Sistem omogućava trajnu pohranu</w:t>
       </w:r>
     </w:p>
@@ -17045,6 +17001,90 @@
         </w:rPr>
         <w:t>1</w:t>
       </w:r>
+    </w:p>
+    <w:p>
+      <w:pPr>
+        <w:pStyle w:val="NoSpacing"/>
+        <w:spacing w:after="120"/>
+        <w:rPr>
+          <w:rFonts w:ascii="Constantia" w:hAnsi="Constantia"/>
+          <w:b/>
+          <w:color w:val="333333"/>
+          <w:sz w:val="24"/>
+          <w:szCs w:val="24"/>
+          <w:shd w:val="clear" w:color="auto" w:fill="FFFFFF"/>
+        </w:rPr>
+      </w:pPr>
+    </w:p>
+    <w:p>
+      <w:pPr>
+        <w:pStyle w:val="NoSpacing"/>
+        <w:spacing w:after="120"/>
+        <w:rPr>
+          <w:rFonts w:ascii="Constantia" w:hAnsi="Constantia"/>
+          <w:b/>
+          <w:color w:val="333333"/>
+          <w:sz w:val="24"/>
+          <w:szCs w:val="24"/>
+          <w:shd w:val="clear" w:color="auto" w:fill="FFFFFF"/>
+        </w:rPr>
+      </w:pPr>
+    </w:p>
+    <w:p>
+      <w:pPr>
+        <w:pStyle w:val="NoSpacing"/>
+        <w:spacing w:after="120"/>
+        <w:rPr>
+          <w:rFonts w:ascii="Constantia" w:hAnsi="Constantia"/>
+          <w:b/>
+          <w:color w:val="333333"/>
+          <w:sz w:val="24"/>
+          <w:szCs w:val="24"/>
+          <w:shd w:val="clear" w:color="auto" w:fill="FFFFFF"/>
+        </w:rPr>
+      </w:pPr>
+    </w:p>
+    <w:p>
+      <w:pPr>
+        <w:pStyle w:val="NoSpacing"/>
+        <w:spacing w:after="120"/>
+        <w:rPr>
+          <w:rFonts w:ascii="Constantia" w:hAnsi="Constantia"/>
+          <w:b/>
+          <w:color w:val="333333"/>
+          <w:sz w:val="24"/>
+          <w:szCs w:val="24"/>
+          <w:shd w:val="clear" w:color="auto" w:fill="FFFFFF"/>
+        </w:rPr>
+      </w:pPr>
+    </w:p>
+    <w:p>
+      <w:pPr>
+        <w:pStyle w:val="NoSpacing"/>
+        <w:spacing w:after="120"/>
+        <w:rPr>
+          <w:rFonts w:ascii="Constantia" w:hAnsi="Constantia"/>
+          <w:b/>
+          <w:color w:val="333333"/>
+          <w:sz w:val="24"/>
+          <w:szCs w:val="24"/>
+          <w:shd w:val="clear" w:color="auto" w:fill="FFFFFF"/>
+        </w:rPr>
+      </w:pPr>
+    </w:p>
+    <w:p>
+      <w:pPr>
+        <w:pStyle w:val="NoSpacing"/>
+        <w:spacing w:after="120"/>
+        <w:rPr>
+          <w:rFonts w:ascii="Constantia" w:hAnsi="Constantia"/>
+          <w:b/>
+          <w:color w:val="333333"/>
+          <w:sz w:val="24"/>
+          <w:szCs w:val="24"/>
+          <w:shd w:val="clear" w:color="auto" w:fill="FFFFFF"/>
+        </w:rPr>
+      </w:pPr>
     </w:p>
     <w:p>
       <w:pPr>
@@ -17056,19 +17096,16 @@
           <w:szCs w:val="28"/>
         </w:rPr>
       </w:pPr>
-    </w:p>
-    <w:p/>
-    <w:p>
-      <w:pPr>
-        <w:pStyle w:val="Heading2"/>
+      <w:r>
         <w:rPr>
           <w:rStyle w:val="textexposedshow"/>
           <w:rFonts w:ascii="Times New Roman" w:hAnsi="Times New Roman" w:cs="Times New Roman"/>
           <w:sz w:val="28"/>
           <w:szCs w:val="28"/>
         </w:rPr>
-      </w:pPr>
-      <w:bookmarkStart w:id="75" w:name="_Toc446804157"/>
+        <w:lastRenderedPageBreak/>
+        <w:t>3.2.4 Pregled korisnika sistema</w:t>
+      </w:r>
       <w:r>
         <w:rPr>
           <w:rStyle w:val="textexposedshow"/>
@@ -17076,11 +17113,32 @@
           <w:sz w:val="28"/>
           <w:szCs w:val="28"/>
         </w:rPr>
-        <w:t>3.2.4 Pregled korisnika sistema</w:t>
-      </w:r>
-      <w:bookmarkEnd w:id="75"/>
-    </w:p>
-    <w:p/>
+        <w:t xml:space="preserve"> </w:t>
+      </w:r>
+      <w:r>
+        <w:rPr>
+          <w:rStyle w:val="textexposedshow"/>
+          <w:rFonts w:ascii="Times New Roman" w:hAnsi="Times New Roman" w:cs="Times New Roman"/>
+          <w:sz w:val="28"/>
+          <w:szCs w:val="28"/>
+        </w:rPr>
+        <w:t>(supervizor i administrator)</w:t>
+      </w:r>
+    </w:p>
+    <w:p>
+      <w:pPr>
+        <w:pStyle w:val="NoSpacing"/>
+        <w:spacing w:after="120"/>
+        <w:rPr>
+          <w:rFonts w:ascii="Constantia" w:hAnsi="Constantia"/>
+          <w:b/>
+          <w:color w:val="333333"/>
+          <w:sz w:val="24"/>
+          <w:szCs w:val="24"/>
+          <w:shd w:val="clear" w:color="auto" w:fill="FFFFFF"/>
+        </w:rPr>
+      </w:pPr>
+    </w:p>
     <w:p>
       <w:pPr>
         <w:pStyle w:val="NoSpacing"/>
@@ -17692,55 +17750,10 @@
           <w:shd w:val="clear" w:color="auto" w:fill="FFFFFF"/>
         </w:rPr>
       </w:pPr>
-      <w:r>
-        <w:rPr>
-          <w:sz w:val="32"/>
-          <w:szCs w:val="32"/>
-          <w:shd w:val="clear" w:color="auto" w:fill="FFFFFF"/>
-        </w:rPr>
-        <w:lastRenderedPageBreak/>
-        <w:br/>
-      </w:r>
-    </w:p>
-    <w:p>
-      <w:pPr>
-        <w:pStyle w:val="NoSpacing"/>
-        <w:rPr>
-          <w:rStyle w:val="textexposedshow"/>
-          <w:rFonts w:cs="Helvetica"/>
-          <w:color w:val="141823"/>
-          <w:sz w:val="32"/>
-          <w:szCs w:val="32"/>
-          <w:shd w:val="clear" w:color="auto" w:fill="FFFFFF"/>
-        </w:rPr>
-      </w:pPr>
-    </w:p>
-    <w:p>
-      <w:pPr>
-        <w:pStyle w:val="NoSpacing"/>
-        <w:rPr>
-          <w:rStyle w:val="textexposedshow"/>
-          <w:rFonts w:cs="Helvetica"/>
-          <w:color w:val="141823"/>
-          <w:sz w:val="32"/>
-          <w:szCs w:val="32"/>
-          <w:shd w:val="clear" w:color="auto" w:fill="FFFFFF"/>
-        </w:rPr>
-      </w:pPr>
-    </w:p>
-    <w:p>
-      <w:pPr>
-        <w:pStyle w:val="NoSpacing"/>
-        <w:rPr>
-          <w:rStyle w:val="textexposedshow"/>
-          <w:rFonts w:cs="Helvetica"/>
-          <w:color w:val="141823"/>
-          <w:sz w:val="32"/>
-          <w:szCs w:val="32"/>
-          <w:shd w:val="clear" w:color="auto" w:fill="FFFFFF"/>
-        </w:rPr>
-      </w:pPr>
-    </w:p>
+    </w:p>
+    <w:p/>
+    <w:p/>
+    <w:p/>
     <w:p>
       <w:pPr>
         <w:pStyle w:val="Heading2"/>
@@ -17751,7 +17764,7 @@
           <w:szCs w:val="28"/>
         </w:rPr>
       </w:pPr>
-      <w:bookmarkStart w:id="76" w:name="_Toc446804158"/>
+      <w:bookmarkStart w:id="75" w:name="_Toc446804158"/>
       <w:r>
         <w:rPr>
           <w:rStyle w:val="textexposedshow"/>
@@ -17759,9 +17772,28 @@
           <w:sz w:val="28"/>
           <w:szCs w:val="28"/>
         </w:rPr>
+        <w:lastRenderedPageBreak/>
         <w:t>3.2.5 Modifikacija korisničkog računa unesenog u sistem</w:t>
       </w:r>
-      <w:bookmarkEnd w:id="76"/>
+      <w:bookmarkEnd w:id="75"/>
+      <w:r>
+        <w:rPr>
+          <w:rStyle w:val="textexposedshow"/>
+          <w:rFonts w:ascii="Times New Roman" w:hAnsi="Times New Roman" w:cs="Times New Roman"/>
+          <w:sz w:val="28"/>
+          <w:szCs w:val="28"/>
+        </w:rPr>
+        <w:t xml:space="preserve"> </w:t>
+      </w:r>
+      <w:r>
+        <w:rPr>
+          <w:rStyle w:val="textexposedshow"/>
+          <w:rFonts w:ascii="Times New Roman" w:hAnsi="Times New Roman" w:cs="Times New Roman"/>
+          <w:sz w:val="28"/>
+          <w:szCs w:val="28"/>
+        </w:rPr>
+        <w:t>(supervizor i administrator)</w:t>
+      </w:r>
     </w:p>
     <w:p/>
     <w:p>
@@ -18568,7 +18600,6 @@
           <w:szCs w:val="24"/>
           <w:shd w:val="clear" w:color="auto" w:fill="FFFFFF"/>
         </w:rPr>
-        <w:lastRenderedPageBreak/>
         <w:t>FZ 5.3 Sistem omogućava validaciju unesenih podataka</w:t>
       </w:r>
     </w:p>
@@ -18650,16 +18681,6 @@
     </w:p>
     <w:p>
       <w:pPr>
-        <w:rPr>
-          <w:rFonts w:ascii="Constantia" w:hAnsi="Constantia"/>
-          <w:color w:val="333333"/>
-          <w:sz w:val="24"/>
-          <w:szCs w:val="24"/>
-        </w:rPr>
-      </w:pPr>
-    </w:p>
-    <w:p>
-      <w:pPr>
         <w:pStyle w:val="Heading2"/>
         <w:rPr>
           <w:rFonts w:ascii="Times New Roman" w:hAnsi="Times New Roman" w:cs="Times New Roman"/>
@@ -18667,16 +18688,33 @@
           <w:szCs w:val="28"/>
         </w:rPr>
       </w:pPr>
-      <w:bookmarkStart w:id="77" w:name="_Toc446804159"/>
+      <w:bookmarkStart w:id="76" w:name="_Toc446804159"/>
       <w:r>
         <w:rPr>
           <w:rFonts w:ascii="Times New Roman" w:hAnsi="Times New Roman" w:cs="Times New Roman"/>
           <w:sz w:val="28"/>
           <w:szCs w:val="28"/>
         </w:rPr>
+        <w:lastRenderedPageBreak/>
         <w:t>3.2.6 Brisanje korisničkog računa</w:t>
       </w:r>
-      <w:bookmarkEnd w:id="77"/>
+      <w:bookmarkEnd w:id="76"/>
+      <w:r>
+        <w:rPr>
+          <w:rFonts w:ascii="Times New Roman" w:hAnsi="Times New Roman" w:cs="Times New Roman"/>
+          <w:sz w:val="28"/>
+          <w:szCs w:val="28"/>
+        </w:rPr>
+        <w:t xml:space="preserve"> </w:t>
+      </w:r>
+      <w:r>
+        <w:rPr>
+          <w:rFonts w:ascii="Times New Roman" w:hAnsi="Times New Roman" w:cs="Times New Roman"/>
+          <w:sz w:val="28"/>
+          <w:szCs w:val="28"/>
+        </w:rPr>
+        <w:t>(supervizor i administrator)</w:t>
+      </w:r>
     </w:p>
     <w:p>
       <w:pPr>
@@ -19359,16 +19397,25 @@
           <w:szCs w:val="28"/>
         </w:rPr>
       </w:pPr>
-      <w:bookmarkStart w:id="78" w:name="_Toc446804160"/>
+      <w:bookmarkStart w:id="77" w:name="_Toc446804160"/>
       <w:r>
         <w:rPr>
           <w:rFonts w:ascii="Times New Roman" w:hAnsi="Times New Roman" w:cs="Times New Roman"/>
           <w:sz w:val="28"/>
           <w:szCs w:val="28"/>
         </w:rPr>
+        <w:lastRenderedPageBreak/>
         <w:t>3.2.7 Promjena pristupnih podataka za korisnički račun</w:t>
       </w:r>
-      <w:bookmarkEnd w:id="78"/>
+      <w:bookmarkEnd w:id="77"/>
+      <w:r>
+        <w:rPr>
+          <w:rFonts w:ascii="Times New Roman" w:hAnsi="Times New Roman" w:cs="Times New Roman"/>
+          <w:sz w:val="28"/>
+          <w:szCs w:val="28"/>
+        </w:rPr>
+        <w:t xml:space="preserve"> </w:t>
+      </w:r>
     </w:p>
     <w:p/>
     <w:p>
@@ -19412,16 +19459,70 @@
           <w:sz w:val="24"/>
           <w:szCs w:val="24"/>
         </w:rPr>
-        <w:t>Korisnik sistema koji je prethodno prijavljen s određenim privilegijama, ima mogućnost modifikovanja koris</w:t>
-      </w:r>
-      <w:r>
-        <w:rPr>
-          <w:rFonts w:ascii="Constantia" w:hAnsi="Constantia"/>
-          <w:color w:val="333333"/>
-          <w:sz w:val="24"/>
-          <w:szCs w:val="24"/>
-        </w:rPr>
-        <w:t>ničkih računa</w:t>
+        <w:t>Korisnik sist</w:t>
+      </w:r>
+      <w:r>
+        <w:rPr>
+          <w:rFonts w:ascii="Constantia" w:hAnsi="Constantia"/>
+          <w:color w:val="333333"/>
+          <w:sz w:val="24"/>
+          <w:szCs w:val="24"/>
+        </w:rPr>
+        <w:t>ema koji je prethodno prijavlje</w:t>
+      </w:r>
+      <w:r>
+        <w:rPr>
+          <w:rFonts w:ascii="Constantia" w:hAnsi="Constantia"/>
+          <w:color w:val="333333"/>
+          <w:sz w:val="24"/>
+          <w:szCs w:val="24"/>
+        </w:rPr>
+        <w:t xml:space="preserve">, ima mogućnost modifikovanja </w:t>
+      </w:r>
+      <w:r>
+        <w:rPr>
+          <w:rFonts w:ascii="Constantia" w:hAnsi="Constantia"/>
+          <w:color w:val="333333"/>
+          <w:sz w:val="24"/>
+          <w:szCs w:val="24"/>
+        </w:rPr>
+        <w:t xml:space="preserve">pristupnih podataka </w:t>
+      </w:r>
+      <w:r>
+        <w:rPr>
+          <w:rFonts w:ascii="Constantia" w:hAnsi="Constantia"/>
+          <w:color w:val="333333"/>
+          <w:sz w:val="24"/>
+          <w:szCs w:val="24"/>
+        </w:rPr>
+        <w:t>koris</w:t>
+      </w:r>
+      <w:r>
+        <w:rPr>
+          <w:rFonts w:ascii="Constantia" w:hAnsi="Constantia"/>
+          <w:color w:val="333333"/>
+          <w:sz w:val="24"/>
+          <w:szCs w:val="24"/>
+        </w:rPr>
+        <w:t>ničkog</w:t>
+      </w:r>
+      <w:r>
+        <w:rPr>
+          <w:rFonts w:ascii="Constantia" w:hAnsi="Constantia"/>
+          <w:color w:val="333333"/>
+          <w:sz w:val="24"/>
+          <w:szCs w:val="24"/>
+        </w:rPr>
+        <w:t xml:space="preserve"> računa</w:t>
+      </w:r>
+      <w:r>
+        <w:rPr>
+          <w:rFonts w:ascii="Constantia" w:hAnsi="Constantia"/>
+          <w:color w:val="333333"/>
+          <w:sz w:val="24"/>
+          <w:szCs w:val="24"/>
+        </w:rPr>
+        <w:t xml:space="preserve"> koji koristi za rad u aplikaciji</w:t>
       </w:r>
     </w:p>
     <w:p>
@@ -20056,7 +20157,6 @@
           <w:sz w:val="24"/>
           <w:szCs w:val="24"/>
         </w:rPr>
-        <w:lastRenderedPageBreak/>
         <w:t>FZ 7.3 Sistem omogućava izmjenu podataka o korisničkom računu</w:t>
       </w:r>
     </w:p>
@@ -20162,13 +20262,14 @@
           <w:szCs w:val="28"/>
         </w:rPr>
       </w:pPr>
-      <w:bookmarkStart w:id="79" w:name="_Toc446804162"/>
+      <w:bookmarkStart w:id="78" w:name="_Toc446804162"/>
       <w:r>
         <w:rPr>
           <w:rFonts w:ascii="Times New Roman" w:hAnsi="Times New Roman" w:cs="Times New Roman"/>
           <w:sz w:val="28"/>
           <w:szCs w:val="28"/>
         </w:rPr>
+        <w:lastRenderedPageBreak/>
         <w:t>3.2.</w:t>
       </w:r>
       <w:r>
@@ -20187,7 +20288,23 @@
         </w:rPr>
         <w:t xml:space="preserve"> Dodavanje novog hotela</w:t>
       </w:r>
-      <w:bookmarkEnd w:id="79"/>
+      <w:bookmarkEnd w:id="78"/>
+      <w:r>
+        <w:rPr>
+          <w:rFonts w:ascii="Times New Roman" w:hAnsi="Times New Roman" w:cs="Times New Roman"/>
+          <w:sz w:val="28"/>
+          <w:szCs w:val="28"/>
+        </w:rPr>
+        <w:t xml:space="preserve"> </w:t>
+      </w:r>
+      <w:r>
+        <w:rPr>
+          <w:rFonts w:ascii="Times New Roman" w:hAnsi="Times New Roman" w:cs="Times New Roman"/>
+          <w:sz w:val="28"/>
+          <w:szCs w:val="28"/>
+        </w:rPr>
+        <w:t>(supervizor i administrator)</w:t>
+      </w:r>
     </w:p>
     <w:p>
       <w:pPr>
@@ -20869,7 +20986,6 @@
           <w:sz w:val="24"/>
           <w:szCs w:val="24"/>
         </w:rPr>
-        <w:lastRenderedPageBreak/>
         <w:t>FZ 9.3 Sistem šalje notifikaciju o uspješnom dodavanju hotela, odnosno greškama do kojih je došlo prilikom validacije</w:t>
       </w:r>
     </w:p>
@@ -20943,8 +21059,7 @@
     </w:p>
     <w:p>
       <w:pPr>
-        <w:spacing w:after="100"/>
-        <w:ind w:firstLine="708"/>
+        <w:pStyle w:val="Heading2"/>
         <w:rPr>
           <w:rFonts w:ascii="Times New Roman" w:hAnsi="Times New Roman" w:cs="Times New Roman"/>
           <w:sz w:val="28"/>
@@ -20952,18 +21067,17 @@
           <w:shd w:val="clear" w:color="auto" w:fill="FFFFFF"/>
         </w:rPr>
       </w:pPr>
-    </w:p>
-    <w:p>
-      <w:pPr>
-        <w:pStyle w:val="Heading2"/>
+      <w:bookmarkStart w:id="79" w:name="_Toc446804163"/>
+      <w:r>
         <w:rPr>
           <w:rFonts w:ascii="Times New Roman" w:hAnsi="Times New Roman" w:cs="Times New Roman"/>
           <w:sz w:val="28"/>
           <w:szCs w:val="28"/>
           <w:shd w:val="clear" w:color="auto" w:fill="FFFFFF"/>
         </w:rPr>
-      </w:pPr>
-      <w:bookmarkStart w:id="80" w:name="_Toc446804163"/>
+        <w:lastRenderedPageBreak/>
+        <w:t>3.2.</w:t>
+      </w:r>
       <w:r>
         <w:rPr>
           <w:rFonts w:ascii="Times New Roman" w:hAnsi="Times New Roman" w:cs="Times New Roman"/>
@@ -20971,7 +21085,7 @@
           <w:szCs w:val="28"/>
           <w:shd w:val="clear" w:color="auto" w:fill="FFFFFF"/>
         </w:rPr>
-        <w:t>3.2.</w:t>
+        <w:t>9</w:t>
       </w:r>
       <w:r>
         <w:rPr>
@@ -20980,8 +21094,9 @@
           <w:szCs w:val="28"/>
           <w:shd w:val="clear" w:color="auto" w:fill="FFFFFF"/>
         </w:rPr>
-        <w:t>9</w:t>
-      </w:r>
+        <w:t xml:space="preserve"> Dodavanje zakupljenih soba u izabranom hotelu</w:t>
+      </w:r>
+      <w:bookmarkEnd w:id="79"/>
       <w:r>
         <w:rPr>
           <w:rFonts w:ascii="Times New Roman" w:hAnsi="Times New Roman" w:cs="Times New Roman"/>
@@ -20989,20 +21104,17 @@
           <w:szCs w:val="28"/>
           <w:shd w:val="clear" w:color="auto" w:fill="FFFFFF"/>
         </w:rPr>
-        <w:t xml:space="preserve"> Dodavanje zakupljenih soba u izabranom hotelu</w:t>
-      </w:r>
-      <w:bookmarkEnd w:id="80"/>
-    </w:p>
-    <w:p>
-      <w:pPr>
-        <w:rPr>
-          <w:rFonts w:cs="Helvetica"/>
-          <w:color w:val="ED7D31" w:themeColor="accent2"/>
+        <w:t xml:space="preserve"> </w:t>
+      </w:r>
+      <w:r>
+        <w:rPr>
+          <w:rFonts w:ascii="Times New Roman" w:hAnsi="Times New Roman" w:cs="Times New Roman"/>
           <w:sz w:val="28"/>
           <w:szCs w:val="28"/>
           <w:shd w:val="clear" w:color="auto" w:fill="FFFFFF"/>
         </w:rPr>
-      </w:pPr>
+        <w:t>(supervizor i administrator)</w:t>
+      </w:r>
     </w:p>
     <w:p>
       <w:pPr>
@@ -21575,7 +21687,6 @@
           <w:szCs w:val="28"/>
           <w:shd w:val="clear" w:color="auto" w:fill="FFFFFF"/>
         </w:rPr>
-        <w:lastRenderedPageBreak/>
         <w:t>FZ 10.2 Sistem omogućava unos podataka o novoj zakupljenoj sobi</w:t>
       </w:r>
     </w:p>
@@ -21724,7 +21835,7 @@
           <w:shd w:val="clear" w:color="auto" w:fill="FFFFFF"/>
         </w:rPr>
       </w:pPr>
-      <w:bookmarkStart w:id="81" w:name="_Toc446804164"/>
+      <w:bookmarkStart w:id="80" w:name="_Toc446804164"/>
       <w:r>
         <w:rPr>
           <w:rFonts w:ascii="Times New Roman" w:hAnsi="Times New Roman" w:cs="Times New Roman"/>
@@ -21732,6 +21843,7 @@
           <w:szCs w:val="28"/>
           <w:shd w:val="clear" w:color="auto" w:fill="FFFFFF"/>
         </w:rPr>
+        <w:lastRenderedPageBreak/>
         <w:t>3.2.1</w:t>
       </w:r>
       <w:r>
@@ -21752,7 +21864,7 @@
         </w:rPr>
         <w:t xml:space="preserve"> Modifikacija podataka o hotelu</w:t>
       </w:r>
-      <w:bookmarkEnd w:id="81"/>
+      <w:bookmarkEnd w:id="80"/>
     </w:p>
     <w:p>
       <w:pPr>
@@ -21809,7 +21921,27 @@
           <w:szCs w:val="24"/>
           <w:shd w:val="clear" w:color="auto" w:fill="FFFFFF"/>
         </w:rPr>
-        <w:t>Ova funkcionalnost omogućava korisniku, koji je prijavljen sa administratorskim privilegijama, modifikovanje pohranjenih podataka o hotelima koji su u ponudi.</w:t>
+        <w:t>Ova funkcionalnost omogućava korisniku, koji je prijavljen sa administratorskim</w:t>
+      </w:r>
+      <w:r>
+        <w:rPr>
+          <w:rFonts w:ascii="Constantia" w:hAnsi="Constantia" w:cs="Helvetica"/>
+          <w:color w:val="333333"/>
+          <w:sz w:val="24"/>
+          <w:szCs w:val="24"/>
+          <w:shd w:val="clear" w:color="auto" w:fill="FFFFFF"/>
+        </w:rPr>
+        <w:t xml:space="preserve"> ili supervizorskim</w:t>
+      </w:r>
+      <w:r>
+        <w:rPr>
+          <w:rFonts w:ascii="Constantia" w:hAnsi="Constantia" w:cs="Helvetica"/>
+          <w:color w:val="333333"/>
+          <w:sz w:val="24"/>
+          <w:szCs w:val="24"/>
+          <w:shd w:val="clear" w:color="auto" w:fill="FFFFFF"/>
+        </w:rPr>
+        <w:t xml:space="preserve"> privilegijama, modifikovanje pohranjenih podataka o hotelima koji su u ponudi.</w:t>
       </w:r>
     </w:p>
     <w:p>
@@ -22358,7 +22490,6 @@
           <w:szCs w:val="24"/>
           <w:shd w:val="clear" w:color="auto" w:fill="FFFFFF"/>
         </w:rPr>
-        <w:lastRenderedPageBreak/>
         <w:t>FZ 11.2 Sistem omogućava validaciju unesenih podataka</w:t>
       </w:r>
     </w:p>
@@ -22489,7 +22620,7 @@
           <w:shd w:val="clear" w:color="auto" w:fill="FFFFFF"/>
         </w:rPr>
       </w:pPr>
-      <w:bookmarkStart w:id="82" w:name="_Toc446804165"/>
+      <w:bookmarkStart w:id="81" w:name="_Toc446804165"/>
       <w:r>
         <w:rPr>
           <w:rFonts w:ascii="Times New Roman" w:hAnsi="Times New Roman" w:cs="Times New Roman"/>
@@ -22497,6 +22628,7 @@
           <w:szCs w:val="28"/>
           <w:shd w:val="clear" w:color="auto" w:fill="FFFFFF"/>
         </w:rPr>
+        <w:lastRenderedPageBreak/>
         <w:t>3.2.1</w:t>
       </w:r>
       <w:r>
@@ -22517,7 +22649,7 @@
         </w:rPr>
         <w:t xml:space="preserve"> Modifikacija podataka o sobama</w:t>
       </w:r>
-      <w:bookmarkEnd w:id="82"/>
+      <w:bookmarkEnd w:id="81"/>
     </w:p>
     <w:p/>
     <w:p>
@@ -23177,7 +23309,6 @@
           <w:szCs w:val="24"/>
           <w:shd w:val="clear" w:color="auto" w:fill="FFFFFF"/>
         </w:rPr>
-        <w:lastRenderedPageBreak/>
         <w:t xml:space="preserve">FZ 12.2 </w:t>
       </w:r>
       <w:r>
@@ -23362,7 +23493,7 @@
           <w:shd w:val="clear" w:color="auto" w:fill="FFFFFF"/>
         </w:rPr>
       </w:pPr>
-      <w:bookmarkStart w:id="83" w:name="_Toc446804166"/>
+      <w:bookmarkStart w:id="82" w:name="_Toc446804166"/>
       <w:r>
         <w:rPr>
           <w:rFonts w:ascii="Times New Roman" w:hAnsi="Times New Roman" w:cs="Times New Roman"/>
@@ -23370,6 +23501,7 @@
           <w:szCs w:val="28"/>
           <w:shd w:val="clear" w:color="auto" w:fill="FFFFFF"/>
         </w:rPr>
+        <w:lastRenderedPageBreak/>
         <w:t>3.2.1</w:t>
       </w:r>
       <w:r>
@@ -23390,7 +23522,7 @@
         </w:rPr>
         <w:t xml:space="preserve"> Brisanje hotela</w:t>
       </w:r>
-      <w:bookmarkEnd w:id="83"/>
+      <w:bookmarkEnd w:id="82"/>
     </w:p>
     <w:p>
       <w:pPr>
@@ -23967,7 +24099,6 @@
           <w:szCs w:val="24"/>
           <w:shd w:val="clear" w:color="auto" w:fill="FFFFFF"/>
         </w:rPr>
-        <w:lastRenderedPageBreak/>
         <w:t xml:space="preserve">FZ 13.3 </w:t>
       </w:r>
       <w:r>
@@ -24096,13 +24227,14 @@
           <w:szCs w:val="28"/>
         </w:rPr>
       </w:pPr>
-      <w:bookmarkStart w:id="84" w:name="_Toc446804167"/>
+      <w:bookmarkStart w:id="83" w:name="_Toc446804167"/>
       <w:r>
         <w:rPr>
           <w:rFonts w:ascii="Times New Roman" w:hAnsi="Times New Roman" w:cs="Times New Roman"/>
           <w:sz w:val="28"/>
           <w:szCs w:val="28"/>
         </w:rPr>
+        <w:lastRenderedPageBreak/>
         <w:t>3.2.13</w:t>
       </w:r>
       <w:r>
@@ -24113,7 +24245,23 @@
         </w:rPr>
         <w:t xml:space="preserve"> Pregled klijenata</w:t>
       </w:r>
-      <w:bookmarkEnd w:id="84"/>
+      <w:bookmarkEnd w:id="83"/>
+      <w:r>
+        <w:rPr>
+          <w:rFonts w:ascii="Times New Roman" w:hAnsi="Times New Roman" w:cs="Times New Roman"/>
+          <w:sz w:val="28"/>
+          <w:szCs w:val="28"/>
+        </w:rPr>
+        <w:t xml:space="preserve"> </w:t>
+      </w:r>
+      <w:r>
+        <w:rPr>
+          <w:rFonts w:ascii="Times New Roman" w:hAnsi="Times New Roman" w:cs="Times New Roman"/>
+          <w:sz w:val="28"/>
+          <w:szCs w:val="28"/>
+        </w:rPr>
+        <w:t>(putnički agent, supervizor i administrator)</w:t>
+      </w:r>
     </w:p>
     <w:p/>
     <w:p>
@@ -24614,7 +24762,6 @@
           <w:sz w:val="24"/>
           <w:szCs w:val="24"/>
         </w:rPr>
-        <w:lastRenderedPageBreak/>
         <w:t>FZ 14.2 Sistem prikazuje sve klijente koji zadovoljavaju uslov po kojem se vršila pretraga</w:t>
       </w:r>
     </w:p>
@@ -24727,13 +24874,14 @@
           <w:szCs w:val="28"/>
         </w:rPr>
       </w:pPr>
-      <w:bookmarkStart w:id="85" w:name="_Toc446804168"/>
+      <w:bookmarkStart w:id="84" w:name="_Toc446804168"/>
       <w:r>
         <w:rPr>
           <w:rFonts w:ascii="Times New Roman" w:hAnsi="Times New Roman" w:cs="Times New Roman"/>
           <w:sz w:val="28"/>
           <w:szCs w:val="28"/>
         </w:rPr>
+        <w:lastRenderedPageBreak/>
         <w:t>3.2.14</w:t>
       </w:r>
       <w:r>
@@ -24744,7 +24892,7 @@
         </w:rPr>
         <w:t xml:space="preserve"> Pregled hotela, soba i destinacija</w:t>
       </w:r>
-      <w:bookmarkEnd w:id="85"/>
+      <w:bookmarkEnd w:id="84"/>
       <w:r>
         <w:rPr>
           <w:rFonts w:ascii="Times New Roman" w:hAnsi="Times New Roman" w:cs="Times New Roman"/>
@@ -24752,6 +24900,14 @@
           <w:szCs w:val="28"/>
         </w:rPr>
         <w:t xml:space="preserve"> </w:t>
+      </w:r>
+      <w:r>
+        <w:rPr>
+          <w:rFonts w:ascii="Times New Roman" w:hAnsi="Times New Roman" w:cs="Times New Roman"/>
+          <w:sz w:val="28"/>
+          <w:szCs w:val="28"/>
+        </w:rPr>
+        <w:t>(putnički agent,supervizor i administrator)</w:t>
       </w:r>
     </w:p>
     <w:p>
@@ -25244,7 +25400,6 @@
           <w:sz w:val="24"/>
           <w:szCs w:val="24"/>
         </w:rPr>
-        <w:lastRenderedPageBreak/>
         <w:t xml:space="preserve">FZ 15.2 </w:t>
       </w:r>
       <w:r>
@@ -25322,17 +25477,6 @@
     </w:p>
     <w:p>
       <w:pPr>
-        <w:rPr>
-          <w:rFonts w:ascii="Constantia" w:hAnsi="Constantia" w:cs="Times New Roman"/>
-          <w:b/>
-          <w:color w:val="000000"/>
-          <w:sz w:val="24"/>
-          <w:szCs w:val="24"/>
-        </w:rPr>
-      </w:pPr>
-    </w:p>
-    <w:p>
-      <w:pPr>
         <w:pStyle w:val="Heading2"/>
         <w:rPr>
           <w:rFonts w:ascii="Times New Roman" w:hAnsi="Times New Roman" w:cs="Times New Roman"/>
@@ -25340,13 +25484,14 @@
           <w:szCs w:val="28"/>
         </w:rPr>
       </w:pPr>
-      <w:bookmarkStart w:id="86" w:name="_Toc446804169"/>
+      <w:bookmarkStart w:id="85" w:name="_Toc446804169"/>
       <w:r>
         <w:rPr>
           <w:rFonts w:ascii="Times New Roman" w:hAnsi="Times New Roman" w:cs="Times New Roman"/>
           <w:sz w:val="28"/>
           <w:szCs w:val="28"/>
         </w:rPr>
+        <w:lastRenderedPageBreak/>
         <w:t>3.2.15</w:t>
       </w:r>
       <w:r>
@@ -25357,9 +25502,26 @@
         </w:rPr>
         <w:t xml:space="preserve"> Pregled termina za hotele/sobe</w:t>
       </w:r>
+      <w:bookmarkEnd w:id="85"/>
+      <w:r>
+        <w:rPr>
+          <w:rFonts w:ascii="Times New Roman" w:hAnsi="Times New Roman" w:cs="Times New Roman"/>
+          <w:sz w:val="28"/>
+          <w:szCs w:val="28"/>
+        </w:rPr>
+        <w:t xml:space="preserve"> </w:t>
+      </w:r>
+      <w:r>
+        <w:rPr>
+          <w:rFonts w:ascii="Times New Roman" w:hAnsi="Times New Roman" w:cs="Times New Roman"/>
+          <w:sz w:val="28"/>
+          <w:szCs w:val="28"/>
+        </w:rPr>
+        <w:t>(putnički agent, supervizor i administrator)</w:t>
+      </w:r>
+      <w:bookmarkStart w:id="86" w:name="_GoBack"/>
       <w:bookmarkEnd w:id="86"/>
     </w:p>
-    <w:p/>
     <w:p>
       <w:pPr>
         <w:rPr>
@@ -25799,7 +25961,6 @@
           <w:sz w:val="24"/>
           <w:szCs w:val="24"/>
         </w:rPr>
-        <w:lastRenderedPageBreak/>
         <w:t>Izlaz predstavljaju podaci koji se prikazuju o odabranom hotelu/sobi i o terminima za dati hotel/sobu.</w:t>
       </w:r>
     </w:p>
@@ -25939,6 +26100,7 @@
           <w:sz w:val="28"/>
           <w:szCs w:val="28"/>
         </w:rPr>
+        <w:lastRenderedPageBreak/>
         <w:t>3.2.16</w:t>
       </w:r>
       <w:r>
@@ -26535,7 +26697,6 @@
           <w:sz w:val="24"/>
           <w:szCs w:val="24"/>
         </w:rPr>
-        <w:lastRenderedPageBreak/>
         <w:t>Putnički agent unosi svoje podatke</w:t>
       </w:r>
     </w:p>
@@ -26781,6 +26942,7 @@
           <w:sz w:val="24"/>
           <w:szCs w:val="24"/>
         </w:rPr>
+        <w:lastRenderedPageBreak/>
         <w:t>Funkcionalni zahtjevi:</w:t>
       </w:r>
     </w:p>
@@ -27256,6 +27418,7 @@
           <w:sz w:val="28"/>
           <w:szCs w:val="28"/>
         </w:rPr>
+        <w:lastRenderedPageBreak/>
         <w:t>3.2.1</w:t>
       </w:r>
       <w:r>
@@ -27932,7 +28095,6 @@
           <w:sz w:val="24"/>
           <w:szCs w:val="24"/>
         </w:rPr>
-        <w:lastRenderedPageBreak/>
         <w:t>Poruka o uspješnoj potvrdi rezervacije</w:t>
       </w:r>
     </w:p>
@@ -28114,6 +28276,7 @@
           <w:sz w:val="24"/>
           <w:szCs w:val="24"/>
         </w:rPr>
+        <w:lastRenderedPageBreak/>
         <w:t>FZ 1</w:t>
       </w:r>
       <w:r>
@@ -28664,6 +28827,7 @@
           <w:sz w:val="24"/>
           <w:szCs w:val="24"/>
         </w:rPr>
+        <w:lastRenderedPageBreak/>
         <w:t>O</w:t>
       </w:r>
       <w:r>
@@ -29525,6 +29689,7 @@
           <w:sz w:val="24"/>
           <w:szCs w:val="24"/>
         </w:rPr>
+        <w:lastRenderedPageBreak/>
         <w:t>Prioritet realizacije:</w:t>
       </w:r>
     </w:p>
@@ -29829,6 +29994,7 @@
           <w:sz w:val="24"/>
           <w:szCs w:val="24"/>
         </w:rPr>
+        <w:lastRenderedPageBreak/>
         <w:t>Putnički agent mora biti priijavljen na sistem</w:t>
       </w:r>
     </w:p>
@@ -30488,7 +30654,6 @@
           <w:sz w:val="24"/>
           <w:szCs w:val="24"/>
         </w:rPr>
-        <w:lastRenderedPageBreak/>
         <w:t>FZ 2</w:t>
       </w:r>
       <w:r>
@@ -30910,7 +31075,6 @@
           <w:sz w:val="24"/>
           <w:szCs w:val="24"/>
         </w:rPr>
-        <w:lastRenderedPageBreak/>
         <w:t>Sistem omogućava putničkom agentu izdavanje fakture  klijentu nakon uplate tj potvrde rezervacije.</w:t>
       </w:r>
     </w:p>
@@ -31134,6 +31298,7 @@
           <w:sz w:val="24"/>
           <w:szCs w:val="24"/>
         </w:rPr>
+        <w:lastRenderedPageBreak/>
         <w:t>Datum i vrijeme izdavanja fakture</w:t>
       </w:r>
     </w:p>
@@ -31731,7 +31896,6 @@
           <w:sz w:val="24"/>
           <w:szCs w:val="24"/>
         </w:rPr>
-        <w:lastRenderedPageBreak/>
         <w:t>Prioritet realizacije:</w:t>
       </w:r>
     </w:p>
@@ -32208,7 +32372,6 @@
           <w:szCs w:val="24"/>
           <w:shd w:val="clear" w:color="auto" w:fill="FFFFFF"/>
         </w:rPr>
-        <w:lastRenderedPageBreak/>
         <w:t>Korisnik sistema logov</w:t>
       </w:r>
       <w:r>
@@ -32489,6 +32652,7 @@
           <w:szCs w:val="24"/>
           <w:shd w:val="clear" w:color="auto" w:fill="FFFFFF"/>
         </w:rPr>
+        <w:lastRenderedPageBreak/>
         <w:t>Izabrani tip izvještaja je jedan od ponuđenih u predefinisanoj listi</w:t>
       </w:r>
     </w:p>
@@ -33034,9 +33198,9 @@
     </w:p>
     <w:tbl>
       <w:tblPr>
-        <w:tblStyle w:val="GridTable1Light"/>
+        <w:tblStyle w:val="GridTable1Light1"/>
         <w:tblW w:w="0" w:type="auto"/>
-        <w:tblLook w:val="04A0"/>
+        <w:tblLook w:val="04A0" w:firstRow="1" w:lastRow="0" w:firstColumn="1" w:lastColumn="0" w:noHBand="0" w:noVBand="1"/>
       </w:tblPr>
       <w:tblGrid>
         <w:gridCol w:w="4531"/>
@@ -33044,11 +33208,11 @@
       </w:tblGrid>
       <w:tr>
         <w:trPr>
-          <w:cnfStyle w:val="100000000000"/>
+          <w:cnfStyle w:val="100000000000" w:firstRow="1" w:lastRow="0" w:firstColumn="0" w:lastColumn="0" w:oddVBand="0" w:evenVBand="0" w:oddHBand="0" w:evenHBand="0" w:firstRowFirstColumn="0" w:firstRowLastColumn="0" w:lastRowFirstColumn="0" w:lastRowLastColumn="0"/>
         </w:trPr>
         <w:tc>
           <w:tcPr>
-            <w:cnfStyle w:val="001000000000"/>
+            <w:cnfStyle w:val="001000000000" w:firstRow="0" w:lastRow="0" w:firstColumn="1" w:lastColumn="0" w:oddVBand="0" w:evenVBand="0" w:oddHBand="0" w:evenHBand="0" w:firstRowFirstColumn="0" w:firstRowLastColumn="0" w:lastRowFirstColumn="0" w:lastRowLastColumn="0"/>
             <w:tcW w:w="4531" w:type="dxa"/>
             <w:shd w:val="clear" w:color="auto" w:fill="F2F2F2" w:themeFill="background1" w:themeFillShade="F2"/>
           </w:tcPr>
@@ -33069,7 +33233,7 @@
           <w:p>
             <w:pPr>
               <w:pStyle w:val="NoSpacing"/>
-              <w:cnfStyle w:val="100000000000"/>
+              <w:cnfStyle w:val="100000000000" w:firstRow="1" w:lastRow="0" w:firstColumn="0" w:lastColumn="0" w:oddVBand="0" w:evenVBand="0" w:oddHBand="0" w:evenHBand="0" w:firstRowFirstColumn="0" w:firstRowLastColumn="0" w:lastRowFirstColumn="0" w:lastRowLastColumn="0"/>
             </w:pPr>
             <w:r>
               <w:t>Broj posjeta</w:t>
@@ -33080,7 +33244,7 @@
       <w:tr>
         <w:tc>
           <w:tcPr>
-            <w:cnfStyle w:val="001000000000"/>
+            <w:cnfStyle w:val="001000000000" w:firstRow="0" w:lastRow="0" w:firstColumn="1" w:lastColumn="0" w:oddVBand="0" w:evenVBand="0" w:oddHBand="0" w:evenHBand="0" w:firstRowFirstColumn="0" w:firstRowLastColumn="0" w:lastRowFirstColumn="0" w:lastRowLastColumn="0"/>
             <w:tcW w:w="4531" w:type="dxa"/>
           </w:tcPr>
           <w:p>
@@ -33094,7 +33258,6 @@
               <w:rPr>
                 <w:b w:val="0"/>
               </w:rPr>
-              <w:lastRenderedPageBreak/>
               <w:t>Pariz</w:t>
             </w:r>
           </w:p>
@@ -33106,7 +33269,7 @@
           <w:p>
             <w:pPr>
               <w:pStyle w:val="NoSpacing"/>
-              <w:cnfStyle w:val="000000000000"/>
+              <w:cnfStyle w:val="000000000000" w:firstRow="0" w:lastRow="0" w:firstColumn="0" w:lastColumn="0" w:oddVBand="0" w:evenVBand="0" w:oddHBand="0" w:evenHBand="0" w:firstRowFirstColumn="0" w:firstRowLastColumn="0" w:lastRowFirstColumn="0" w:lastRowLastColumn="0"/>
             </w:pPr>
             <w:r>
               <w:t>762</w:t>
@@ -33117,7 +33280,7 @@
       <w:tr>
         <w:tc>
           <w:tcPr>
-            <w:cnfStyle w:val="001000000000"/>
+            <w:cnfStyle w:val="001000000000" w:firstRow="0" w:lastRow="0" w:firstColumn="1" w:lastColumn="0" w:oddVBand="0" w:evenVBand="0" w:oddHBand="0" w:evenHBand="0" w:firstRowFirstColumn="0" w:firstRowLastColumn="0" w:lastRowFirstColumn="0" w:lastRowLastColumn="0"/>
             <w:tcW w:w="4531" w:type="dxa"/>
           </w:tcPr>
           <w:p>
@@ -33142,7 +33305,7 @@
           <w:p>
             <w:pPr>
               <w:pStyle w:val="NoSpacing"/>
-              <w:cnfStyle w:val="000000000000"/>
+              <w:cnfStyle w:val="000000000000" w:firstRow="0" w:lastRow="0" w:firstColumn="0" w:lastColumn="0" w:oddVBand="0" w:evenVBand="0" w:oddHBand="0" w:evenHBand="0" w:firstRowFirstColumn="0" w:firstRowLastColumn="0" w:lastRowFirstColumn="0" w:lastRowLastColumn="0"/>
             </w:pPr>
             <w:r>
               <w:t>564</w:t>
@@ -33153,7 +33316,7 @@
       <w:tr>
         <w:tc>
           <w:tcPr>
-            <w:cnfStyle w:val="001000000000"/>
+            <w:cnfStyle w:val="001000000000" w:firstRow="0" w:lastRow="0" w:firstColumn="1" w:lastColumn="0" w:oddVBand="0" w:evenVBand="0" w:oddHBand="0" w:evenHBand="0" w:firstRowFirstColumn="0" w:firstRowLastColumn="0" w:lastRowFirstColumn="0" w:lastRowLastColumn="0"/>
             <w:tcW w:w="4531" w:type="dxa"/>
           </w:tcPr>
           <w:p>
@@ -33178,7 +33341,7 @@
           <w:p>
             <w:pPr>
               <w:pStyle w:val="NoSpacing"/>
-              <w:cnfStyle w:val="000000000000"/>
+              <w:cnfStyle w:val="000000000000" w:firstRow="0" w:lastRow="0" w:firstColumn="0" w:lastColumn="0" w:oddVBand="0" w:evenVBand="0" w:oddHBand="0" w:evenHBand="0" w:firstRowFirstColumn="0" w:firstRowLastColumn="0" w:lastRowFirstColumn="0" w:lastRowLastColumn="0"/>
             </w:pPr>
             <w:r>
               <w:t>189</w:t>
@@ -33189,7 +33352,7 @@
       <w:tr>
         <w:tc>
           <w:tcPr>
-            <w:cnfStyle w:val="001000000000"/>
+            <w:cnfStyle w:val="001000000000" w:firstRow="0" w:lastRow="0" w:firstColumn="1" w:lastColumn="0" w:oddVBand="0" w:evenVBand="0" w:oddHBand="0" w:evenHBand="0" w:firstRowFirstColumn="0" w:firstRowLastColumn="0" w:lastRowFirstColumn="0" w:lastRowLastColumn="0"/>
             <w:tcW w:w="4531" w:type="dxa"/>
           </w:tcPr>
           <w:p>
@@ -33214,7 +33377,7 @@
           <w:p>
             <w:pPr>
               <w:pStyle w:val="NoSpacing"/>
-              <w:cnfStyle w:val="000000000000"/>
+              <w:cnfStyle w:val="000000000000" w:firstRow="0" w:lastRow="0" w:firstColumn="0" w:lastColumn="0" w:oddVBand="0" w:evenVBand="0" w:oddHBand="0" w:evenHBand="0" w:firstRowFirstColumn="0" w:firstRowLastColumn="0" w:lastRowFirstColumn="0" w:lastRowLastColumn="0"/>
             </w:pPr>
             <w:r>
               <w:t>135</w:t>
@@ -33288,10 +33451,10 @@
     </w:p>
     <w:tbl>
       <w:tblPr>
-        <w:tblStyle w:val="GridTable1Light"/>
+        <w:tblStyle w:val="GridTable1Light1"/>
         <w:tblW w:w="0" w:type="auto"/>
         <w:jc w:val="center"/>
-        <w:tblLook w:val="04A0"/>
+        <w:tblLook w:val="04A0" w:firstRow="1" w:lastRow="0" w:firstColumn="1" w:lastColumn="0" w:noHBand="0" w:noVBand="1"/>
       </w:tblPr>
       <w:tblGrid>
         <w:gridCol w:w="1998"/>
@@ -33302,12 +33465,12 @@
       </w:tblGrid>
       <w:tr>
         <w:trPr>
-          <w:cnfStyle w:val="100000000000"/>
+          <w:cnfStyle w:val="100000000000" w:firstRow="1" w:lastRow="0" w:firstColumn="0" w:lastColumn="0" w:oddVBand="0" w:evenVBand="0" w:oddHBand="0" w:evenHBand="0" w:firstRowFirstColumn="0" w:firstRowLastColumn="0" w:lastRowFirstColumn="0" w:lastRowLastColumn="0"/>
           <w:jc w:val="center"/>
         </w:trPr>
         <w:tc>
           <w:tcPr>
-            <w:cnfStyle w:val="001000000000"/>
+            <w:cnfStyle w:val="001000000000" w:firstRow="0" w:lastRow="0" w:firstColumn="1" w:lastColumn="0" w:oddVBand="0" w:evenVBand="0" w:oddHBand="0" w:evenHBand="0" w:firstRowFirstColumn="0" w:firstRowLastColumn="0" w:lastRowFirstColumn="0" w:lastRowLastColumn="0"/>
             <w:tcW w:w="1998" w:type="dxa"/>
             <w:shd w:val="clear" w:color="auto" w:fill="F2F2F2" w:themeFill="background1" w:themeFillShade="F2"/>
             <w:vAlign w:val="center"/>
@@ -33326,7 +33489,7 @@
           </w:tcPr>
           <w:p>
             <w:pPr>
-              <w:cnfStyle w:val="100000000000"/>
+              <w:cnfStyle w:val="100000000000" w:firstRow="1" w:lastRow="0" w:firstColumn="0" w:lastColumn="0" w:oddVBand="0" w:evenVBand="0" w:oddHBand="0" w:evenHBand="0" w:firstRowFirstColumn="0" w:firstRowLastColumn="0" w:lastRowFirstColumn="0" w:lastRowLastColumn="0"/>
             </w:pPr>
             <w:r>
               <w:t>Ime hotela</w:t>
@@ -33342,10 +33505,14 @@
           <w:p>
             <w:pPr>
               <w:jc w:val="center"/>
-              <w:cnfStyle w:val="100000000000"/>
+              <w:cnfStyle w:val="100000000000" w:firstRow="1" w:lastRow="0" w:firstColumn="0" w:lastColumn="0" w:oddVBand="0" w:evenVBand="0" w:oddHBand="0" w:evenHBand="0" w:firstRowFirstColumn="0" w:firstRowLastColumn="0" w:lastRowFirstColumn="0" w:lastRowLastColumn="0"/>
             </w:pPr>
             <w:r>
-              <w:t>Broj iznajmljenih soba</w:t>
+              <w:t xml:space="preserve">Broj iznajmljenih </w:t>
+            </w:r>
+            <w:r>
+              <w:lastRenderedPageBreak/>
+              <w:t>soba</w:t>
             </w:r>
           </w:p>
         </w:tc>
@@ -33358,10 +33525,15 @@
           <w:p>
             <w:pPr>
               <w:jc w:val="center"/>
-              <w:cnfStyle w:val="100000000000"/>
+              <w:cnfStyle w:val="100000000000" w:firstRow="1" w:lastRow="0" w:firstColumn="0" w:lastColumn="0" w:oddVBand="0" w:evenVBand="0" w:oddHBand="0" w:evenHBand="0" w:firstRowFirstColumn="0" w:firstRowLastColumn="0" w:lastRowFirstColumn="0" w:lastRowLastColumn="0"/>
             </w:pPr>
             <w:r>
-              <w:t>Broj iskorištenih soba</w:t>
+              <w:lastRenderedPageBreak/>
+              <w:t xml:space="preserve">Broj iskorištenih </w:t>
+            </w:r>
+            <w:r>
+              <w:lastRenderedPageBreak/>
+              <w:t>soba</w:t>
             </w:r>
           </w:p>
         </w:tc>
@@ -33374,10 +33546,15 @@
           <w:p>
             <w:pPr>
               <w:jc w:val="center"/>
-              <w:cnfStyle w:val="100000000000"/>
+              <w:cnfStyle w:val="100000000000" w:firstRow="1" w:lastRow="0" w:firstColumn="0" w:lastColumn="0" w:oddVBand="0" w:evenVBand="0" w:oddHBand="0" w:evenHBand="0" w:firstRowFirstColumn="0" w:firstRowLastColumn="0" w:lastRowFirstColumn="0" w:lastRowLastColumn="0"/>
             </w:pPr>
             <w:r>
-              <w:t>Iskorištenost (%)</w:t>
+              <w:lastRenderedPageBreak/>
+              <w:t xml:space="preserve">Iskorištenost </w:t>
+            </w:r>
+            <w:r>
+              <w:lastRenderedPageBreak/>
+              <w:t>(%)</w:t>
             </w:r>
           </w:p>
         </w:tc>
@@ -33388,7 +33565,7 @@
         </w:trPr>
         <w:tc>
           <w:tcPr>
-            <w:cnfStyle w:val="001000000000"/>
+            <w:cnfStyle w:val="001000000000" w:firstRow="0" w:lastRow="0" w:firstColumn="1" w:lastColumn="0" w:oddVBand="0" w:evenVBand="0" w:oddHBand="0" w:evenHBand="0" w:firstRowFirstColumn="0" w:firstRowLastColumn="0" w:lastRowFirstColumn="0" w:lastRowLastColumn="0"/>
             <w:tcW w:w="1998" w:type="dxa"/>
             <w:vAlign w:val="center"/>
           </w:tcPr>
@@ -33403,6 +33580,7 @@
               <w:rPr>
                 <w:b w:val="0"/>
               </w:rPr>
+              <w:lastRenderedPageBreak/>
               <w:t>Pariz</w:t>
             </w:r>
           </w:p>
@@ -33414,7 +33592,7 @@
           </w:tcPr>
           <w:p>
             <w:pPr>
-              <w:cnfStyle w:val="000000000000"/>
+              <w:cnfStyle w:val="000000000000" w:firstRow="0" w:lastRow="0" w:firstColumn="0" w:lastColumn="0" w:oddVBand="0" w:evenVBand="0" w:oddHBand="0" w:evenHBand="0" w:firstRowFirstColumn="0" w:firstRowLastColumn="0" w:lastRowFirstColumn="0" w:lastRowLastColumn="0"/>
             </w:pPr>
             <w:r>
               <w:t>Big Star</w:t>
@@ -33429,7 +33607,7 @@
           <w:p>
             <w:pPr>
               <w:jc w:val="center"/>
-              <w:cnfStyle w:val="000000000000"/>
+              <w:cnfStyle w:val="000000000000" w:firstRow="0" w:lastRow="0" w:firstColumn="0" w:lastColumn="0" w:oddVBand="0" w:evenVBand="0" w:oddHBand="0" w:evenHBand="0" w:firstRowFirstColumn="0" w:firstRowLastColumn="0" w:lastRowFirstColumn="0" w:lastRowLastColumn="0"/>
             </w:pPr>
             <w:r>
               <w:t>34</w:t>
@@ -33444,7 +33622,7 @@
           <w:p>
             <w:pPr>
               <w:jc w:val="center"/>
-              <w:cnfStyle w:val="000000000000"/>
+              <w:cnfStyle w:val="000000000000" w:firstRow="0" w:lastRow="0" w:firstColumn="0" w:lastColumn="0" w:oddVBand="0" w:evenVBand="0" w:oddHBand="0" w:evenHBand="0" w:firstRowFirstColumn="0" w:firstRowLastColumn="0" w:lastRowFirstColumn="0" w:lastRowLastColumn="0"/>
             </w:pPr>
             <w:r>
               <w:t>23</w:t>
@@ -33459,7 +33637,7 @@
           <w:p>
             <w:pPr>
               <w:jc w:val="center"/>
-              <w:cnfStyle w:val="000000000000"/>
+              <w:cnfStyle w:val="000000000000" w:firstRow="0" w:lastRow="0" w:firstColumn="0" w:lastColumn="0" w:oddVBand="0" w:evenVBand="0" w:oddHBand="0" w:evenHBand="0" w:firstRowFirstColumn="0" w:firstRowLastColumn="0" w:lastRowFirstColumn="0" w:lastRowLastColumn="0"/>
             </w:pPr>
             <w:r>
               <w:t>67.65</w:t>
@@ -33473,7 +33651,7 @@
         </w:trPr>
         <w:tc>
           <w:tcPr>
-            <w:cnfStyle w:val="001000000000"/>
+            <w:cnfStyle w:val="001000000000" w:firstRow="0" w:lastRow="0" w:firstColumn="1" w:lastColumn="0" w:oddVBand="0" w:evenVBand="0" w:oddHBand="0" w:evenHBand="0" w:firstRowFirstColumn="0" w:firstRowLastColumn="0" w:lastRowFirstColumn="0" w:lastRowLastColumn="0"/>
             <w:tcW w:w="1998" w:type="dxa"/>
             <w:vAlign w:val="center"/>
           </w:tcPr>
@@ -33499,7 +33677,7 @@
           </w:tcPr>
           <w:p>
             <w:pPr>
-              <w:cnfStyle w:val="000000000000"/>
+              <w:cnfStyle w:val="000000000000" w:firstRow="0" w:lastRow="0" w:firstColumn="0" w:lastColumn="0" w:oddVBand="0" w:evenVBand="0" w:oddHBand="0" w:evenHBand="0" w:firstRowFirstColumn="0" w:firstRowLastColumn="0" w:lastRowFirstColumn="0" w:lastRowLastColumn="0"/>
             </w:pPr>
             <w:r>
               <w:t>International</w:t>
@@ -33514,7 +33692,7 @@
           <w:p>
             <w:pPr>
               <w:jc w:val="center"/>
-              <w:cnfStyle w:val="000000000000"/>
+              <w:cnfStyle w:val="000000000000" w:firstRow="0" w:lastRow="0" w:firstColumn="0" w:lastColumn="0" w:oddVBand="0" w:evenVBand="0" w:oddHBand="0" w:evenHBand="0" w:firstRowFirstColumn="0" w:firstRowLastColumn="0" w:lastRowFirstColumn="0" w:lastRowLastColumn="0"/>
             </w:pPr>
             <w:r>
               <w:t>58</w:t>
@@ -33529,7 +33707,7 @@
           <w:p>
             <w:pPr>
               <w:jc w:val="center"/>
-              <w:cnfStyle w:val="000000000000"/>
+              <w:cnfStyle w:val="000000000000" w:firstRow="0" w:lastRow="0" w:firstColumn="0" w:lastColumn="0" w:oddVBand="0" w:evenVBand="0" w:oddHBand="0" w:evenHBand="0" w:firstRowFirstColumn="0" w:firstRowLastColumn="0" w:lastRowFirstColumn="0" w:lastRowLastColumn="0"/>
             </w:pPr>
             <w:r>
               <w:t>31</w:t>
@@ -33544,7 +33722,7 @@
           <w:p>
             <w:pPr>
               <w:jc w:val="center"/>
-              <w:cnfStyle w:val="000000000000"/>
+              <w:cnfStyle w:val="000000000000" w:firstRow="0" w:lastRow="0" w:firstColumn="0" w:lastColumn="0" w:oddVBand="0" w:evenVBand="0" w:oddHBand="0" w:evenHBand="0" w:firstRowFirstColumn="0" w:firstRowLastColumn="0" w:lastRowFirstColumn="0" w:lastRowLastColumn="0"/>
             </w:pPr>
             <w:r>
               <w:t>53.45</w:t>
@@ -33558,7 +33736,7 @@
         </w:trPr>
         <w:tc>
           <w:tcPr>
-            <w:cnfStyle w:val="001000000000"/>
+            <w:cnfStyle w:val="001000000000" w:firstRow="0" w:lastRow="0" w:firstColumn="1" w:lastColumn="0" w:oddVBand="0" w:evenVBand="0" w:oddHBand="0" w:evenHBand="0" w:firstRowFirstColumn="0" w:firstRowLastColumn="0" w:lastRowFirstColumn="0" w:lastRowLastColumn="0"/>
             <w:tcW w:w="1998" w:type="dxa"/>
             <w:vAlign w:val="center"/>
           </w:tcPr>
@@ -33584,7 +33762,7 @@
           </w:tcPr>
           <w:p>
             <w:pPr>
-              <w:cnfStyle w:val="000000000000"/>
+              <w:cnfStyle w:val="000000000000" w:firstRow="0" w:lastRow="0" w:firstColumn="0" w:lastColumn="0" w:oddVBand="0" w:evenVBand="0" w:oddHBand="0" w:evenHBand="0" w:firstRowFirstColumn="0" w:firstRowLastColumn="0" w:lastRowFirstColumn="0" w:lastRowLastColumn="0"/>
             </w:pPr>
             <w:r>
               <w:t>Holiday</w:t>
@@ -33599,7 +33777,7 @@
           <w:p>
             <w:pPr>
               <w:jc w:val="center"/>
-              <w:cnfStyle w:val="000000000000"/>
+              <w:cnfStyle w:val="000000000000" w:firstRow="0" w:lastRow="0" w:firstColumn="0" w:lastColumn="0" w:oddVBand="0" w:evenVBand="0" w:oddHBand="0" w:evenHBand="0" w:firstRowFirstColumn="0" w:firstRowLastColumn="0" w:lastRowFirstColumn="0" w:lastRowLastColumn="0"/>
             </w:pPr>
             <w:r>
               <w:t>55</w:t>
@@ -33614,7 +33792,7 @@
           <w:p>
             <w:pPr>
               <w:jc w:val="center"/>
-              <w:cnfStyle w:val="000000000000"/>
+              <w:cnfStyle w:val="000000000000" w:firstRow="0" w:lastRow="0" w:firstColumn="0" w:lastColumn="0" w:oddVBand="0" w:evenVBand="0" w:oddHBand="0" w:evenHBand="0" w:firstRowFirstColumn="0" w:firstRowLastColumn="0" w:lastRowFirstColumn="0" w:lastRowLastColumn="0"/>
             </w:pPr>
             <w:r>
               <w:t>28</w:t>
@@ -33629,7 +33807,7 @@
           <w:p>
             <w:pPr>
               <w:jc w:val="center"/>
-              <w:cnfStyle w:val="000000000000"/>
+              <w:cnfStyle w:val="000000000000" w:firstRow="0" w:lastRow="0" w:firstColumn="0" w:lastColumn="0" w:oddVBand="0" w:evenVBand="0" w:oddHBand="0" w:evenHBand="0" w:firstRowFirstColumn="0" w:firstRowLastColumn="0" w:lastRowFirstColumn="0" w:lastRowLastColumn="0"/>
             </w:pPr>
             <w:r>
               <w:t>50.91</w:t>
@@ -33643,7 +33821,7 @@
         </w:trPr>
         <w:tc>
           <w:tcPr>
-            <w:cnfStyle w:val="001000000000"/>
+            <w:cnfStyle w:val="001000000000" w:firstRow="0" w:lastRow="0" w:firstColumn="1" w:lastColumn="0" w:oddVBand="0" w:evenVBand="0" w:oddHBand="0" w:evenHBand="0" w:firstRowFirstColumn="0" w:firstRowLastColumn="0" w:lastRowFirstColumn="0" w:lastRowLastColumn="0"/>
             <w:tcW w:w="1998" w:type="dxa"/>
             <w:vAlign w:val="center"/>
           </w:tcPr>
@@ -33669,7 +33847,7 @@
           </w:tcPr>
           <w:p>
             <w:pPr>
-              <w:cnfStyle w:val="000000000000"/>
+              <w:cnfStyle w:val="000000000000" w:firstRow="0" w:lastRow="0" w:firstColumn="0" w:lastColumn="0" w:oddVBand="0" w:evenVBand="0" w:oddHBand="0" w:evenHBand="0" w:firstRowFirstColumn="0" w:firstRowLastColumn="0" w:lastRowFirstColumn="0" w:lastRowLastColumn="0"/>
             </w:pPr>
             <w:r>
               <w:t>Miami</w:t>
@@ -33684,7 +33862,7 @@
           <w:p>
             <w:pPr>
               <w:jc w:val="center"/>
-              <w:cnfStyle w:val="000000000000"/>
+              <w:cnfStyle w:val="000000000000" w:firstRow="0" w:lastRow="0" w:firstColumn="0" w:lastColumn="0" w:oddVBand="0" w:evenVBand="0" w:oddHBand="0" w:evenHBand="0" w:firstRowFirstColumn="0" w:firstRowLastColumn="0" w:lastRowFirstColumn="0" w:lastRowLastColumn="0"/>
             </w:pPr>
             <w:r>
               <w:t>32</w:t>
@@ -33699,7 +33877,7 @@
           <w:p>
             <w:pPr>
               <w:jc w:val="center"/>
-              <w:cnfStyle w:val="000000000000"/>
+              <w:cnfStyle w:val="000000000000" w:firstRow="0" w:lastRow="0" w:firstColumn="0" w:lastColumn="0" w:oddVBand="0" w:evenVBand="0" w:oddHBand="0" w:evenHBand="0" w:firstRowFirstColumn="0" w:firstRowLastColumn="0" w:lastRowFirstColumn="0" w:lastRowLastColumn="0"/>
             </w:pPr>
             <w:r>
               <w:t>12</w:t>
@@ -33714,7 +33892,7 @@
           <w:p>
             <w:pPr>
               <w:jc w:val="center"/>
-              <w:cnfStyle w:val="000000000000"/>
+              <w:cnfStyle w:val="000000000000" w:firstRow="0" w:lastRow="0" w:firstColumn="0" w:lastColumn="0" w:oddVBand="0" w:evenVBand="0" w:oddHBand="0" w:evenHBand="0" w:firstRowFirstColumn="0" w:firstRowLastColumn="0" w:lastRowFirstColumn="0" w:lastRowLastColumn="0"/>
             </w:pPr>
             <w:r>
               <w:t>37.5</w:t>
@@ -33866,7 +34044,6 @@
           <w:sz w:val="24"/>
           <w:szCs w:val="24"/>
         </w:rPr>
-        <w:lastRenderedPageBreak/>
         <w:t>NFZ 2.</w:t>
       </w:r>
       <w:r>
@@ -34005,6 +34182,7 @@
           <w:sz w:val="28"/>
           <w:szCs w:val="28"/>
         </w:rPr>
+        <w:lastRenderedPageBreak/>
         <w:t>3.3.2 Performanse sistema</w:t>
       </w:r>
       <w:bookmarkEnd w:id="108"/>
@@ -34530,7 +34708,6 @@
           <w:sz w:val="24"/>
           <w:szCs w:val="24"/>
         </w:rPr>
-        <w:lastRenderedPageBreak/>
         <w:t>NFZ 16.</w:t>
       </w:r>
       <w:r>
@@ -34638,6 +34815,7 @@
           <w:sz w:val="24"/>
           <w:szCs w:val="24"/>
         </w:rPr>
+        <w:lastRenderedPageBreak/>
         <w:t>NFZ 18.</w:t>
       </w:r>
       <w:r>
@@ -35141,14 +35319,12 @@
         </w:rPr>
       </w:pPr>
       <w:bookmarkStart w:id="115" w:name="_Toc446804198"/>
-      <w:bookmarkStart w:id="116" w:name="_GoBack"/>
       <w:r>
         <w:rPr>
           <w:rFonts w:ascii="Times New Roman" w:hAnsi="Times New Roman" w:cs="Times New Roman"/>
           <w:sz w:val="28"/>
           <w:szCs w:val="28"/>
         </w:rPr>
-        <w:lastRenderedPageBreak/>
         <w:t>3.4.6</w:t>
       </w:r>
       <w:r>
@@ -35169,7 +35345,6 @@
         <w:t xml:space="preserve"> </w:t>
       </w:r>
     </w:p>
-    <w:bookmarkEnd w:id="116"/>
     <w:p>
       <w:pPr>
         <w:pStyle w:val="ListParagraph"/>
@@ -35216,7 +35391,7 @@
           <w:szCs w:val="28"/>
         </w:rPr>
       </w:pPr>
-      <w:bookmarkStart w:id="117" w:name="_Toc446804199"/>
+      <w:bookmarkStart w:id="116" w:name="_Toc446804199"/>
       <w:r>
         <w:rPr>
           <w:rFonts w:ascii="Times New Roman" w:hAnsi="Times New Roman" w:cs="Times New Roman"/>
@@ -35233,7 +35408,7 @@
         </w:rPr>
         <w:t xml:space="preserve"> Održavanje sistema</w:t>
       </w:r>
-      <w:bookmarkEnd w:id="117"/>
+      <w:bookmarkEnd w:id="116"/>
     </w:p>
     <w:p>
       <w:pPr>
@@ -35268,7 +35443,17 @@
           <w:sz w:val="24"/>
           <w:szCs w:val="24"/>
         </w:rPr>
-        <w:t xml:space="preserve"> Hardware će sadržavati redudantne komponente koje će omogućiti rad sistema ukoliko se desi da se neke komponente moraju mijenjati u toku radnog vremena, bilo kakva izmjena ostalih komponenti bit će moguća nakon radnog vremena.  </w:t>
+        <w:t xml:space="preserve"> Hardware će sadržavati redudantne komponente koje će omogućiti rad sistema ukoliko se desi da se neke komponente moraju mijenjati u toku radnog </w:t>
+      </w:r>
+      <w:r>
+        <w:rPr>
+          <w:rFonts w:ascii="Constantia" w:hAnsi="Constantia"/>
+          <w:color w:val="333333"/>
+          <w:sz w:val="24"/>
+          <w:szCs w:val="24"/>
+        </w:rPr>
+        <w:lastRenderedPageBreak/>
+        <w:t xml:space="preserve">vremena, bilo kakva izmjena ostalih komponenti bit će moguća nakon radnog vremena.  </w:t>
       </w:r>
     </w:p>
     <w:p>
@@ -35309,7 +35494,7 @@
     </w:p>
     <w:p/>
     <w:sectPr>
-      <w:footerReference w:type="default" r:id="rId17"/>
+      <w:footerReference w:type="default" r:id="rId16"/>
       <w:pgSz w:w="11906" w:h="16838"/>
       <w:pgMar w:top="1417" w:right="1417" w:bottom="1417" w:left="1417" w:header="708" w:footer="708" w:gutter="0"/>
       <w:cols w:space="708"/>
@@ -35320,7 +35505,7 @@
 </file>
 
 <file path=word/endnotes.xml><?xml version="1.0" encoding="utf-8"?>
-<w:endnotes xmlns:ve="http://schemas.openxmlformats.org/markup-compatibility/2006" xmlns:o="urn:schemas-microsoft-com:office:office" xmlns:r="http://schemas.openxmlformats.org/officeDocument/2006/relationships" xmlns:m="http://schemas.openxmlformats.org/officeDocument/2006/math" xmlns:v="urn:schemas-microsoft-com:vml" xmlns:wp="http://schemas.openxmlformats.org/drawingml/2006/wordprocessingDrawing" xmlns:w10="urn:schemas-microsoft-com:office:word" xmlns:w="http://schemas.openxmlformats.org/wordprocessingml/2006/main" xmlns:wne="http://schemas.microsoft.com/office/word/2006/wordml">
+<w:endnotes xmlns:wpc="http://schemas.microsoft.com/office/word/2010/wordprocessingCanvas" xmlns:cx="http://schemas.microsoft.com/office/drawing/2014/chartex" xmlns:cx1="http://schemas.microsoft.com/office/drawing/2015/9/8/chartex" xmlns:cx2="http://schemas.microsoft.com/office/drawing/2015/10/21/chartex" xmlns:mc="http://schemas.openxmlformats.org/markup-compatibility/2006" xmlns:o="urn:schemas-microsoft-com:office:office" xmlns:r="http://schemas.openxmlformats.org/officeDocument/2006/relationships" xmlns:m="http://schemas.openxmlformats.org/officeDocument/2006/math" xmlns:v="urn:schemas-microsoft-com:vml" xmlns:wp14="http://schemas.microsoft.com/office/word/2010/wordprocessingDrawing" xmlns:wp="http://schemas.openxmlformats.org/drawingml/2006/wordprocessingDrawing" xmlns:w10="urn:schemas-microsoft-com:office:word" xmlns:w="http://schemas.openxmlformats.org/wordprocessingml/2006/main" xmlns:w14="http://schemas.microsoft.com/office/word/2010/wordml" xmlns:w15="http://schemas.microsoft.com/office/word/2012/wordml" xmlns:w16se="http://schemas.microsoft.com/office/word/2015/wordml/symex" xmlns:wpg="http://schemas.microsoft.com/office/word/2010/wordprocessingGroup" xmlns:wpi="http://schemas.microsoft.com/office/word/2010/wordprocessingInk" xmlns:wne="http://schemas.microsoft.com/office/word/2006/wordml" xmlns:wps="http://schemas.microsoft.com/office/word/2010/wordprocessingShape" mc:Ignorable="w14 w15 w16se wp14">
   <w:endnote w:type="separator" w:id="-1">
     <w:p>
       <w:pPr>
@@ -35345,7 +35530,7 @@
 </file>
 
 <file path=word/footer1.xml><?xml version="1.0" encoding="utf-8"?>
-<w:ftr xmlns:ve="http://schemas.openxmlformats.org/markup-compatibility/2006" xmlns:o="urn:schemas-microsoft-com:office:office" xmlns:r="http://schemas.openxmlformats.org/officeDocument/2006/relationships" xmlns:m="http://schemas.openxmlformats.org/officeDocument/2006/math" xmlns:v="urn:schemas-microsoft-com:vml" xmlns:wp="http://schemas.openxmlformats.org/drawingml/2006/wordprocessingDrawing" xmlns:w10="urn:schemas-microsoft-com:office:word" xmlns:w="http://schemas.openxmlformats.org/wordprocessingml/2006/main" xmlns:wne="http://schemas.microsoft.com/office/word/2006/wordml">
+<w:ftr xmlns:wpc="http://schemas.microsoft.com/office/word/2010/wordprocessingCanvas" xmlns:cx="http://schemas.microsoft.com/office/drawing/2014/chartex" xmlns:cx1="http://schemas.microsoft.com/office/drawing/2015/9/8/chartex" xmlns:cx2="http://schemas.microsoft.com/office/drawing/2015/10/21/chartex" xmlns:mc="http://schemas.openxmlformats.org/markup-compatibility/2006" xmlns:o="urn:schemas-microsoft-com:office:office" xmlns:r="http://schemas.openxmlformats.org/officeDocument/2006/relationships" xmlns:m="http://schemas.openxmlformats.org/officeDocument/2006/math" xmlns:v="urn:schemas-microsoft-com:vml" xmlns:wp14="http://schemas.microsoft.com/office/word/2010/wordprocessingDrawing" xmlns:wp="http://schemas.openxmlformats.org/drawingml/2006/wordprocessingDrawing" xmlns:w10="urn:schemas-microsoft-com:office:word" xmlns:w="http://schemas.openxmlformats.org/wordprocessingml/2006/main" xmlns:w14="http://schemas.microsoft.com/office/word/2010/wordml" xmlns:w15="http://schemas.microsoft.com/office/word/2012/wordml" xmlns:w16se="http://schemas.microsoft.com/office/word/2015/wordml/symex" xmlns:wpg="http://schemas.microsoft.com/office/word/2010/wordprocessingGroup" xmlns:wpi="http://schemas.microsoft.com/office/word/2010/wordprocessingInk" xmlns:wne="http://schemas.microsoft.com/office/word/2006/wordml" xmlns:wps="http://schemas.microsoft.com/office/word/2010/wordprocessingShape" mc:Ignorable="w14 w15 w16se wp14">
   <w:p>
     <w:pPr>
       <w:pStyle w:val="Footer"/>
@@ -35360,13 +35545,13 @@
         <w:lang w:eastAsia="bs-Latn-BA"/>
       </w:rPr>
       <w:pict>
-        <v:group id="Group 37" o:spid="_x0000_s4098" style="position:absolute;margin-left:844.8pt;margin-top:0;width:468pt;height:25.2pt;z-index:251660288;mso-width-percent:1000;mso-top-percent:200;mso-wrap-distance-left:0;mso-wrap-distance-right:0;mso-position-horizontal:right;mso-position-horizontal-relative:margin;mso-position-vertical-relative:bottom-margin-area;mso-width-percent:1000;mso-top-percent:200;mso-width-relative:margin;mso-height-relative:margin" coordsize="59626,3238" o:gfxdata="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">
-          <v:rect id="Rectangle 38" o:spid="_x0000_s4100" style="position:absolute;left:190;width:59436;height:188;visibility:visible;v-text-anchor:middle" o:gfxdata="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" fillcolor="black [3213]" stroked="f" strokeweight="1pt"/>
+        <v:group id="Group 37" o:spid="_x0000_s2050" style="position:absolute;margin-left:1261.6pt;margin-top:0;width:468pt;height:25.2pt;z-index:251660288;mso-width-percent:1000;mso-top-percent:200;mso-wrap-distance-left:0;mso-wrap-distance-right:0;mso-position-horizontal:right;mso-position-horizontal-relative:margin;mso-position-vertical-relative:bottom-margin-area;mso-width-percent:1000;mso-top-percent:200;mso-width-relative:margin;mso-height-relative:margin" coordsize="59626,3238" o:gfxdata="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">
+          <v:rect id="Rectangle 38" o:spid="_x0000_s2052" style="position:absolute;left:190;width:59436;height:188;visibility:visible;v-text-anchor:middle" o:gfxdata="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" fillcolor="black [3213]" stroked="f" strokeweight="1pt"/>
           <v:shapetype id="_x0000_t202" coordsize="21600,21600" o:spt="202" path="m,l,21600r21600,l21600,xe">
             <v:stroke joinstyle="miter"/>
             <v:path gradientshapeok="t" o:connecttype="rect"/>
           </v:shapetype>
-          <v:shape id="Text Box 39" o:spid="_x0000_s4099" type="#_x0000_t202" style="position:absolute;top:666;width:59436;height:2572;visibility:visible;v-text-anchor:bottom" o:gfxdata="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" filled="f" stroked="f" strokeweight=".5pt">
+          <v:shape id="Text Box 39" o:spid="_x0000_s2051" type="#_x0000_t202" style="position:absolute;top:666;width:59436;height:2572;visibility:visible;v-text-anchor:bottom" o:gfxdata="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" filled="f" stroked="f" strokeweight=".5pt">
             <v:textbox inset=",,,0">
               <w:txbxContent>
                 <w:sdt>
@@ -35386,6 +35571,7 @@
                       <w:calendar w:val="gregorian"/>
                     </w:date>
                   </w:sdtPr>
+                  <w:sdtEndPr/>
                   <w:sdtContent>
                     <w:p>
                       <w:pPr>
@@ -35428,7 +35614,7 @@
         <w:lang w:eastAsia="bs-Latn-BA"/>
       </w:rPr>
       <w:pict>
-        <v:rect id="Rectangle 40" o:spid="_x0000_s4097" style="position:absolute;margin-left:0;margin-top:0;width:36pt;height:25.2pt;z-index:251659264;visibility:visible;mso-top-percent:200;mso-wrap-distance-left:0;mso-wrap-distance-right:0;mso-position-horizontal:left;mso-position-horizontal-relative:right-margin-area;mso-position-vertical-relative:bottom-margin-area;mso-top-percent:200;mso-width-relative:margin;mso-height-relative:margin;v-text-anchor:bottom" o:gfxdata="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" fillcolor="black [3213]" stroked="f" strokeweight="3pt">
+        <v:rect id="Rectangle 40" o:spid="_x0000_s2049" style="position:absolute;margin-left:0;margin-top:0;width:36pt;height:25.2pt;z-index:251659264;visibility:visible;mso-top-percent:200;mso-wrap-distance-left:0;mso-wrap-distance-right:0;mso-position-horizontal:left;mso-position-horizontal-relative:right-margin-area;mso-position-vertical-relative:bottom-margin-area;mso-top-percent:200;mso-width-relative:margin;mso-height-relative:margin;v-text-anchor:bottom" o:gfxdata="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" fillcolor="black [3213]" stroked="f" strokeweight="3pt">
           <v:textbox>
             <w:txbxContent>
               <w:p>
@@ -35471,7 +35657,7 @@
                     <w:sz w:val="28"/>
                     <w:szCs w:val="28"/>
                   </w:rPr>
-                  <w:t>33</w:t>
+                  <w:t>35</w:t>
                 </w:r>
                 <w:r>
                   <w:rPr>
@@ -35494,7 +35680,7 @@
 </file>
 
 <file path=word/footnotes.xml><?xml version="1.0" encoding="utf-8"?>
-<w:footnotes xmlns:ve="http://schemas.openxmlformats.org/markup-compatibility/2006" xmlns:o="urn:schemas-microsoft-com:office:office" xmlns:r="http://schemas.openxmlformats.org/officeDocument/2006/relationships" xmlns:m="http://schemas.openxmlformats.org/officeDocument/2006/math" xmlns:v="urn:schemas-microsoft-com:vml" xmlns:wp="http://schemas.openxmlformats.org/drawingml/2006/wordprocessingDrawing" xmlns:w10="urn:schemas-microsoft-com:office:word" xmlns:w="http://schemas.openxmlformats.org/wordprocessingml/2006/main" xmlns:wne="http://schemas.microsoft.com/office/word/2006/wordml">
+<w:footnotes xmlns:wpc="http://schemas.microsoft.com/office/word/2010/wordprocessingCanvas" xmlns:cx="http://schemas.microsoft.com/office/drawing/2014/chartex" xmlns:cx1="http://schemas.microsoft.com/office/drawing/2015/9/8/chartex" xmlns:cx2="http://schemas.microsoft.com/office/drawing/2015/10/21/chartex" xmlns:mc="http://schemas.openxmlformats.org/markup-compatibility/2006" xmlns:o="urn:schemas-microsoft-com:office:office" xmlns:r="http://schemas.openxmlformats.org/officeDocument/2006/relationships" xmlns:m="http://schemas.openxmlformats.org/officeDocument/2006/math" xmlns:v="urn:schemas-microsoft-com:vml" xmlns:wp14="http://schemas.microsoft.com/office/word/2010/wordprocessingDrawing" xmlns:wp="http://schemas.openxmlformats.org/drawingml/2006/wordprocessingDrawing" xmlns:w10="urn:schemas-microsoft-com:office:word" xmlns:w="http://schemas.openxmlformats.org/wordprocessingml/2006/main" xmlns:w14="http://schemas.microsoft.com/office/word/2010/wordml" xmlns:w15="http://schemas.microsoft.com/office/word/2012/wordml" xmlns:w16se="http://schemas.microsoft.com/office/word/2015/wordml/symex" xmlns:wpg="http://schemas.microsoft.com/office/word/2010/wordprocessingGroup" xmlns:wpi="http://schemas.microsoft.com/office/word/2010/wordprocessingInk" xmlns:wne="http://schemas.microsoft.com/office/word/2006/wordml" xmlns:wps="http://schemas.microsoft.com/office/word/2010/wordprocessingShape" mc:Ignorable="w14 w15 w16se wp14">
   <w:footnote w:type="separator" w:id="-1">
     <w:p>
       <w:pPr>
@@ -35519,8 +35705,8 @@
 </file>
 
 <file path=word/numbering.xml><?xml version="1.0" encoding="utf-8"?>
-<w:numbering xmlns:ve="http://schemas.openxmlformats.org/markup-compatibility/2006" xmlns:o="urn:schemas-microsoft-com:office:office" xmlns:r="http://schemas.openxmlformats.org/officeDocument/2006/relationships" xmlns:m="http://schemas.openxmlformats.org/officeDocument/2006/math" xmlns:v="urn:schemas-microsoft-com:vml" xmlns:wp="http://schemas.openxmlformats.org/drawingml/2006/wordprocessingDrawing" xmlns:w10="urn:schemas-microsoft-com:office:word" xmlns:w="http://schemas.openxmlformats.org/wordprocessingml/2006/main" xmlns:wne="http://schemas.microsoft.com/office/word/2006/wordml">
-  <w:abstractNum w:abstractNumId="0">
+<w:numbering xmlns:wpc="http://schemas.microsoft.com/office/word/2010/wordprocessingCanvas" xmlns:cx="http://schemas.microsoft.com/office/drawing/2014/chartex" xmlns:cx1="http://schemas.microsoft.com/office/drawing/2015/9/8/chartex" xmlns:cx2="http://schemas.microsoft.com/office/drawing/2015/10/21/chartex" xmlns:mc="http://schemas.openxmlformats.org/markup-compatibility/2006" xmlns:o="urn:schemas-microsoft-com:office:office" xmlns:r="http://schemas.openxmlformats.org/officeDocument/2006/relationships" xmlns:m="http://schemas.openxmlformats.org/officeDocument/2006/math" xmlns:v="urn:schemas-microsoft-com:vml" xmlns:wp14="http://schemas.microsoft.com/office/word/2010/wordprocessingDrawing" xmlns:wp="http://schemas.openxmlformats.org/drawingml/2006/wordprocessingDrawing" xmlns:w10="urn:schemas-microsoft-com:office:word" xmlns:w="http://schemas.openxmlformats.org/wordprocessingml/2006/main" xmlns:w14="http://schemas.microsoft.com/office/word/2010/wordml" xmlns:w15="http://schemas.microsoft.com/office/word/2012/wordml" xmlns:w16se="http://schemas.microsoft.com/office/word/2015/wordml/symex" xmlns:wpg="http://schemas.microsoft.com/office/word/2010/wordprocessingGroup" xmlns:wpi="http://schemas.microsoft.com/office/word/2010/wordprocessingInk" xmlns:wne="http://schemas.microsoft.com/office/word/2006/wordml" xmlns:wps="http://schemas.microsoft.com/office/word/2010/wordprocessingShape" mc:Ignorable="w14 w15 w16se wp14">
+  <w:abstractNum w:abstractNumId="0" w15:restartNumberingAfterBreak="0">
     <w:nsid w:val="020536B2"/>
     <w:multiLevelType w:val="hybridMultilevel"/>
     <w:tmpl w:val="B2F880DC"/>
@@ -35633,7 +35819,7 @@
       </w:rPr>
     </w:lvl>
   </w:abstractNum>
-  <w:abstractNum w:abstractNumId="1">
+  <w:abstractNum w:abstractNumId="1" w15:restartNumberingAfterBreak="0">
     <w:nsid w:val="02E13370"/>
     <w:multiLevelType w:val="hybridMultilevel"/>
     <w:tmpl w:val="3AD0C6F0"/>
@@ -35746,7 +35932,7 @@
       </w:rPr>
     </w:lvl>
   </w:abstractNum>
-  <w:abstractNum w:abstractNumId="2">
+  <w:abstractNum w:abstractNumId="2" w15:restartNumberingAfterBreak="0">
     <w:nsid w:val="046013AE"/>
     <w:multiLevelType w:val="hybridMultilevel"/>
     <w:tmpl w:val="74FC6962"/>
@@ -35859,7 +36045,7 @@
       </w:rPr>
     </w:lvl>
   </w:abstractNum>
-  <w:abstractNum w:abstractNumId="3">
+  <w:abstractNum w:abstractNumId="3" w15:restartNumberingAfterBreak="0">
     <w:nsid w:val="054C5FE8"/>
     <w:multiLevelType w:val="hybridMultilevel"/>
     <w:tmpl w:val="4686EACC"/>
@@ -35972,7 +36158,7 @@
       </w:rPr>
     </w:lvl>
   </w:abstractNum>
-  <w:abstractNum w:abstractNumId="4">
+  <w:abstractNum w:abstractNumId="4" w15:restartNumberingAfterBreak="0">
     <w:nsid w:val="07AE4C53"/>
     <w:multiLevelType w:val="hybridMultilevel"/>
     <w:tmpl w:val="7E1EA90C"/>
@@ -36085,7 +36271,7 @@
       </w:rPr>
     </w:lvl>
   </w:abstractNum>
-  <w:abstractNum w:abstractNumId="5">
+  <w:abstractNum w:abstractNumId="5" w15:restartNumberingAfterBreak="0">
     <w:nsid w:val="08585B5F"/>
     <w:multiLevelType w:val="hybridMultilevel"/>
     <w:tmpl w:val="193A3EDC"/>
@@ -36198,7 +36384,7 @@
       </w:rPr>
     </w:lvl>
   </w:abstractNum>
-  <w:abstractNum w:abstractNumId="6">
+  <w:abstractNum w:abstractNumId="6" w15:restartNumberingAfterBreak="0">
     <w:nsid w:val="08D04ADC"/>
     <w:multiLevelType w:val="hybridMultilevel"/>
     <w:tmpl w:val="1BEC7B1C"/>
@@ -36311,7 +36497,7 @@
       </w:rPr>
     </w:lvl>
   </w:abstractNum>
-  <w:abstractNum w:abstractNumId="7">
+  <w:abstractNum w:abstractNumId="7" w15:restartNumberingAfterBreak="0">
     <w:nsid w:val="08DF10B4"/>
     <w:multiLevelType w:val="hybridMultilevel"/>
     <w:tmpl w:val="1AF469DA"/>
@@ -36424,7 +36610,7 @@
       </w:rPr>
     </w:lvl>
   </w:abstractNum>
-  <w:abstractNum w:abstractNumId="8">
+  <w:abstractNum w:abstractNumId="8" w15:restartNumberingAfterBreak="0">
     <w:nsid w:val="0958337F"/>
     <w:multiLevelType w:val="hybridMultilevel"/>
     <w:tmpl w:val="29C4B300"/>
@@ -36537,7 +36723,7 @@
       </w:rPr>
     </w:lvl>
   </w:abstractNum>
-  <w:abstractNum w:abstractNumId="9">
+  <w:abstractNum w:abstractNumId="9" w15:restartNumberingAfterBreak="0">
     <w:nsid w:val="09C61709"/>
     <w:multiLevelType w:val="hybridMultilevel"/>
     <w:tmpl w:val="E962E9CC"/>
@@ -36650,7 +36836,7 @@
       </w:rPr>
     </w:lvl>
   </w:abstractNum>
-  <w:abstractNum w:abstractNumId="10">
+  <w:abstractNum w:abstractNumId="10" w15:restartNumberingAfterBreak="0">
     <w:nsid w:val="0A3B1D69"/>
     <w:multiLevelType w:val="hybridMultilevel"/>
     <w:tmpl w:val="52F27304"/>
@@ -36763,7 +36949,7 @@
       </w:rPr>
     </w:lvl>
   </w:abstractNum>
-  <w:abstractNum w:abstractNumId="11">
+  <w:abstractNum w:abstractNumId="11" w15:restartNumberingAfterBreak="0">
     <w:nsid w:val="0AD65E4B"/>
     <w:multiLevelType w:val="hybridMultilevel"/>
     <w:tmpl w:val="6152E122"/>
@@ -36876,7 +37062,7 @@
       </w:rPr>
     </w:lvl>
   </w:abstractNum>
-  <w:abstractNum w:abstractNumId="12">
+  <w:abstractNum w:abstractNumId="12" w15:restartNumberingAfterBreak="0">
     <w:nsid w:val="0BCE0DE1"/>
     <w:multiLevelType w:val="hybridMultilevel"/>
     <w:tmpl w:val="29AE77B6"/>
@@ -36989,7 +37175,7 @@
       </w:rPr>
     </w:lvl>
   </w:abstractNum>
-  <w:abstractNum w:abstractNumId="13">
+  <w:abstractNum w:abstractNumId="13" w15:restartNumberingAfterBreak="0">
     <w:nsid w:val="0C816273"/>
     <w:multiLevelType w:val="hybridMultilevel"/>
     <w:tmpl w:val="2D1C0FCA"/>
@@ -37102,7 +37288,7 @@
       </w:rPr>
     </w:lvl>
   </w:abstractNum>
-  <w:abstractNum w:abstractNumId="14">
+  <w:abstractNum w:abstractNumId="14" w15:restartNumberingAfterBreak="0">
     <w:nsid w:val="0CD87489"/>
     <w:multiLevelType w:val="hybridMultilevel"/>
     <w:tmpl w:val="FF145792"/>
@@ -37215,7 +37401,7 @@
       </w:rPr>
     </w:lvl>
   </w:abstractNum>
-  <w:abstractNum w:abstractNumId="15">
+  <w:abstractNum w:abstractNumId="15" w15:restartNumberingAfterBreak="0">
     <w:nsid w:val="0D7D1582"/>
     <w:multiLevelType w:val="hybridMultilevel"/>
     <w:tmpl w:val="85081B2A"/>
@@ -37328,7 +37514,7 @@
       </w:rPr>
     </w:lvl>
   </w:abstractNum>
-  <w:abstractNum w:abstractNumId="16">
+  <w:abstractNum w:abstractNumId="16" w15:restartNumberingAfterBreak="0">
     <w:nsid w:val="114545D0"/>
     <w:multiLevelType w:val="hybridMultilevel"/>
     <w:tmpl w:val="F06C038C"/>
@@ -37441,7 +37627,7 @@
       </w:rPr>
     </w:lvl>
   </w:abstractNum>
-  <w:abstractNum w:abstractNumId="17">
+  <w:abstractNum w:abstractNumId="17" w15:restartNumberingAfterBreak="0">
     <w:nsid w:val="11E64E6B"/>
     <w:multiLevelType w:val="hybridMultilevel"/>
     <w:tmpl w:val="437AF00E"/>
@@ -37554,7 +37740,7 @@
       </w:rPr>
     </w:lvl>
   </w:abstractNum>
-  <w:abstractNum w:abstractNumId="18">
+  <w:abstractNum w:abstractNumId="18" w15:restartNumberingAfterBreak="0">
     <w:nsid w:val="126269D8"/>
     <w:multiLevelType w:val="hybridMultilevel"/>
     <w:tmpl w:val="90AED91C"/>
@@ -37667,7 +37853,7 @@
       </w:rPr>
     </w:lvl>
   </w:abstractNum>
-  <w:abstractNum w:abstractNumId="19">
+  <w:abstractNum w:abstractNumId="19" w15:restartNumberingAfterBreak="0">
     <w:nsid w:val="12D114D7"/>
     <w:multiLevelType w:val="hybridMultilevel"/>
     <w:tmpl w:val="6672BD02"/>
@@ -37780,7 +37966,7 @@
       </w:rPr>
     </w:lvl>
   </w:abstractNum>
-  <w:abstractNum w:abstractNumId="20">
+  <w:abstractNum w:abstractNumId="20" w15:restartNumberingAfterBreak="0">
     <w:nsid w:val="149438FC"/>
     <w:multiLevelType w:val="hybridMultilevel"/>
     <w:tmpl w:val="EF646294"/>
@@ -37893,7 +38079,7 @@
       </w:rPr>
     </w:lvl>
   </w:abstractNum>
-  <w:abstractNum w:abstractNumId="21">
+  <w:abstractNum w:abstractNumId="21" w15:restartNumberingAfterBreak="0">
     <w:nsid w:val="14D2634F"/>
     <w:multiLevelType w:val="hybridMultilevel"/>
     <w:tmpl w:val="59628F94"/>
@@ -38006,7 +38192,7 @@
       </w:rPr>
     </w:lvl>
   </w:abstractNum>
-  <w:abstractNum w:abstractNumId="22">
+  <w:abstractNum w:abstractNumId="22" w15:restartNumberingAfterBreak="0">
     <w:nsid w:val="15482245"/>
     <w:multiLevelType w:val="hybridMultilevel"/>
     <w:tmpl w:val="BCF0D578"/>
@@ -38119,7 +38305,7 @@
       </w:rPr>
     </w:lvl>
   </w:abstractNum>
-  <w:abstractNum w:abstractNumId="23">
+  <w:abstractNum w:abstractNumId="23" w15:restartNumberingAfterBreak="0">
     <w:nsid w:val="170F4201"/>
     <w:multiLevelType w:val="hybridMultilevel"/>
     <w:tmpl w:val="CB7004A2"/>
@@ -38232,7 +38418,7 @@
       </w:rPr>
     </w:lvl>
   </w:abstractNum>
-  <w:abstractNum w:abstractNumId="24">
+  <w:abstractNum w:abstractNumId="24" w15:restartNumberingAfterBreak="0">
     <w:nsid w:val="19004902"/>
     <w:multiLevelType w:val="hybridMultilevel"/>
     <w:tmpl w:val="21C603CA"/>
@@ -38345,7 +38531,7 @@
       </w:rPr>
     </w:lvl>
   </w:abstractNum>
-  <w:abstractNum w:abstractNumId="25">
+  <w:abstractNum w:abstractNumId="25" w15:restartNumberingAfterBreak="0">
     <w:nsid w:val="1C942155"/>
     <w:multiLevelType w:val="hybridMultilevel"/>
     <w:tmpl w:val="E7345890"/>
@@ -38458,7 +38644,7 @@
       </w:rPr>
     </w:lvl>
   </w:abstractNum>
-  <w:abstractNum w:abstractNumId="26">
+  <w:abstractNum w:abstractNumId="26" w15:restartNumberingAfterBreak="0">
     <w:nsid w:val="1D0468CF"/>
     <w:multiLevelType w:val="hybridMultilevel"/>
     <w:tmpl w:val="0DE0BB9A"/>
@@ -38571,7 +38757,7 @@
       </w:rPr>
     </w:lvl>
   </w:abstractNum>
-  <w:abstractNum w:abstractNumId="27">
+  <w:abstractNum w:abstractNumId="27" w15:restartNumberingAfterBreak="0">
     <w:nsid w:val="1D57490D"/>
     <w:multiLevelType w:val="hybridMultilevel"/>
     <w:tmpl w:val="6E563180"/>
@@ -38684,7 +38870,7 @@
       </w:rPr>
     </w:lvl>
   </w:abstractNum>
-  <w:abstractNum w:abstractNumId="28">
+  <w:abstractNum w:abstractNumId="28" w15:restartNumberingAfterBreak="0">
     <w:nsid w:val="1E027B21"/>
     <w:multiLevelType w:val="hybridMultilevel"/>
     <w:tmpl w:val="EA5EA37E"/>
@@ -38797,7 +38983,7 @@
       </w:rPr>
     </w:lvl>
   </w:abstractNum>
-  <w:abstractNum w:abstractNumId="29">
+  <w:abstractNum w:abstractNumId="29" w15:restartNumberingAfterBreak="0">
     <w:nsid w:val="1E9E537E"/>
     <w:multiLevelType w:val="hybridMultilevel"/>
     <w:tmpl w:val="B9DE13DA"/>
@@ -38910,7 +39096,7 @@
       </w:rPr>
     </w:lvl>
   </w:abstractNum>
-  <w:abstractNum w:abstractNumId="30">
+  <w:abstractNum w:abstractNumId="30" w15:restartNumberingAfterBreak="0">
     <w:nsid w:val="208F44A6"/>
     <w:multiLevelType w:val="hybridMultilevel"/>
     <w:tmpl w:val="9B7421EC"/>
@@ -39023,7 +39209,7 @@
       </w:rPr>
     </w:lvl>
   </w:abstractNum>
-  <w:abstractNum w:abstractNumId="31">
+  <w:abstractNum w:abstractNumId="31" w15:restartNumberingAfterBreak="0">
     <w:nsid w:val="20EE76F2"/>
     <w:multiLevelType w:val="hybridMultilevel"/>
     <w:tmpl w:val="DBB42B86"/>
@@ -39136,7 +39322,7 @@
       </w:rPr>
     </w:lvl>
   </w:abstractNum>
-  <w:abstractNum w:abstractNumId="32">
+  <w:abstractNum w:abstractNumId="32" w15:restartNumberingAfterBreak="0">
     <w:nsid w:val="2251443C"/>
     <w:multiLevelType w:val="hybridMultilevel"/>
     <w:tmpl w:val="F9FE2C4E"/>
@@ -39249,7 +39435,7 @@
       </w:rPr>
     </w:lvl>
   </w:abstractNum>
-  <w:abstractNum w:abstractNumId="33">
+  <w:abstractNum w:abstractNumId="33" w15:restartNumberingAfterBreak="0">
     <w:nsid w:val="22723361"/>
     <w:multiLevelType w:val="hybridMultilevel"/>
     <w:tmpl w:val="BCA0EEB4"/>
@@ -39362,7 +39548,7 @@
       </w:rPr>
     </w:lvl>
   </w:abstractNum>
-  <w:abstractNum w:abstractNumId="34">
+  <w:abstractNum w:abstractNumId="34" w15:restartNumberingAfterBreak="0">
     <w:nsid w:val="22BD7202"/>
     <w:multiLevelType w:val="hybridMultilevel"/>
     <w:tmpl w:val="240891C0"/>
@@ -39475,7 +39661,7 @@
       </w:rPr>
     </w:lvl>
   </w:abstractNum>
-  <w:abstractNum w:abstractNumId="35">
+  <w:abstractNum w:abstractNumId="35" w15:restartNumberingAfterBreak="0">
     <w:nsid w:val="269E257A"/>
     <w:multiLevelType w:val="hybridMultilevel"/>
     <w:tmpl w:val="C4F0E3AA"/>
@@ -39588,7 +39774,7 @@
       </w:rPr>
     </w:lvl>
   </w:abstractNum>
-  <w:abstractNum w:abstractNumId="36">
+  <w:abstractNum w:abstractNumId="36" w15:restartNumberingAfterBreak="0">
     <w:nsid w:val="278A1235"/>
     <w:multiLevelType w:val="hybridMultilevel"/>
     <w:tmpl w:val="76341ED8"/>
@@ -39701,7 +39887,7 @@
       </w:rPr>
     </w:lvl>
   </w:abstractNum>
-  <w:abstractNum w:abstractNumId="37">
+  <w:abstractNum w:abstractNumId="37" w15:restartNumberingAfterBreak="0">
     <w:nsid w:val="280B64E6"/>
     <w:multiLevelType w:val="hybridMultilevel"/>
     <w:tmpl w:val="3CBC4226"/>
@@ -39814,7 +40000,7 @@
       </w:rPr>
     </w:lvl>
   </w:abstractNum>
-  <w:abstractNum w:abstractNumId="38">
+  <w:abstractNum w:abstractNumId="38" w15:restartNumberingAfterBreak="0">
     <w:nsid w:val="2BE95252"/>
     <w:multiLevelType w:val="hybridMultilevel"/>
     <w:tmpl w:val="C1E2B62C"/>
@@ -39927,7 +40113,7 @@
       </w:rPr>
     </w:lvl>
   </w:abstractNum>
-  <w:abstractNum w:abstractNumId="39">
+  <w:abstractNum w:abstractNumId="39" w15:restartNumberingAfterBreak="0">
     <w:nsid w:val="2C9E5F37"/>
     <w:multiLevelType w:val="hybridMultilevel"/>
     <w:tmpl w:val="FE080A36"/>
@@ -40040,7 +40226,7 @@
       </w:rPr>
     </w:lvl>
   </w:abstractNum>
-  <w:abstractNum w:abstractNumId="40">
+  <w:abstractNum w:abstractNumId="40" w15:restartNumberingAfterBreak="0">
     <w:nsid w:val="308C333D"/>
     <w:multiLevelType w:val="hybridMultilevel"/>
     <w:tmpl w:val="EFE02B86"/>
@@ -40153,7 +40339,7 @@
       </w:rPr>
     </w:lvl>
   </w:abstractNum>
-  <w:abstractNum w:abstractNumId="41">
+  <w:abstractNum w:abstractNumId="41" w15:restartNumberingAfterBreak="0">
     <w:nsid w:val="31BC2AF2"/>
     <w:multiLevelType w:val="hybridMultilevel"/>
     <w:tmpl w:val="3564C9A8"/>
@@ -40266,7 +40452,7 @@
       </w:rPr>
     </w:lvl>
   </w:abstractNum>
-  <w:abstractNum w:abstractNumId="42">
+  <w:abstractNum w:abstractNumId="42" w15:restartNumberingAfterBreak="0">
     <w:nsid w:val="321D4B74"/>
     <w:multiLevelType w:val="hybridMultilevel"/>
     <w:tmpl w:val="D720970C"/>
@@ -40379,7 +40565,7 @@
       </w:rPr>
     </w:lvl>
   </w:abstractNum>
-  <w:abstractNum w:abstractNumId="43">
+  <w:abstractNum w:abstractNumId="43" w15:restartNumberingAfterBreak="0">
     <w:nsid w:val="32AF1C47"/>
     <w:multiLevelType w:val="hybridMultilevel"/>
     <w:tmpl w:val="2B747C84"/>
@@ -40492,7 +40678,7 @@
       </w:rPr>
     </w:lvl>
   </w:abstractNum>
-  <w:abstractNum w:abstractNumId="44">
+  <w:abstractNum w:abstractNumId="44" w15:restartNumberingAfterBreak="0">
     <w:nsid w:val="332C6862"/>
     <w:multiLevelType w:val="hybridMultilevel"/>
     <w:tmpl w:val="92289CF8"/>
@@ -40605,7 +40791,7 @@
       </w:rPr>
     </w:lvl>
   </w:abstractNum>
-  <w:abstractNum w:abstractNumId="45">
+  <w:abstractNum w:abstractNumId="45" w15:restartNumberingAfterBreak="0">
     <w:nsid w:val="3494437F"/>
     <w:multiLevelType w:val="hybridMultilevel"/>
     <w:tmpl w:val="588C875C"/>
@@ -40718,7 +40904,7 @@
       </w:rPr>
     </w:lvl>
   </w:abstractNum>
-  <w:abstractNum w:abstractNumId="46">
+  <w:abstractNum w:abstractNumId="46" w15:restartNumberingAfterBreak="0">
     <w:nsid w:val="34B95456"/>
     <w:multiLevelType w:val="hybridMultilevel"/>
     <w:tmpl w:val="5AAAAC6E"/>
@@ -40831,7 +41017,7 @@
       </w:rPr>
     </w:lvl>
   </w:abstractNum>
-  <w:abstractNum w:abstractNumId="47">
+  <w:abstractNum w:abstractNumId="47" w15:restartNumberingAfterBreak="0">
     <w:nsid w:val="356B0766"/>
     <w:multiLevelType w:val="hybridMultilevel"/>
     <w:tmpl w:val="EB407DA8"/>
@@ -40944,7 +41130,7 @@
       </w:rPr>
     </w:lvl>
   </w:abstractNum>
-  <w:abstractNum w:abstractNumId="48">
+  <w:abstractNum w:abstractNumId="48" w15:restartNumberingAfterBreak="0">
     <w:nsid w:val="37F734B4"/>
     <w:multiLevelType w:val="hybridMultilevel"/>
     <w:tmpl w:val="42BC9300"/>
@@ -41057,7 +41243,7 @@
       </w:rPr>
     </w:lvl>
   </w:abstractNum>
-  <w:abstractNum w:abstractNumId="49">
+  <w:abstractNum w:abstractNumId="49" w15:restartNumberingAfterBreak="0">
     <w:nsid w:val="38597007"/>
     <w:multiLevelType w:val="hybridMultilevel"/>
     <w:tmpl w:val="37C04508"/>
@@ -41170,7 +41356,7 @@
       </w:rPr>
     </w:lvl>
   </w:abstractNum>
-  <w:abstractNum w:abstractNumId="50">
+  <w:abstractNum w:abstractNumId="50" w15:restartNumberingAfterBreak="0">
     <w:nsid w:val="40F4123D"/>
     <w:multiLevelType w:val="hybridMultilevel"/>
     <w:tmpl w:val="A69297FC"/>
@@ -41283,7 +41469,7 @@
       </w:rPr>
     </w:lvl>
   </w:abstractNum>
-  <w:abstractNum w:abstractNumId="51">
+  <w:abstractNum w:abstractNumId="51" w15:restartNumberingAfterBreak="0">
     <w:nsid w:val="41E52324"/>
     <w:multiLevelType w:val="hybridMultilevel"/>
     <w:tmpl w:val="957E72E4"/>
@@ -41396,7 +41582,7 @@
       </w:rPr>
     </w:lvl>
   </w:abstractNum>
-  <w:abstractNum w:abstractNumId="52">
+  <w:abstractNum w:abstractNumId="52" w15:restartNumberingAfterBreak="0">
     <w:nsid w:val="433C29F4"/>
     <w:multiLevelType w:val="hybridMultilevel"/>
     <w:tmpl w:val="4DB219F4"/>
@@ -41509,7 +41695,7 @@
       </w:rPr>
     </w:lvl>
   </w:abstractNum>
-  <w:abstractNum w:abstractNumId="53">
+  <w:abstractNum w:abstractNumId="53" w15:restartNumberingAfterBreak="0">
     <w:nsid w:val="45911B8B"/>
     <w:multiLevelType w:val="hybridMultilevel"/>
     <w:tmpl w:val="D84A2EC0"/>
@@ -41622,7 +41808,7 @@
       </w:rPr>
     </w:lvl>
   </w:abstractNum>
-  <w:abstractNum w:abstractNumId="54">
+  <w:abstractNum w:abstractNumId="54" w15:restartNumberingAfterBreak="0">
     <w:nsid w:val="4626650F"/>
     <w:multiLevelType w:val="hybridMultilevel"/>
     <w:tmpl w:val="20B29CB2"/>
@@ -41734,7 +41920,7 @@
       </w:rPr>
     </w:lvl>
   </w:abstractNum>
-  <w:abstractNum w:abstractNumId="55">
+  <w:abstractNum w:abstractNumId="55" w15:restartNumberingAfterBreak="0">
     <w:nsid w:val="46AF784B"/>
     <w:multiLevelType w:val="hybridMultilevel"/>
     <w:tmpl w:val="470632C4"/>
@@ -41847,7 +42033,7 @@
       </w:rPr>
     </w:lvl>
   </w:abstractNum>
-  <w:abstractNum w:abstractNumId="56">
+  <w:abstractNum w:abstractNumId="56" w15:restartNumberingAfterBreak="0">
     <w:nsid w:val="46D648D6"/>
     <w:multiLevelType w:val="hybridMultilevel"/>
     <w:tmpl w:val="F7F61E7A"/>
@@ -41959,7 +42145,7 @@
       </w:rPr>
     </w:lvl>
   </w:abstractNum>
-  <w:abstractNum w:abstractNumId="57">
+  <w:abstractNum w:abstractNumId="57" w15:restartNumberingAfterBreak="0">
     <w:nsid w:val="47E31DA2"/>
     <w:multiLevelType w:val="hybridMultilevel"/>
     <w:tmpl w:val="17D0ECDA"/>
@@ -42072,7 +42258,7 @@
       </w:rPr>
     </w:lvl>
   </w:abstractNum>
-  <w:abstractNum w:abstractNumId="58">
+  <w:abstractNum w:abstractNumId="58" w15:restartNumberingAfterBreak="0">
     <w:nsid w:val="48651272"/>
     <w:multiLevelType w:val="hybridMultilevel"/>
     <w:tmpl w:val="A912B900"/>
@@ -42185,7 +42371,7 @@
       </w:rPr>
     </w:lvl>
   </w:abstractNum>
-  <w:abstractNum w:abstractNumId="59">
+  <w:abstractNum w:abstractNumId="59" w15:restartNumberingAfterBreak="0">
     <w:nsid w:val="48900533"/>
     <w:multiLevelType w:val="hybridMultilevel"/>
     <w:tmpl w:val="347843AC"/>
@@ -42298,7 +42484,7 @@
       </w:rPr>
     </w:lvl>
   </w:abstractNum>
-  <w:abstractNum w:abstractNumId="60">
+  <w:abstractNum w:abstractNumId="60" w15:restartNumberingAfterBreak="0">
     <w:nsid w:val="490222A0"/>
     <w:multiLevelType w:val="hybridMultilevel"/>
     <w:tmpl w:val="1C262742"/>
@@ -42411,7 +42597,7 @@
       </w:rPr>
     </w:lvl>
   </w:abstractNum>
-  <w:abstractNum w:abstractNumId="61">
+  <w:abstractNum w:abstractNumId="61" w15:restartNumberingAfterBreak="0">
     <w:nsid w:val="4ADF06E3"/>
     <w:multiLevelType w:val="hybridMultilevel"/>
     <w:tmpl w:val="B4A8FD64"/>
@@ -42524,7 +42710,7 @@
       </w:rPr>
     </w:lvl>
   </w:abstractNum>
-  <w:abstractNum w:abstractNumId="62">
+  <w:abstractNum w:abstractNumId="62" w15:restartNumberingAfterBreak="0">
     <w:nsid w:val="4B3047B8"/>
     <w:multiLevelType w:val="hybridMultilevel"/>
     <w:tmpl w:val="4376515C"/>
@@ -42637,7 +42823,7 @@
       </w:rPr>
     </w:lvl>
   </w:abstractNum>
-  <w:abstractNum w:abstractNumId="63">
+  <w:abstractNum w:abstractNumId="63" w15:restartNumberingAfterBreak="0">
     <w:nsid w:val="4B8F7701"/>
     <w:multiLevelType w:val="hybridMultilevel"/>
     <w:tmpl w:val="458EA42A"/>
@@ -42750,7 +42936,7 @@
       </w:rPr>
     </w:lvl>
   </w:abstractNum>
-  <w:abstractNum w:abstractNumId="64">
+  <w:abstractNum w:abstractNumId="64" w15:restartNumberingAfterBreak="0">
     <w:nsid w:val="4BE728DF"/>
     <w:multiLevelType w:val="hybridMultilevel"/>
     <w:tmpl w:val="6E16AAA0"/>
@@ -42863,7 +43049,7 @@
       </w:rPr>
     </w:lvl>
   </w:abstractNum>
-  <w:abstractNum w:abstractNumId="65">
+  <w:abstractNum w:abstractNumId="65" w15:restartNumberingAfterBreak="0">
     <w:nsid w:val="4F037856"/>
     <w:multiLevelType w:val="hybridMultilevel"/>
     <w:tmpl w:val="BDEA3F1C"/>
@@ -42976,7 +43162,7 @@
       </w:rPr>
     </w:lvl>
   </w:abstractNum>
-  <w:abstractNum w:abstractNumId="66">
+  <w:abstractNum w:abstractNumId="66" w15:restartNumberingAfterBreak="0">
     <w:nsid w:val="500479B9"/>
     <w:multiLevelType w:val="hybridMultilevel"/>
     <w:tmpl w:val="24AA1524"/>
@@ -43089,7 +43275,7 @@
       </w:rPr>
     </w:lvl>
   </w:abstractNum>
-  <w:abstractNum w:abstractNumId="67">
+  <w:abstractNum w:abstractNumId="67" w15:restartNumberingAfterBreak="0">
     <w:nsid w:val="50CD7DE7"/>
     <w:multiLevelType w:val="hybridMultilevel"/>
     <w:tmpl w:val="9C166FF4"/>
@@ -43202,7 +43388,7 @@
       </w:rPr>
     </w:lvl>
   </w:abstractNum>
-  <w:abstractNum w:abstractNumId="68">
+  <w:abstractNum w:abstractNumId="68" w15:restartNumberingAfterBreak="0">
     <w:nsid w:val="516C69B6"/>
     <w:multiLevelType w:val="hybridMultilevel"/>
     <w:tmpl w:val="6BF87F7A"/>
@@ -43315,7 +43501,7 @@
       </w:rPr>
     </w:lvl>
   </w:abstractNum>
-  <w:abstractNum w:abstractNumId="69">
+  <w:abstractNum w:abstractNumId="69" w15:restartNumberingAfterBreak="0">
     <w:nsid w:val="51794E27"/>
     <w:multiLevelType w:val="hybridMultilevel"/>
     <w:tmpl w:val="F5D0D52A"/>
@@ -43401,7 +43587,7 @@
       </w:pPr>
     </w:lvl>
   </w:abstractNum>
-  <w:abstractNum w:abstractNumId="70">
+  <w:abstractNum w:abstractNumId="70" w15:restartNumberingAfterBreak="0">
     <w:nsid w:val="51B71478"/>
     <w:multiLevelType w:val="hybridMultilevel"/>
     <w:tmpl w:val="F47A91F0"/>
@@ -43514,7 +43700,7 @@
       </w:rPr>
     </w:lvl>
   </w:abstractNum>
-  <w:abstractNum w:abstractNumId="71">
+  <w:abstractNum w:abstractNumId="71" w15:restartNumberingAfterBreak="0">
     <w:nsid w:val="52B654A9"/>
     <w:multiLevelType w:val="hybridMultilevel"/>
     <w:tmpl w:val="427AD72E"/>
@@ -43627,7 +43813,7 @@
       </w:rPr>
     </w:lvl>
   </w:abstractNum>
-  <w:abstractNum w:abstractNumId="72">
+  <w:abstractNum w:abstractNumId="72" w15:restartNumberingAfterBreak="0">
     <w:nsid w:val="5327456D"/>
     <w:multiLevelType w:val="hybridMultilevel"/>
     <w:tmpl w:val="369C75EE"/>
@@ -43740,7 +43926,7 @@
       </w:rPr>
     </w:lvl>
   </w:abstractNum>
-  <w:abstractNum w:abstractNumId="73">
+  <w:abstractNum w:abstractNumId="73" w15:restartNumberingAfterBreak="0">
     <w:nsid w:val="545B5BCD"/>
     <w:multiLevelType w:val="hybridMultilevel"/>
     <w:tmpl w:val="C26AF598"/>
@@ -43853,7 +44039,7 @@
       </w:rPr>
     </w:lvl>
   </w:abstractNum>
-  <w:abstractNum w:abstractNumId="74">
+  <w:abstractNum w:abstractNumId="74" w15:restartNumberingAfterBreak="0">
     <w:nsid w:val="557E1193"/>
     <w:multiLevelType w:val="hybridMultilevel"/>
     <w:tmpl w:val="D44871AA"/>
@@ -43966,7 +44152,7 @@
       </w:rPr>
     </w:lvl>
   </w:abstractNum>
-  <w:abstractNum w:abstractNumId="75">
+  <w:abstractNum w:abstractNumId="75" w15:restartNumberingAfterBreak="0">
     <w:nsid w:val="55876AF8"/>
     <w:multiLevelType w:val="hybridMultilevel"/>
     <w:tmpl w:val="0F98959E"/>
@@ -44079,7 +44265,7 @@
       </w:rPr>
     </w:lvl>
   </w:abstractNum>
-  <w:abstractNum w:abstractNumId="76">
+  <w:abstractNum w:abstractNumId="76" w15:restartNumberingAfterBreak="0">
     <w:nsid w:val="564D1569"/>
     <w:multiLevelType w:val="hybridMultilevel"/>
     <w:tmpl w:val="269EC6EE"/>
@@ -44192,7 +44378,7 @@
       </w:rPr>
     </w:lvl>
   </w:abstractNum>
-  <w:abstractNum w:abstractNumId="77">
+  <w:abstractNum w:abstractNumId="77" w15:restartNumberingAfterBreak="0">
     <w:nsid w:val="568338C9"/>
     <w:multiLevelType w:val="hybridMultilevel"/>
     <w:tmpl w:val="6CD23698"/>
@@ -44305,7 +44491,7 @@
       </w:rPr>
     </w:lvl>
   </w:abstractNum>
-  <w:abstractNum w:abstractNumId="78">
+  <w:abstractNum w:abstractNumId="78" w15:restartNumberingAfterBreak="0">
     <w:nsid w:val="57273096"/>
     <w:multiLevelType w:val="hybridMultilevel"/>
     <w:tmpl w:val="6A7239C0"/>
@@ -44418,7 +44604,7 @@
       </w:rPr>
     </w:lvl>
   </w:abstractNum>
-  <w:abstractNum w:abstractNumId="79">
+  <w:abstractNum w:abstractNumId="79" w15:restartNumberingAfterBreak="0">
     <w:nsid w:val="58811B21"/>
     <w:multiLevelType w:val="hybridMultilevel"/>
     <w:tmpl w:val="CC346A82"/>
@@ -44531,7 +44717,7 @@
       </w:rPr>
     </w:lvl>
   </w:abstractNum>
-  <w:abstractNum w:abstractNumId="80">
+  <w:abstractNum w:abstractNumId="80" w15:restartNumberingAfterBreak="0">
     <w:nsid w:val="5952696E"/>
     <w:multiLevelType w:val="hybridMultilevel"/>
     <w:tmpl w:val="FD44AB0E"/>
@@ -44644,7 +44830,7 @@
       </w:rPr>
     </w:lvl>
   </w:abstractNum>
-  <w:abstractNum w:abstractNumId="81">
+  <w:abstractNum w:abstractNumId="81" w15:restartNumberingAfterBreak="0">
     <w:nsid w:val="5A831AE7"/>
     <w:multiLevelType w:val="hybridMultilevel"/>
     <w:tmpl w:val="F9E8DCE4"/>
@@ -44757,7 +44943,7 @@
       </w:rPr>
     </w:lvl>
   </w:abstractNum>
-  <w:abstractNum w:abstractNumId="82">
+  <w:abstractNum w:abstractNumId="82" w15:restartNumberingAfterBreak="0">
     <w:nsid w:val="5B5D378F"/>
     <w:multiLevelType w:val="hybridMultilevel"/>
     <w:tmpl w:val="2FB81FCE"/>
@@ -44870,7 +45056,7 @@
       </w:rPr>
     </w:lvl>
   </w:abstractNum>
-  <w:abstractNum w:abstractNumId="83">
+  <w:abstractNum w:abstractNumId="83" w15:restartNumberingAfterBreak="0">
     <w:nsid w:val="5D64060B"/>
     <w:multiLevelType w:val="hybridMultilevel"/>
     <w:tmpl w:val="09EE3EDE"/>
@@ -44983,7 +45169,7 @@
       </w:rPr>
     </w:lvl>
   </w:abstractNum>
-  <w:abstractNum w:abstractNumId="84">
+  <w:abstractNum w:abstractNumId="84" w15:restartNumberingAfterBreak="0">
     <w:nsid w:val="5E367904"/>
     <w:multiLevelType w:val="hybridMultilevel"/>
     <w:tmpl w:val="B22CF51C"/>
@@ -45096,7 +45282,7 @@
       </w:rPr>
     </w:lvl>
   </w:abstractNum>
-  <w:abstractNum w:abstractNumId="85">
+  <w:abstractNum w:abstractNumId="85" w15:restartNumberingAfterBreak="0">
     <w:nsid w:val="60A27426"/>
     <w:multiLevelType w:val="hybridMultilevel"/>
     <w:tmpl w:val="5198ACEC"/>
@@ -45209,7 +45395,7 @@
       </w:rPr>
     </w:lvl>
   </w:abstractNum>
-  <w:abstractNum w:abstractNumId="86">
+  <w:abstractNum w:abstractNumId="86" w15:restartNumberingAfterBreak="0">
     <w:nsid w:val="641834AE"/>
     <w:multiLevelType w:val="hybridMultilevel"/>
     <w:tmpl w:val="4DD41D94"/>
@@ -45322,7 +45508,7 @@
       </w:rPr>
     </w:lvl>
   </w:abstractNum>
-  <w:abstractNum w:abstractNumId="87">
+  <w:abstractNum w:abstractNumId="87" w15:restartNumberingAfterBreak="0">
     <w:nsid w:val="661B60B7"/>
     <w:multiLevelType w:val="hybridMultilevel"/>
     <w:tmpl w:val="999ED42C"/>
@@ -45435,7 +45621,7 @@
       </w:rPr>
     </w:lvl>
   </w:abstractNum>
-  <w:abstractNum w:abstractNumId="88">
+  <w:abstractNum w:abstractNumId="88" w15:restartNumberingAfterBreak="0">
     <w:nsid w:val="668966BD"/>
     <w:multiLevelType w:val="hybridMultilevel"/>
     <w:tmpl w:val="7A0CAB9A"/>
@@ -45548,7 +45734,7 @@
       </w:rPr>
     </w:lvl>
   </w:abstractNum>
-  <w:abstractNum w:abstractNumId="89">
+  <w:abstractNum w:abstractNumId="89" w15:restartNumberingAfterBreak="0">
     <w:nsid w:val="66FC1EC0"/>
     <w:multiLevelType w:val="hybridMultilevel"/>
     <w:tmpl w:val="BEFEB1DA"/>
@@ -45660,7 +45846,7 @@
       </w:rPr>
     </w:lvl>
   </w:abstractNum>
-  <w:abstractNum w:abstractNumId="90">
+  <w:abstractNum w:abstractNumId="90" w15:restartNumberingAfterBreak="0">
     <w:nsid w:val="67491DAA"/>
     <w:multiLevelType w:val="hybridMultilevel"/>
     <w:tmpl w:val="89E21024"/>
@@ -45746,7 +45932,7 @@
       </w:pPr>
     </w:lvl>
   </w:abstractNum>
-  <w:abstractNum w:abstractNumId="91">
+  <w:abstractNum w:abstractNumId="91" w15:restartNumberingAfterBreak="0">
     <w:nsid w:val="67DA5735"/>
     <w:multiLevelType w:val="hybridMultilevel"/>
     <w:tmpl w:val="9822F87A"/>
@@ -45858,7 +46044,7 @@
       </w:rPr>
     </w:lvl>
   </w:abstractNum>
-  <w:abstractNum w:abstractNumId="92">
+  <w:abstractNum w:abstractNumId="92" w15:restartNumberingAfterBreak="0">
     <w:nsid w:val="68EF56AA"/>
     <w:multiLevelType w:val="hybridMultilevel"/>
     <w:tmpl w:val="06065252"/>
@@ -45971,7 +46157,7 @@
       </w:rPr>
     </w:lvl>
   </w:abstractNum>
-  <w:abstractNum w:abstractNumId="93">
+  <w:abstractNum w:abstractNumId="93" w15:restartNumberingAfterBreak="0">
     <w:nsid w:val="6958209B"/>
     <w:multiLevelType w:val="hybridMultilevel"/>
     <w:tmpl w:val="1A78DBFE"/>
@@ -46084,7 +46270,7 @@
       </w:rPr>
     </w:lvl>
   </w:abstractNum>
-  <w:abstractNum w:abstractNumId="94">
+  <w:abstractNum w:abstractNumId="94" w15:restartNumberingAfterBreak="0">
     <w:nsid w:val="6A975EA4"/>
     <w:multiLevelType w:val="hybridMultilevel"/>
     <w:tmpl w:val="3FD06008"/>
@@ -46197,7 +46383,7 @@
       </w:rPr>
     </w:lvl>
   </w:abstractNum>
-  <w:abstractNum w:abstractNumId="95">
+  <w:abstractNum w:abstractNumId="95" w15:restartNumberingAfterBreak="0">
     <w:nsid w:val="6AF637D4"/>
     <w:multiLevelType w:val="hybridMultilevel"/>
     <w:tmpl w:val="FD0EA33A"/>
@@ -46310,7 +46496,7 @@
       </w:rPr>
     </w:lvl>
   </w:abstractNum>
-  <w:abstractNum w:abstractNumId="96">
+  <w:abstractNum w:abstractNumId="96" w15:restartNumberingAfterBreak="0">
     <w:nsid w:val="6C21725B"/>
     <w:multiLevelType w:val="hybridMultilevel"/>
     <w:tmpl w:val="B8120790"/>
@@ -46423,7 +46609,7 @@
       </w:rPr>
     </w:lvl>
   </w:abstractNum>
-  <w:abstractNum w:abstractNumId="97">
+  <w:abstractNum w:abstractNumId="97" w15:restartNumberingAfterBreak="0">
     <w:nsid w:val="6CA24634"/>
     <w:multiLevelType w:val="hybridMultilevel"/>
     <w:tmpl w:val="D7A21A02"/>
@@ -46536,7 +46722,7 @@
       </w:rPr>
     </w:lvl>
   </w:abstractNum>
-  <w:abstractNum w:abstractNumId="98">
+  <w:abstractNum w:abstractNumId="98" w15:restartNumberingAfterBreak="0">
     <w:nsid w:val="6DF10383"/>
     <w:multiLevelType w:val="hybridMultilevel"/>
     <w:tmpl w:val="E760078A"/>
@@ -46649,7 +46835,7 @@
       </w:rPr>
     </w:lvl>
   </w:abstractNum>
-  <w:abstractNum w:abstractNumId="99">
+  <w:abstractNum w:abstractNumId="99" w15:restartNumberingAfterBreak="0">
     <w:nsid w:val="6F2B119B"/>
     <w:multiLevelType w:val="hybridMultilevel"/>
     <w:tmpl w:val="40C07490"/>
@@ -46762,7 +46948,7 @@
       </w:rPr>
     </w:lvl>
   </w:abstractNum>
-  <w:abstractNum w:abstractNumId="100">
+  <w:abstractNum w:abstractNumId="100" w15:restartNumberingAfterBreak="0">
     <w:nsid w:val="6FD62409"/>
     <w:multiLevelType w:val="hybridMultilevel"/>
     <w:tmpl w:val="D0B2C0C0"/>
@@ -46875,7 +47061,7 @@
       </w:rPr>
     </w:lvl>
   </w:abstractNum>
-  <w:abstractNum w:abstractNumId="101">
+  <w:abstractNum w:abstractNumId="101" w15:restartNumberingAfterBreak="0">
     <w:nsid w:val="703F6C68"/>
     <w:multiLevelType w:val="hybridMultilevel"/>
     <w:tmpl w:val="2182027E"/>
@@ -46988,7 +47174,7 @@
       </w:rPr>
     </w:lvl>
   </w:abstractNum>
-  <w:abstractNum w:abstractNumId="102">
+  <w:abstractNum w:abstractNumId="102" w15:restartNumberingAfterBreak="0">
     <w:nsid w:val="72CE13C4"/>
     <w:multiLevelType w:val="hybridMultilevel"/>
     <w:tmpl w:val="D4C2C724"/>
@@ -47100,7 +47286,7 @@
       </w:rPr>
     </w:lvl>
   </w:abstractNum>
-  <w:abstractNum w:abstractNumId="103">
+  <w:abstractNum w:abstractNumId="103" w15:restartNumberingAfterBreak="0">
     <w:nsid w:val="76723C30"/>
     <w:multiLevelType w:val="hybridMultilevel"/>
     <w:tmpl w:val="2B780FF4"/>
@@ -47213,7 +47399,7 @@
       </w:rPr>
     </w:lvl>
   </w:abstractNum>
-  <w:abstractNum w:abstractNumId="104">
+  <w:abstractNum w:abstractNumId="104" w15:restartNumberingAfterBreak="0">
     <w:nsid w:val="76AB5934"/>
     <w:multiLevelType w:val="hybridMultilevel"/>
     <w:tmpl w:val="E05002B0"/>
@@ -47326,7 +47512,7 @@
       </w:rPr>
     </w:lvl>
   </w:abstractNum>
-  <w:abstractNum w:abstractNumId="105">
+  <w:abstractNum w:abstractNumId="105" w15:restartNumberingAfterBreak="0">
     <w:nsid w:val="785A6938"/>
     <w:multiLevelType w:val="hybridMultilevel"/>
     <w:tmpl w:val="92CC027A"/>
@@ -47439,7 +47625,7 @@
       </w:rPr>
     </w:lvl>
   </w:abstractNum>
-  <w:abstractNum w:abstractNumId="106">
+  <w:abstractNum w:abstractNumId="106" w15:restartNumberingAfterBreak="0">
     <w:nsid w:val="79160865"/>
     <w:multiLevelType w:val="hybridMultilevel"/>
     <w:tmpl w:val="5C88391A"/>
@@ -47552,7 +47738,7 @@
       </w:rPr>
     </w:lvl>
   </w:abstractNum>
-  <w:abstractNum w:abstractNumId="107">
+  <w:abstractNum w:abstractNumId="107" w15:restartNumberingAfterBreak="0">
     <w:nsid w:val="7BB64193"/>
     <w:multiLevelType w:val="hybridMultilevel"/>
     <w:tmpl w:val="41942D5C"/>
@@ -47665,7 +47851,7 @@
       </w:rPr>
     </w:lvl>
   </w:abstractNum>
-  <w:abstractNum w:abstractNumId="108">
+  <w:abstractNum w:abstractNumId="108" w15:restartNumberingAfterBreak="0">
     <w:nsid w:val="7C29045B"/>
     <w:multiLevelType w:val="hybridMultilevel"/>
     <w:tmpl w:val="7B74A686"/>
@@ -47778,7 +47964,7 @@
       </w:rPr>
     </w:lvl>
   </w:abstractNum>
-  <w:abstractNum w:abstractNumId="109">
+  <w:abstractNum w:abstractNumId="109" w15:restartNumberingAfterBreak="0">
     <w:nsid w:val="7CCC6DEB"/>
     <w:multiLevelType w:val="hybridMultilevel"/>
     <w:tmpl w:val="1D9094FC"/>
@@ -47891,7 +48077,7 @@
       </w:rPr>
     </w:lvl>
   </w:abstractNum>
-  <w:abstractNum w:abstractNumId="110">
+  <w:abstractNum w:abstractNumId="110" w15:restartNumberingAfterBreak="0">
     <w:nsid w:val="7CFD4850"/>
     <w:multiLevelType w:val="hybridMultilevel"/>
     <w:tmpl w:val="DB4C8598"/>
@@ -48004,7 +48190,7 @@
       </w:rPr>
     </w:lvl>
   </w:abstractNum>
-  <w:abstractNum w:abstractNumId="111">
+  <w:abstractNum w:abstractNumId="111" w15:restartNumberingAfterBreak="0">
     <w:nsid w:val="7DB44000"/>
     <w:multiLevelType w:val="hybridMultilevel"/>
     <w:tmpl w:val="16041812"/>
@@ -48117,7 +48303,7 @@
       </w:rPr>
     </w:lvl>
   </w:abstractNum>
-  <w:abstractNum w:abstractNumId="112">
+  <w:abstractNum w:abstractNumId="112" w15:restartNumberingAfterBreak="0">
     <w:nsid w:val="7E943C48"/>
     <w:multiLevelType w:val="hybridMultilevel"/>
     <w:tmpl w:val="90BE35B4"/>
@@ -48574,7 +48760,7 @@
 </file>
 
 <file path=word/styles.xml><?xml version="1.0" encoding="utf-8"?>
-<w:styles xmlns:r="http://schemas.openxmlformats.org/officeDocument/2006/relationships" xmlns:w="http://schemas.openxmlformats.org/wordprocessingml/2006/main">
+<w:styles xmlns:mc="http://schemas.openxmlformats.org/markup-compatibility/2006" xmlns:r="http://schemas.openxmlformats.org/officeDocument/2006/relationships" xmlns:w="http://schemas.openxmlformats.org/wordprocessingml/2006/main" xmlns:w14="http://schemas.microsoft.com/office/word/2010/wordml" xmlns:w15="http://schemas.microsoft.com/office/word/2012/wordml" xmlns:w16se="http://schemas.microsoft.com/office/word/2015/wordml/symex" mc:Ignorable="w14 w15 w16se">
   <w:docDefaults>
     <w:rPrDefault>
       <w:rPr>
@@ -48590,764 +48776,379 @@
       </w:pPr>
     </w:pPrDefault>
   </w:docDefaults>
-  <w:latentStyles w:defLockedState="0" w:defUIPriority="99" w:defSemiHidden="1" w:defUnhideWhenUsed="1" w:defQFormat="0" w:count="267">
-    <w:lsdException w:name="Normal" w:semiHidden="0" w:uiPriority="0" w:unhideWhenUsed="0" w:qFormat="1"/>
-    <w:lsdException w:name="heading 1" w:semiHidden="0" w:uiPriority="9" w:unhideWhenUsed="0" w:qFormat="1"/>
-    <w:lsdException w:name="heading 2" w:uiPriority="9" w:qFormat="1"/>
-    <w:lsdException w:name="heading 3" w:uiPriority="9" w:qFormat="1"/>
-    <w:lsdException w:name="heading 4" w:uiPriority="9" w:qFormat="1"/>
-    <w:lsdException w:name="heading 5" w:uiPriority="9" w:qFormat="1"/>
-    <w:lsdException w:name="heading 6" w:uiPriority="9" w:qFormat="1"/>
-    <w:lsdException w:name="heading 7" w:uiPriority="9" w:qFormat="1"/>
-    <w:lsdException w:name="heading 8" w:uiPriority="9" w:qFormat="1"/>
-    <w:lsdException w:name="heading 9" w:uiPriority="9" w:qFormat="1"/>
-    <w:lsdException w:name="toc 1" w:uiPriority="39"/>
-    <w:lsdException w:name="toc 2" w:uiPriority="39"/>
-    <w:lsdException w:name="toc 3" w:uiPriority="39"/>
-    <w:lsdException w:name="toc 4" w:uiPriority="39"/>
-    <w:lsdException w:name="toc 5" w:uiPriority="39"/>
-    <w:lsdException w:name="toc 6" w:uiPriority="39"/>
-    <w:lsdException w:name="toc 7" w:uiPriority="39"/>
-    <w:lsdException w:name="toc 8" w:uiPriority="39"/>
-    <w:lsdException w:name="toc 9" w:uiPriority="39"/>
-    <w:lsdException w:name="footer" w:qFormat="1"/>
-    <w:lsdException w:name="caption" w:uiPriority="35" w:qFormat="1"/>
-    <w:lsdException w:name="Title" w:semiHidden="0" w:uiPriority="10" w:unhideWhenUsed="0" w:qFormat="1"/>
-    <w:lsdException w:name="Default Paragraph Font" w:uiPriority="1"/>
-    <w:lsdException w:name="Subtitle" w:semiHidden="0" w:uiPriority="11" w:unhideWhenUsed="0" w:qFormat="1"/>
-    <w:lsdException w:name="Strong" w:semiHidden="0" w:uiPriority="22" w:unhideWhenUsed="0" w:qFormat="1"/>
-    <w:lsdException w:name="Emphasis" w:semiHidden="0" w:uiPriority="20" w:unhideWhenUsed="0" w:qFormat="1"/>
-    <w:lsdException w:name="Table Grid" w:semiHidden="0" w:uiPriority="39" w:unhideWhenUsed="0"/>
-    <w:lsdException w:name="Placeholder Text" w:unhideWhenUsed="0"/>
-    <w:lsdException w:name="No Spacing" w:semiHidden="0" w:uiPriority="1" w:unhideWhenUsed="0" w:qFormat="1"/>
-    <w:lsdException w:name="Light Shading" w:semiHidden="0" w:uiPriority="60" w:unhideWhenUsed="0"/>
-    <w:lsdException w:name="Light List" w:semiHidden="0" w:uiPriority="61" w:unhideWhenUsed="0"/>
-    <w:lsdException w:name="Light Grid" w:semiHidden="0" w:uiPriority="62" w:unhideWhenUsed="0"/>
-    <w:lsdException w:name="Medium Shading 1" w:semiHidden="0" w:uiPriority="63" w:unhideWhenUsed="0"/>
-    <w:lsdException w:name="Medium Shading 2" w:semiHidden="0" w:uiPriority="64" w:unhideWhenUsed="0"/>
-    <w:lsdException w:name="Medium List 1" w:semiHidden="0" w:uiPriority="65" w:unhideWhenUsed="0"/>
-    <w:lsdException w:name="Medium List 2" w:semiHidden="0" w:uiPriority="66" w:unhideWhenUsed="0"/>
-    <w:lsdException w:name="Medium Grid 1" w:semiHidden="0" w:uiPriority="67" w:unhideWhenUsed="0"/>
-    <w:lsdException w:name="Medium Grid 2" w:semiHidden="0" w:uiPriority="68" w:unhideWhenUsed="0"/>
-    <w:lsdException w:name="Medium Grid 3" w:semiHidden="0" w:uiPriority="69" w:unhideWhenUsed="0"/>
-    <w:lsdException w:name="Dark List" w:semiHidden="0" w:uiPriority="70" w:unhideWhenUsed="0"/>
-    <w:lsdException w:name="Colorful Shading" w:semiHidden="0" w:uiPriority="71" w:unhideWhenUsed="0"/>
-    <w:lsdException w:name="Colorful List" w:semiHidden="0" w:uiPriority="72" w:unhideWhenUsed="0"/>
-    <w:lsdException w:name="Colorful Grid" w:semiHidden="0" w:uiPriority="73" w:unhideWhenUsed="0"/>
-    <w:lsdException w:name="Light Shading Accent 1" w:semiHidden="0" w:uiPriority="60" w:unhideWhenUsed="0"/>
-    <w:lsdException w:name="Light List Accent 1" w:semiHidden="0" w:uiPriority="61" w:unhideWhenUsed="0"/>
-    <w:lsdException w:name="Light Grid Accent 1" w:semiHidden="0" w:uiPriority="62" w:unhideWhenUsed="0"/>
-    <w:lsdException w:name="Medium Shading 1 Accent 1" w:semiHidden="0" w:uiPriority="63" w:unhideWhenUsed="0"/>
-    <w:lsdException w:name="Medium Shading 2 Accent 1" w:semiHidden="0" w:uiPriority="64" w:unhideWhenUsed="0"/>
-    <w:lsdException w:name="Medium List 1 Accent 1" w:semiHidden="0" w:uiPriority="65" w:unhideWhenUsed="0"/>
-    <w:lsdException w:name="Revision" w:unhideWhenUsed="0"/>
-    <w:lsdException w:name="List Paragraph" w:semiHidden="0" w:uiPriority="34" w:unhideWhenUsed="0" w:qFormat="1"/>
-    <w:lsdException w:name="Quote" w:semiHidden="0" w:uiPriority="29" w:unhideWhenUsed="0" w:qFormat="1"/>
-    <w:lsdException w:name="Intense Quote" w:semiHidden="0" w:uiPriority="30" w:unhideWhenUsed="0" w:qFormat="1"/>
-    <w:lsdException w:name="Medium List 2 Accent 1" w:semiHidden="0" w:uiPriority="66" w:unhideWhenUsed="0"/>
-    <w:lsdException w:name="Medium Grid 1 Accent 1" w:semiHidden="0" w:uiPriority="67" w:unhideWhenUsed="0"/>
-    <w:lsdException w:name="Medium Grid 2 Accent 1" w:semiHidden="0" w:uiPriority="68" w:unhideWhenUsed="0"/>
-    <w:lsdException w:name="Medium Grid 3 Accent 1" w:semiHidden="0" w:uiPriority="69" w:unhideWhenUsed="0"/>
-    <w:lsdException w:name="Dark List Accent 1" w:semiHidden="0" w:uiPriority="70" w:unhideWhenUsed="0"/>
-    <w:lsdException w:name="Colorful Shading Accent 1" w:semiHidden="0" w:uiPriority="71" w:unhideWhenUsed="0"/>
-    <w:lsdException w:name="Colorful List Accent 1" w:semiHidden="0" w:uiPriority="72" w:unhideWhenUsed="0"/>
-    <w:lsdException w:name="Colorful Grid Accent 1" w:semiHidden="0" w:uiPriority="73" w:unhideWhenUsed="0"/>
-    <w:lsdException w:name="Light Shading Accent 2" w:semiHidden="0" w:uiPriority="60" w:unhideWhenUsed="0"/>
-    <w:lsdException w:name="Light List Accent 2" w:semiHidden="0" w:uiPriority="61" w:unhideWhenUsed="0"/>
-    <w:lsdException w:name="Light Grid Accent 2" w:semiHidden="0" w:uiPriority="62" w:unhideWhenUsed="0"/>
-    <w:lsdException w:name="Medium Shading 1 Accent 2" w:semiHidden="0" w:uiPriority="63" w:unhideWhenUsed="0"/>
-    <w:lsdException w:name="Medium Shading 2 Accent 2" w:semiHidden="0" w:uiPriority="64" w:unhideWhenUsed="0"/>
-    <w:lsdException w:name="Medium List 1 Accent 2" w:semiHidden="0" w:uiPriority="65" w:unhideWhenUsed="0"/>
-    <w:lsdException w:name="Medium List 2 Accent 2" w:semiHidden="0" w:uiPriority="66" w:unhideWhenUsed="0"/>
-    <w:lsdException w:name="Medium Grid 1 Accent 2" w:semiHidden="0" w:uiPriority="67" w:unhideWhenUsed="0"/>
-    <w:lsdException w:name="Medium Grid 2 Accent 2" w:semiHidden="0" w:uiPriority="68" w:unhideWhenUsed="0"/>
-    <w:lsdException w:name="Medium Grid 3 Accent 2" w:semiHidden="0" w:uiPriority="69" w:unhideWhenUsed="0"/>
-    <w:lsdException w:name="Dark List Accent 2" w:semiHidden="0" w:uiPriority="70" w:unhideWhenUsed="0"/>
-    <w:lsdException w:name="Colorful Shading Accent 2" w:semiHidden="0" w:uiPriority="71" w:unhideWhenUsed="0"/>
-    <w:lsdException w:name="Colorful List Accent 2" w:semiHidden="0" w:uiPriority="72" w:unhideWhenUsed="0"/>
-    <w:lsdException w:name="Colorful Grid Accent 2" w:semiHidden="0" w:uiPriority="73" w:unhideWhenUsed="0"/>
-    <w:lsdException w:name="Light Shading Accent 3" w:semiHidden="0" w:uiPriority="60" w:unhideWhenUsed="0"/>
-    <w:lsdException w:name="Light List Accent 3" w:semiHidden="0" w:uiPriority="61" w:unhideWhenUsed="0"/>
-    <w:lsdException w:name="Light Grid Accent 3" w:semiHidden="0" w:uiPriority="62" w:unhideWhenUsed="0"/>
-    <w:lsdException w:name="Medium Shading 1 Accent 3" w:semiHidden="0" w:uiPriority="63" w:unhideWhenUsed="0"/>
-    <w:lsdException w:name="Medium Shading 2 Accent 3" w:semiHidden="0" w:uiPriority="64" w:unhideWhenUsed="0"/>
-    <w:lsdException w:name="Medium List 1 Accent 3" w:semiHidden="0" w:uiPriority="65" w:unhideWhenUsed="0"/>
-    <w:lsdException w:name="Medium List 2 Accent 3" w:semiHidden="0" w:uiPriority="66" w:unhideWhenUsed="0"/>
-    <w:lsdException w:name="Medium Grid 1 Accent 3" w:semiHidden="0" w:uiPriority="67" w:unhideWhenUsed="0"/>
-    <w:lsdException w:name="Medium Grid 2 Accent 3" w:semiHidden="0" w:uiPriority="68" w:unhideWhenUsed="0"/>
-    <w:lsdException w:name="Medium Grid 3 Accent 3" w:semiHidden="0" w:uiPriority="69" w:unhideWhenUsed="0"/>
-    <w:lsdException w:name="Dark List Accent 3" w:semiHidden="0" w:uiPriority="70" w:unhideWhenUsed="0"/>
-    <w:lsdException w:name="Colorful Shading Accent 3" w:semiHidden="0" w:uiPriority="71" w:unhideWhenUsed="0"/>
-    <w:lsdException w:name="Colorful List Accent 3" w:semiHidden="0" w:uiPriority="72" w:unhideWhenUsed="0"/>
-    <w:lsdException w:name="Colorful Grid Accent 3" w:semiHidden="0" w:uiPriority="73" w:unhideWhenUsed="0"/>
-    <w:lsdException w:name="Light Shading Accent 4" w:semiHidden="0" w:uiPriority="60" w:unhideWhenUsed="0"/>
-    <w:lsdException w:name="Light List Accent 4" w:semiHidden="0" w:uiPriority="61" w:unhideWhenUsed="0"/>
-    <w:lsdException w:name="Light Grid Accent 4" w:semiHidden="0" w:uiPriority="62" w:unhideWhenUsed="0"/>
-    <w:lsdException w:name="Medium Shading 1 Accent 4" w:semiHidden="0" w:uiPriority="63" w:unhideWhenUsed="0"/>
-    <w:lsdException w:name="Medium Shading 2 Accent 4" w:semiHidden="0" w:uiPriority="64" w:unhideWhenUsed="0"/>
-    <w:lsdException w:name="Medium List 1 Accent 4" w:semiHidden="0" w:uiPriority="65" w:unhideWhenUsed="0"/>
-    <w:lsdException w:name="Medium List 2 Accent 4" w:semiHidden="0" w:uiPriority="66" w:unhideWhenUsed="0"/>
-    <w:lsdException w:name="Medium Grid 1 Accent 4" w:semiHidden="0" w:uiPriority="67" w:unhideWhenUsed="0"/>
-    <w:lsdException w:name="Medium Grid 2 Accent 4" w:semiHidden="0" w:uiPriority="68" w:unhideWhenUsed="0"/>
-    <w:lsdException w:name="Medium Grid 3 Accent 4" w:semiHidden="0" w:uiPriority="69" w:unhideWhenUsed="0"/>
-    <w:lsdException w:name="Dark List Accent 4" w:semiHidden="0" w:uiPriority="70" w:unhideWhenUsed="0"/>
-    <w:lsdException w:name="Colorful Shading Accent 4" w:semiHidden="0" w:uiPriority="71" w:unhideWhenUsed="0"/>
-    <w:lsdException w:name="Colorful List Accent 4" w:semiHidden="0" w:uiPriority="72" w:unhideWhenUsed="0"/>
-    <w:lsdException w:name="Colorful Grid Accent 4" w:semiHidden="0" w:uiPriority="73" w:unhideWhenUsed="0"/>
-    <w:lsdException w:name="Light Shading Accent 5" w:semiHidden="0" w:uiPriority="60" w:unhideWhenUsed="0"/>
-    <w:lsdException w:name="Light List Accent 5" w:semiHidden="0" w:uiPriority="61" w:unhideWhenUsed="0"/>
-    <w:lsdException w:name="Light Grid Accent 5" w:semiHidden="0" w:uiPriority="62" w:unhideWhenUsed="0"/>
-    <w:lsdException w:name="Medium Shading 1 Accent 5" w:semiHidden="0" w:uiPriority="63" w:unhideWhenUsed="0"/>
-    <w:lsdException w:name="Medium Shading 2 Accent 5" w:semiHidden="0" w:uiPriority="64" w:unhideWhenUsed="0"/>
-    <w:lsdException w:name="Medium List 1 Accent 5" w:semiHidden="0" w:uiPriority="65" w:unhideWhenUsed="0"/>
-    <w:lsdException w:name="Medium List 2 Accent 5" w:semiHidden="0" w:uiPriority="66" w:unhideWhenUsed="0"/>
-    <w:lsdException w:name="Medium Grid 1 Accent 5" w:semiHidden="0" w:uiPriority="67" w:unhideWhenUsed="0"/>
-    <w:lsdException w:name="Medium Grid 2 Accent 5" w:semiHidden="0" w:uiPriority="68" w:unhideWhenUsed="0"/>
-    <w:lsdException w:name="Medium Grid 3 Accent 5" w:semiHidden="0" w:uiPriority="69" w:unhideWhenUsed="0"/>
-    <w:lsdException w:name="Dark List Accent 5" w:semiHidden="0" w:uiPriority="70" w:unhideWhenUsed="0"/>
-    <w:lsdException w:name="Colorful Shading Accent 5" w:semiHidden="0" w:uiPriority="71" w:unhideWhenUsed="0"/>
-    <w:lsdException w:name="Colorful List Accent 5" w:semiHidden="0" w:uiPriority="72" w:unhideWhenUsed="0"/>
-    <w:lsdException w:name="Colorful Grid Accent 5" w:semiHidden="0" w:uiPriority="73" w:unhideWhenUsed="0"/>
-    <w:lsdException w:name="Light Shading Accent 6" w:semiHidden="0" w:uiPriority="60" w:unhideWhenUsed="0"/>
-    <w:lsdException w:name="Light List Accent 6" w:semiHidden="0" w:uiPriority="61" w:unhideWhenUsed="0"/>
-    <w:lsdException w:name="Light Grid Accent 6" w:semiHidden="0" w:uiPriority="62" w:unhideWhenUsed="0"/>
-    <w:lsdException w:name="Medium Shading 1 Accent 6" w:semiHidden="0" w:uiPriority="63" w:unhideWhenUsed="0"/>
-    <w:lsdException w:name="Medium Shading 2 Accent 6" w:semiHidden="0" w:uiPriority="64" w:unhideWhenUsed="0"/>
-    <w:lsdException w:name="Medium List 1 Accent 6" w:semiHidden="0" w:uiPriority="65" w:unhideWhenUsed="0"/>
-    <w:lsdException w:name="Medium List 2 Accent 6" w:semiHidden="0" w:uiPriority="66" w:unhideWhenUsed="0"/>
-    <w:lsdException w:name="Medium Grid 1 Accent 6" w:semiHidden="0" w:uiPriority="67" w:unhideWhenUsed="0"/>
-    <w:lsdException w:name="Medium Grid 2 Accent 6" w:semiHidden="0" w:uiPriority="68" w:unhideWhenUsed="0"/>
-    <w:lsdException w:name="Medium Grid 3 Accent 6" w:semiHidden="0" w:uiPriority="69" w:unhideWhenUsed="0"/>
-    <w:lsdException w:name="Dark List Accent 6" w:semiHidden="0" w:uiPriority="70" w:unhideWhenUsed="0"/>
-    <w:lsdException w:name="Colorful Shading Accent 6" w:semiHidden="0" w:uiPriority="71" w:unhideWhenUsed="0"/>
-    <w:lsdException w:name="Colorful List Accent 6" w:semiHidden="0" w:uiPriority="72" w:unhideWhenUsed="0"/>
-    <w:lsdException w:name="Colorful Grid Accent 6" w:semiHidden="0" w:uiPriority="73" w:unhideWhenUsed="0"/>
-    <w:lsdException w:name="Subtle Emphasis" w:semiHidden="0" w:uiPriority="19" w:unhideWhenUsed="0" w:qFormat="1"/>
-    <w:lsdException w:name="Intense Emphasis" w:semiHidden="0" w:uiPriority="21" w:unhideWhenUsed="0" w:qFormat="1"/>
-    <w:lsdException w:name="Subtle Reference" w:semiHidden="0" w:uiPriority="31" w:unhideWhenUsed="0" w:qFormat="1"/>
-    <w:lsdException w:name="Intense Reference" w:semiHidden="0" w:uiPriority="32" w:unhideWhenUsed="0" w:qFormat="1"/>
-    <w:lsdException w:name="Book Title" w:semiHidden="0" w:uiPriority="33" w:unhideWhenUsed="0" w:qFormat="1"/>
-    <w:lsdException w:name="Bibliography" w:uiPriority="37"/>
-    <w:lsdException w:name="TOC Heading" w:uiPriority="39" w:qFormat="1"/>
-  </w:latentStyles>
-  <w:style w:type="paragraph" w:default="1" w:styleId="Normal">
-    <w:name w:val="Normal"/>
-    <w:qFormat/>
-    <w:rsid w:val="003842F3"/>
-    <w:pPr>
-      <w:spacing w:after="200" w:line="276" w:lineRule="auto"/>
-    </w:pPr>
-  </w:style>
-  <w:style w:type="paragraph" w:styleId="Heading1">
-    <w:name w:val="heading 1"/>
-    <w:basedOn w:val="Normal"/>
-    <w:next w:val="Normal"/>
-    <w:link w:val="Heading1Char"/>
-    <w:uiPriority w:val="9"/>
-    <w:qFormat/>
-    <w:rsid w:val="003842F3"/>
-    <w:pPr>
-      <w:keepNext/>
-      <w:keepLines/>
-      <w:spacing w:before="240" w:after="0" w:line="259" w:lineRule="auto"/>
-      <w:outlineLvl w:val="0"/>
-    </w:pPr>
-    <w:rPr>
-      <w:rFonts w:asciiTheme="majorHAnsi" w:eastAsiaTheme="majorEastAsia" w:hAnsiTheme="majorHAnsi" w:cstheme="majorBidi"/>
-      <w:color w:val="2E74B5" w:themeColor="accent1" w:themeShade="BF"/>
-      <w:sz w:val="32"/>
-      <w:szCs w:val="32"/>
-    </w:rPr>
-  </w:style>
-  <w:style w:type="paragraph" w:styleId="Heading2">
-    <w:name w:val="heading 2"/>
-    <w:basedOn w:val="Normal"/>
-    <w:next w:val="Normal"/>
-    <w:link w:val="Heading2Char"/>
-    <w:uiPriority w:val="9"/>
-    <w:unhideWhenUsed/>
-    <w:qFormat/>
-    <w:rsid w:val="003842F3"/>
-    <w:pPr>
-      <w:keepNext/>
-      <w:keepLines/>
-      <w:spacing w:before="40" w:after="0"/>
-      <w:outlineLvl w:val="1"/>
-    </w:pPr>
-    <w:rPr>
-      <w:rFonts w:asciiTheme="majorHAnsi" w:eastAsiaTheme="majorEastAsia" w:hAnsiTheme="majorHAnsi" w:cstheme="majorBidi"/>
-      <w:color w:val="2E74B5" w:themeColor="accent1" w:themeShade="BF"/>
-      <w:sz w:val="26"/>
-      <w:szCs w:val="26"/>
-    </w:rPr>
-  </w:style>
-  <w:style w:type="character" w:default="1" w:styleId="DefaultParagraphFont">
-    <w:name w:val="Default Paragraph Font"/>
-    <w:uiPriority w:val="1"/>
-    <w:semiHidden/>
-    <w:unhideWhenUsed/>
-  </w:style>
-  <w:style w:type="table" w:default="1" w:styleId="TableNormal">
-    <w:name w:val="Normal Table"/>
-    <w:uiPriority w:val="99"/>
-    <w:semiHidden/>
-    <w:unhideWhenUsed/>
-    <w:qFormat/>
-    <w:tblPr>
-      <w:tblInd w:w="0" w:type="dxa"/>
-      <w:tblCellMar>
-        <w:top w:w="0" w:type="dxa"/>
-        <w:left w:w="108" w:type="dxa"/>
-        <w:bottom w:w="0" w:type="dxa"/>
-        <w:right w:w="108" w:type="dxa"/>
-      </w:tblCellMar>
-    </w:tblPr>
-  </w:style>
-  <w:style w:type="numbering" w:default="1" w:styleId="NoList">
-    <w:name w:val="No List"/>
-    <w:uiPriority w:val="99"/>
-    <w:semiHidden/>
-    <w:unhideWhenUsed/>
-  </w:style>
-  <w:style w:type="character" w:customStyle="1" w:styleId="Heading1Char">
-    <w:name w:val="Heading 1 Char"/>
-    <w:basedOn w:val="DefaultParagraphFont"/>
-    <w:link w:val="Heading1"/>
-    <w:uiPriority w:val="9"/>
-    <w:rsid w:val="003842F3"/>
-    <w:rPr>
-      <w:rFonts w:asciiTheme="majorHAnsi" w:eastAsiaTheme="majorEastAsia" w:hAnsiTheme="majorHAnsi" w:cstheme="majorBidi"/>
-      <w:color w:val="2E74B5" w:themeColor="accent1" w:themeShade="BF"/>
-      <w:sz w:val="32"/>
-      <w:szCs w:val="32"/>
-    </w:rPr>
-  </w:style>
-  <w:style w:type="character" w:customStyle="1" w:styleId="Heading2Char">
-    <w:name w:val="Heading 2 Char"/>
-    <w:basedOn w:val="DefaultParagraphFont"/>
-    <w:link w:val="Heading2"/>
-    <w:uiPriority w:val="9"/>
-    <w:rsid w:val="003842F3"/>
-    <w:rPr>
-      <w:rFonts w:asciiTheme="majorHAnsi" w:eastAsiaTheme="majorEastAsia" w:hAnsiTheme="majorHAnsi" w:cstheme="majorBidi"/>
-      <w:color w:val="2E74B5" w:themeColor="accent1" w:themeShade="BF"/>
-      <w:sz w:val="26"/>
-      <w:szCs w:val="26"/>
-    </w:rPr>
-  </w:style>
-  <w:style w:type="paragraph" w:styleId="ListParagraph">
-    <w:name w:val="List Paragraph"/>
-    <w:basedOn w:val="Normal"/>
-    <w:uiPriority w:val="34"/>
-    <w:qFormat/>
-    <w:rsid w:val="003842F3"/>
-    <w:pPr>
-      <w:ind w:left="720"/>
-      <w:contextualSpacing/>
-    </w:pPr>
-  </w:style>
-  <w:style w:type="paragraph" w:styleId="Header">
-    <w:name w:val="header"/>
-    <w:basedOn w:val="Normal"/>
-    <w:link w:val="HeaderChar"/>
-    <w:uiPriority w:val="99"/>
-    <w:unhideWhenUsed/>
-    <w:rsid w:val="003842F3"/>
-    <w:pPr>
-      <w:tabs>
-        <w:tab w:val="center" w:pos="4536"/>
-        <w:tab w:val="right" w:pos="9072"/>
-      </w:tabs>
-      <w:spacing w:after="0" w:line="240" w:lineRule="auto"/>
-    </w:pPr>
-  </w:style>
-  <w:style w:type="character" w:customStyle="1" w:styleId="HeaderChar">
-    <w:name w:val="Header Char"/>
-    <w:basedOn w:val="DefaultParagraphFont"/>
-    <w:link w:val="Header"/>
-    <w:uiPriority w:val="99"/>
-    <w:rsid w:val="003842F3"/>
-  </w:style>
-  <w:style w:type="paragraph" w:styleId="Footer">
-    <w:name w:val="footer"/>
-    <w:basedOn w:val="Normal"/>
-    <w:link w:val="FooterChar"/>
-    <w:uiPriority w:val="99"/>
-    <w:unhideWhenUsed/>
-    <w:qFormat/>
-    <w:rsid w:val="003842F3"/>
-    <w:pPr>
-      <w:tabs>
-        <w:tab w:val="center" w:pos="4536"/>
-        <w:tab w:val="right" w:pos="9072"/>
-      </w:tabs>
-      <w:spacing w:after="0" w:line="240" w:lineRule="auto"/>
-    </w:pPr>
-  </w:style>
-  <w:style w:type="character" w:customStyle="1" w:styleId="FooterChar">
-    <w:name w:val="Footer Char"/>
-    <w:basedOn w:val="DefaultParagraphFont"/>
-    <w:link w:val="Footer"/>
-    <w:uiPriority w:val="99"/>
-    <w:rsid w:val="003842F3"/>
-  </w:style>
-  <w:style w:type="character" w:styleId="Hyperlink">
-    <w:name w:val="Hyperlink"/>
-    <w:basedOn w:val="DefaultParagraphFont"/>
-    <w:uiPriority w:val="99"/>
-    <w:unhideWhenUsed/>
-    <w:rsid w:val="00E7792B"/>
-    <w:rPr>
-      <w:color w:val="0563C1" w:themeColor="hyperlink"/>
-      <w:u w:val="single"/>
-    </w:rPr>
-  </w:style>
-  <w:style w:type="paragraph" w:styleId="NoSpacing">
-    <w:name w:val="No Spacing"/>
-    <w:uiPriority w:val="1"/>
-    <w:qFormat/>
-    <w:rsid w:val="00765691"/>
-    <w:pPr>
-      <w:spacing w:after="0" w:line="240" w:lineRule="auto"/>
-    </w:pPr>
-    <w:rPr>
-      <w:color w:val="44546A" w:themeColor="text2"/>
-      <w:sz w:val="20"/>
-      <w:szCs w:val="20"/>
-      <w:lang w:val="en-US"/>
-    </w:rPr>
-  </w:style>
-  <w:style w:type="character" w:customStyle="1" w:styleId="textexposedshow">
-    <w:name w:val="text_exposed_show"/>
-    <w:rsid w:val="003F2B66"/>
-  </w:style>
-  <w:style w:type="paragraph" w:customStyle="1" w:styleId="Standard">
-    <w:name w:val="Standard"/>
-    <w:rsid w:val="003F2B66"/>
-    <w:pPr>
-      <w:suppressAutoHyphens/>
-      <w:autoSpaceDN w:val="0"/>
-      <w:spacing w:after="200" w:line="276" w:lineRule="auto"/>
-      <w:textAlignment w:val="baseline"/>
-    </w:pPr>
-    <w:rPr>
-      <w:rFonts w:ascii="Calibri" w:eastAsia="SimSun" w:hAnsi="Calibri" w:cs="F"/>
-      <w:kern w:val="3"/>
-      <w:lang w:val="hr-HR"/>
-    </w:rPr>
-  </w:style>
-  <w:style w:type="table" w:customStyle="1" w:styleId="GridTable1Light">
-    <w:name w:val="Grid Table 1 Light"/>
-    <w:basedOn w:val="TableNormal"/>
-    <w:uiPriority w:val="46"/>
-    <w:rsid w:val="003F2B66"/>
-    <w:pPr>
-      <w:spacing w:after="0" w:line="240" w:lineRule="auto"/>
-    </w:pPr>
-    <w:tblPr>
-      <w:tblStyleRowBandSize w:val="1"/>
-      <w:tblStyleColBandSize w:val="1"/>
-      <w:tblInd w:w="0" w:type="dxa"/>
-      <w:tblBorders>
-        <w:top w:val="single" w:sz="4" w:space="0" w:color="999999" w:themeColor="text1" w:themeTint="66"/>
-        <w:left w:val="single" w:sz="4" w:space="0" w:color="999999" w:themeColor="text1" w:themeTint="66"/>
-        <w:bottom w:val="single" w:sz="4" w:space="0" w:color="999999" w:themeColor="text1" w:themeTint="66"/>
-        <w:right w:val="single" w:sz="4" w:space="0" w:color="999999" w:themeColor="text1" w:themeTint="66"/>
-        <w:insideH w:val="single" w:sz="4" w:space="0" w:color="999999" w:themeColor="text1" w:themeTint="66"/>
-        <w:insideV w:val="single" w:sz="4" w:space="0" w:color="999999" w:themeColor="text1" w:themeTint="66"/>
-      </w:tblBorders>
-      <w:tblCellMar>
-        <w:top w:w="0" w:type="dxa"/>
-        <w:left w:w="108" w:type="dxa"/>
-        <w:bottom w:w="0" w:type="dxa"/>
-        <w:right w:w="108" w:type="dxa"/>
-      </w:tblCellMar>
-    </w:tblPr>
-    <w:tblStylePr w:type="firstRow">
-      <w:rPr>
-        <w:b/>
-        <w:bCs/>
-      </w:rPr>
-      <w:tblPr/>
-      <w:tcPr>
-        <w:tcBorders>
-          <w:bottom w:val="single" w:sz="12" w:space="0" w:color="666666" w:themeColor="text1" w:themeTint="99"/>
-        </w:tcBorders>
-      </w:tcPr>
-    </w:tblStylePr>
-    <w:tblStylePr w:type="lastRow">
-      <w:rPr>
-        <w:b/>
-        <w:bCs/>
-      </w:rPr>
-      <w:tblPr/>
-      <w:tcPr>
-        <w:tcBorders>
-          <w:top w:val="double" w:sz="2" w:space="0" w:color="666666" w:themeColor="text1" w:themeTint="99"/>
-        </w:tcBorders>
-      </w:tcPr>
-    </w:tblStylePr>
-    <w:tblStylePr w:type="firstCol">
-      <w:rPr>
-        <w:b/>
-        <w:bCs/>
-      </w:rPr>
-    </w:tblStylePr>
-    <w:tblStylePr w:type="lastCol">
-      <w:rPr>
-        <w:b/>
-        <w:bCs/>
-      </w:rPr>
-    </w:tblStylePr>
-  </w:style>
-  <w:style w:type="paragraph" w:styleId="TOCHeading">
-    <w:name w:val="TOC Heading"/>
-    <w:basedOn w:val="Heading1"/>
-    <w:next w:val="Normal"/>
-    <w:uiPriority w:val="39"/>
-    <w:unhideWhenUsed/>
-    <w:qFormat/>
-    <w:rsid w:val="006D7F14"/>
-    <w:pPr>
-      <w:outlineLvl w:val="9"/>
-    </w:pPr>
-    <w:rPr>
-      <w:lang w:val="en-US"/>
-    </w:rPr>
-  </w:style>
-  <w:style w:type="paragraph" w:styleId="TOC1">
-    <w:name w:val="toc 1"/>
-    <w:basedOn w:val="Normal"/>
-    <w:next w:val="Normal"/>
-    <w:autoRedefine/>
-    <w:uiPriority w:val="39"/>
-    <w:unhideWhenUsed/>
-    <w:rsid w:val="006D7F14"/>
-    <w:pPr>
-      <w:spacing w:after="100"/>
-    </w:pPr>
-  </w:style>
-  <w:style w:type="paragraph" w:styleId="TOC2">
-    <w:name w:val="toc 2"/>
-    <w:basedOn w:val="Normal"/>
-    <w:next w:val="Normal"/>
-    <w:autoRedefine/>
-    <w:uiPriority w:val="39"/>
-    <w:unhideWhenUsed/>
-    <w:rsid w:val="006D7F14"/>
-    <w:pPr>
-      <w:spacing w:after="100"/>
-      <w:ind w:left="220"/>
-    </w:pPr>
-  </w:style>
-  <w:style w:type="paragraph" w:styleId="TOC3">
-    <w:name w:val="toc 3"/>
-    <w:basedOn w:val="Normal"/>
-    <w:next w:val="Normal"/>
-    <w:autoRedefine/>
-    <w:uiPriority w:val="39"/>
-    <w:unhideWhenUsed/>
-    <w:rsid w:val="006028FD"/>
-    <w:pPr>
-      <w:spacing w:after="100" w:line="259" w:lineRule="auto"/>
-      <w:ind w:left="440"/>
-    </w:pPr>
-    <w:rPr>
-      <w:rFonts w:eastAsiaTheme="minorEastAsia"/>
-      <w:lang w:eastAsia="bs-Latn-BA"/>
-    </w:rPr>
-  </w:style>
-  <w:style w:type="paragraph" w:styleId="TOC4">
-    <w:name w:val="toc 4"/>
-    <w:basedOn w:val="Normal"/>
-    <w:next w:val="Normal"/>
-    <w:autoRedefine/>
-    <w:uiPriority w:val="39"/>
-    <w:unhideWhenUsed/>
-    <w:rsid w:val="006028FD"/>
-    <w:pPr>
-      <w:spacing w:after="100" w:line="259" w:lineRule="auto"/>
-      <w:ind w:left="660"/>
-    </w:pPr>
-    <w:rPr>
-      <w:rFonts w:eastAsiaTheme="minorEastAsia"/>
-      <w:lang w:eastAsia="bs-Latn-BA"/>
-    </w:rPr>
-  </w:style>
-  <w:style w:type="paragraph" w:styleId="TOC5">
-    <w:name w:val="toc 5"/>
-    <w:basedOn w:val="Normal"/>
-    <w:next w:val="Normal"/>
-    <w:autoRedefine/>
-    <w:uiPriority w:val="39"/>
-    <w:unhideWhenUsed/>
-    <w:rsid w:val="006028FD"/>
-    <w:pPr>
-      <w:spacing w:after="100" w:line="259" w:lineRule="auto"/>
-      <w:ind w:left="880"/>
-    </w:pPr>
-    <w:rPr>
-      <w:rFonts w:eastAsiaTheme="minorEastAsia"/>
-      <w:lang w:eastAsia="bs-Latn-BA"/>
-    </w:rPr>
-  </w:style>
-  <w:style w:type="paragraph" w:styleId="TOC6">
-    <w:name w:val="toc 6"/>
-    <w:basedOn w:val="Normal"/>
-    <w:next w:val="Normal"/>
-    <w:autoRedefine/>
-    <w:uiPriority w:val="39"/>
-    <w:unhideWhenUsed/>
-    <w:rsid w:val="006028FD"/>
-    <w:pPr>
-      <w:spacing w:after="100" w:line="259" w:lineRule="auto"/>
-      <w:ind w:left="1100"/>
-    </w:pPr>
-    <w:rPr>
-      <w:rFonts w:eastAsiaTheme="minorEastAsia"/>
-      <w:lang w:eastAsia="bs-Latn-BA"/>
-    </w:rPr>
-  </w:style>
-  <w:style w:type="paragraph" w:styleId="TOC7">
-    <w:name w:val="toc 7"/>
-    <w:basedOn w:val="Normal"/>
-    <w:next w:val="Normal"/>
-    <w:autoRedefine/>
-    <w:uiPriority w:val="39"/>
-    <w:unhideWhenUsed/>
-    <w:rsid w:val="006028FD"/>
-    <w:pPr>
-      <w:spacing w:after="100" w:line="259" w:lineRule="auto"/>
-      <w:ind w:left="1320"/>
-    </w:pPr>
-    <w:rPr>
-      <w:rFonts w:eastAsiaTheme="minorEastAsia"/>
-      <w:lang w:eastAsia="bs-Latn-BA"/>
-    </w:rPr>
-  </w:style>
-  <w:style w:type="paragraph" w:styleId="TOC8">
-    <w:name w:val="toc 8"/>
-    <w:basedOn w:val="Normal"/>
-    <w:next w:val="Normal"/>
-    <w:autoRedefine/>
-    <w:uiPriority w:val="39"/>
-    <w:unhideWhenUsed/>
-    <w:rsid w:val="006028FD"/>
-    <w:pPr>
-      <w:spacing w:after="100" w:line="259" w:lineRule="auto"/>
-      <w:ind w:left="1540"/>
-    </w:pPr>
-    <w:rPr>
-      <w:rFonts w:eastAsiaTheme="minorEastAsia"/>
-      <w:lang w:eastAsia="bs-Latn-BA"/>
-    </w:rPr>
-  </w:style>
-  <w:style w:type="paragraph" w:styleId="TOC9">
-    <w:name w:val="toc 9"/>
-    <w:basedOn w:val="Normal"/>
-    <w:next w:val="Normal"/>
-    <w:autoRedefine/>
-    <w:uiPriority w:val="39"/>
-    <w:unhideWhenUsed/>
-    <w:rsid w:val="006028FD"/>
-    <w:pPr>
-      <w:spacing w:after="100" w:line="259" w:lineRule="auto"/>
-      <w:ind w:left="1760"/>
-    </w:pPr>
-    <w:rPr>
-      <w:rFonts w:eastAsiaTheme="minorEastAsia"/>
-      <w:lang w:eastAsia="bs-Latn-BA"/>
-    </w:rPr>
-  </w:style>
-  <w:style w:type="paragraph" w:styleId="BalloonText">
-    <w:name w:val="Balloon Text"/>
-    <w:basedOn w:val="Normal"/>
-    <w:link w:val="BalloonTextChar"/>
-    <w:uiPriority w:val="99"/>
-    <w:semiHidden/>
-    <w:unhideWhenUsed/>
-    <w:rsid w:val="00AC6510"/>
-    <w:pPr>
-      <w:spacing w:after="0" w:line="240" w:lineRule="auto"/>
-    </w:pPr>
-    <w:rPr>
-      <w:rFonts w:ascii="Tahoma" w:hAnsi="Tahoma" w:cs="Tahoma"/>
-      <w:sz w:val="16"/>
-      <w:szCs w:val="16"/>
-    </w:rPr>
-  </w:style>
-  <w:style w:type="character" w:customStyle="1" w:styleId="BalloonTextChar">
-    <w:name w:val="Balloon Text Char"/>
-    <w:basedOn w:val="DefaultParagraphFont"/>
-    <w:link w:val="BalloonText"/>
-    <w:uiPriority w:val="99"/>
-    <w:semiHidden/>
-    <w:rsid w:val="00AC6510"/>
-    <w:rPr>
-      <w:rFonts w:ascii="Tahoma" w:hAnsi="Tahoma" w:cs="Tahoma"/>
-      <w:sz w:val="16"/>
-      <w:szCs w:val="16"/>
-    </w:rPr>
-  </w:style>
-</w:styles>
-</file>
-
-<file path=word/stylesWithEffects.xml><?xml version="1.0" encoding="utf-8"?>
-<w:styles xmlns:wpc="http://schemas.microsoft.com/office/word/2010/wordprocessingCanvas" xmlns:mc="http://schemas.openxmlformats.org/markup-compatibility/2006" xmlns:o="urn:schemas-microsoft-com:office:office" xmlns:r="http://schemas.openxmlformats.org/officeDocument/2006/relationships" xmlns:m="http://schemas.openxmlformats.org/officeDocument/2006/math" xmlns:v="urn:schemas-microsoft-com:vml" xmlns:wp14="http://schemas.microsoft.com/office/word/2010/wordprocessingDrawing" xmlns:wp="http://schemas.openxmlformats.org/drawingml/2006/wordprocessingDrawing" xmlns:w10="urn:schemas-microsoft-com:office:word" xmlns:w="http://schemas.openxmlformats.org/wordprocessingml/2006/main" xmlns:w14="http://schemas.microsoft.com/office/word/2010/wordml" xmlns:wpg="http://schemas.microsoft.com/office/word/2010/wordprocessingGroup" xmlns:wpi="http://schemas.microsoft.com/office/word/2010/wordprocessingInk" xmlns:wne="http://schemas.microsoft.com/office/word/2006/wordml" xmlns:wps="http://schemas.microsoft.com/office/word/2010/wordprocessingShape" mc:Ignorable="w14 wp14">
-  <w:docDefaults>
-    <w:rPrDefault>
-      <w:rPr>
-        <w:rFonts w:asciiTheme="minorHAnsi" w:eastAsiaTheme="minorHAnsi" w:hAnsiTheme="minorHAnsi" w:cstheme="minorBidi"/>
-        <w:sz w:val="22"/>
-        <w:szCs w:val="22"/>
-        <w:lang w:val="bs-Latn-BA" w:eastAsia="en-US" w:bidi="ar-SA"/>
-      </w:rPr>
-    </w:rPrDefault>
-    <w:pPrDefault>
-      <w:pPr>
-        <w:spacing w:after="160" w:line="259" w:lineRule="auto"/>
-      </w:pPr>
-    </w:pPrDefault>
-  </w:docDefaults>
-  <w:latentStyles w:defLockedState="0" w:defUIPriority="99" w:defSemiHidden="1" w:defUnhideWhenUsed="1" w:defQFormat="0" w:count="267">
-    <w:lsdException w:name="Normal" w:semiHidden="0" w:uiPriority="0" w:unhideWhenUsed="0" w:qFormat="1"/>
-    <w:lsdException w:name="heading 1" w:semiHidden="0" w:uiPriority="9" w:unhideWhenUsed="0" w:qFormat="1"/>
-    <w:lsdException w:name="heading 2" w:uiPriority="9" w:qFormat="1"/>
-    <w:lsdException w:name="heading 3" w:uiPriority="9" w:qFormat="1"/>
-    <w:lsdException w:name="heading 4" w:uiPriority="9" w:qFormat="1"/>
-    <w:lsdException w:name="heading 5" w:uiPriority="9" w:qFormat="1"/>
-    <w:lsdException w:name="heading 6" w:uiPriority="9" w:qFormat="1"/>
-    <w:lsdException w:name="heading 7" w:uiPriority="9" w:qFormat="1"/>
-    <w:lsdException w:name="heading 8" w:uiPriority="9" w:qFormat="1"/>
-    <w:lsdException w:name="heading 9" w:uiPriority="9" w:qFormat="1"/>
-    <w:lsdException w:name="toc 1" w:uiPriority="39"/>
-    <w:lsdException w:name="toc 2" w:uiPriority="39"/>
-    <w:lsdException w:name="toc 3" w:uiPriority="39"/>
-    <w:lsdException w:name="toc 4" w:uiPriority="39"/>
-    <w:lsdException w:name="toc 5" w:uiPriority="39"/>
-    <w:lsdException w:name="toc 6" w:uiPriority="39"/>
-    <w:lsdException w:name="toc 7" w:uiPriority="39"/>
-    <w:lsdException w:name="toc 8" w:uiPriority="39"/>
-    <w:lsdException w:name="toc 9" w:uiPriority="39"/>
-    <w:lsdException w:name="footer" w:qFormat="1"/>
-    <w:lsdException w:name="caption" w:uiPriority="35" w:qFormat="1"/>
-    <w:lsdException w:name="Title" w:semiHidden="0" w:uiPriority="10" w:unhideWhenUsed="0" w:qFormat="1"/>
-    <w:lsdException w:name="Default Paragraph Font" w:uiPriority="1"/>
-    <w:lsdException w:name="Subtitle" w:semiHidden="0" w:uiPriority="11" w:unhideWhenUsed="0" w:qFormat="1"/>
-    <w:lsdException w:name="Strong" w:semiHidden="0" w:uiPriority="22" w:unhideWhenUsed="0" w:qFormat="1"/>
-    <w:lsdException w:name="Emphasis" w:semiHidden="0" w:uiPriority="20" w:unhideWhenUsed="0" w:qFormat="1"/>
-    <w:lsdException w:name="Table Grid" w:semiHidden="0" w:uiPriority="39" w:unhideWhenUsed="0"/>
-    <w:lsdException w:name="Placeholder Text" w:unhideWhenUsed="0"/>
-    <w:lsdException w:name="No Spacing" w:semiHidden="0" w:uiPriority="1" w:unhideWhenUsed="0" w:qFormat="1"/>
-    <w:lsdException w:name="Light Shading" w:semiHidden="0" w:uiPriority="60" w:unhideWhenUsed="0"/>
-    <w:lsdException w:name="Light List" w:semiHidden="0" w:uiPriority="61" w:unhideWhenUsed="0"/>
-    <w:lsdException w:name="Light Grid" w:semiHidden="0" w:uiPriority="62" w:unhideWhenUsed="0"/>
-    <w:lsdException w:name="Medium Shading 1" w:semiHidden="0" w:uiPriority="63" w:unhideWhenUsed="0"/>
-    <w:lsdException w:name="Medium Shading 2" w:semiHidden="0" w:uiPriority="64" w:unhideWhenUsed="0"/>
-    <w:lsdException w:name="Medium List 1" w:semiHidden="0" w:uiPriority="65" w:unhideWhenUsed="0"/>
-    <w:lsdException w:name="Medium List 2" w:semiHidden="0" w:uiPriority="66" w:unhideWhenUsed="0"/>
-    <w:lsdException w:name="Medium Grid 1" w:semiHidden="0" w:uiPriority="67" w:unhideWhenUsed="0"/>
-    <w:lsdException w:name="Medium Grid 2" w:semiHidden="0" w:uiPriority="68" w:unhideWhenUsed="0"/>
-    <w:lsdException w:name="Medium Grid 3" w:semiHidden="0" w:uiPriority="69" w:unhideWhenUsed="0"/>
-    <w:lsdException w:name="Dark List" w:semiHidden="0" w:uiPriority="70" w:unhideWhenUsed="0"/>
-    <w:lsdException w:name="Colorful Shading" w:semiHidden="0" w:uiPriority="71" w:unhideWhenUsed="0"/>
-    <w:lsdException w:name="Colorful List" w:semiHidden="0" w:uiPriority="72" w:unhideWhenUsed="0"/>
-    <w:lsdException w:name="Colorful Grid" w:semiHidden="0" w:uiPriority="73" w:unhideWhenUsed="0"/>
-    <w:lsdException w:name="Light Shading Accent 1" w:semiHidden="0" w:uiPriority="60" w:unhideWhenUsed="0"/>
-    <w:lsdException w:name="Light List Accent 1" w:semiHidden="0" w:uiPriority="61" w:unhideWhenUsed="0"/>
-    <w:lsdException w:name="Light Grid Accent 1" w:semiHidden="0" w:uiPriority="62" w:unhideWhenUsed="0"/>
-    <w:lsdException w:name="Medium Shading 1 Accent 1" w:semiHidden="0" w:uiPriority="63" w:unhideWhenUsed="0"/>
-    <w:lsdException w:name="Medium Shading 2 Accent 1" w:semiHidden="0" w:uiPriority="64" w:unhideWhenUsed="0"/>
-    <w:lsdException w:name="Medium List 1 Accent 1" w:semiHidden="0" w:uiPriority="65" w:unhideWhenUsed="0"/>
-    <w:lsdException w:name="Revision" w:unhideWhenUsed="0"/>
-    <w:lsdException w:name="List Paragraph" w:semiHidden="0" w:uiPriority="34" w:unhideWhenUsed="0" w:qFormat="1"/>
-    <w:lsdException w:name="Quote" w:semiHidden="0" w:uiPriority="29" w:unhideWhenUsed="0" w:qFormat="1"/>
-    <w:lsdException w:name="Intense Quote" w:semiHidden="0" w:uiPriority="30" w:unhideWhenUsed="0" w:qFormat="1"/>
-    <w:lsdException w:name="Medium List 2 Accent 1" w:semiHidden="0" w:uiPriority="66" w:unhideWhenUsed="0"/>
-    <w:lsdException w:name="Medium Grid 1 Accent 1" w:semiHidden="0" w:uiPriority="67" w:unhideWhenUsed="0"/>
-    <w:lsdException w:name="Medium Grid 2 Accent 1" w:semiHidden="0" w:uiPriority="68" w:unhideWhenUsed="0"/>
-    <w:lsdException w:name="Medium Grid 3 Accent 1" w:semiHidden="0" w:uiPriority="69" w:unhideWhenUsed="0"/>
-    <w:lsdException w:name="Dark List Accent 1" w:semiHidden="0" w:uiPriority="70" w:unhideWhenUsed="0"/>
-    <w:lsdException w:name="Colorful Shading Accent 1" w:semiHidden="0" w:uiPriority="71" w:unhideWhenUsed="0"/>
-    <w:lsdException w:name="Colorful List Accent 1" w:semiHidden="0" w:uiPriority="72" w:unhideWhenUsed="0"/>
-    <w:lsdException w:name="Colorful Grid Accent 1" w:semiHidden="0" w:uiPriority="73" w:unhideWhenUsed="0"/>
-    <w:lsdException w:name="Light Shading Accent 2" w:semiHidden="0" w:uiPriority="60" w:unhideWhenUsed="0"/>
-    <w:lsdException w:name="Light List Accent 2" w:semiHidden="0" w:uiPriority="61" w:unhideWhenUsed="0"/>
-    <w:lsdException w:name="Light Grid Accent 2" w:semiHidden="0" w:uiPriority="62" w:unhideWhenUsed="0"/>
-    <w:lsdException w:name="Medium Shading 1 Accent 2" w:semiHidden="0" w:uiPriority="63" w:unhideWhenUsed="0"/>
-    <w:lsdException w:name="Medium Shading 2 Accent 2" w:semiHidden="0" w:uiPriority="64" w:unhideWhenUsed="0"/>
-    <w:lsdException w:name="Medium List 1 Accent 2" w:semiHidden="0" w:uiPriority="65" w:unhideWhenUsed="0"/>
-    <w:lsdException w:name="Medium List 2 Accent 2" w:semiHidden="0" w:uiPriority="66" w:unhideWhenUsed="0"/>
-    <w:lsdException w:name="Medium Grid 1 Accent 2" w:semiHidden="0" w:uiPriority="67" w:unhideWhenUsed="0"/>
-    <w:lsdException w:name="Medium Grid 2 Accent 2" w:semiHidden="0" w:uiPriority="68" w:unhideWhenUsed="0"/>
-    <w:lsdException w:name="Medium Grid 3 Accent 2" w:semiHidden="0" w:uiPriority="69" w:unhideWhenUsed="0"/>
-    <w:lsdException w:name="Dark List Accent 2" w:semiHidden="0" w:uiPriority="70" w:unhideWhenUsed="0"/>
-    <w:lsdException w:name="Colorful Shading Accent 2" w:semiHidden="0" w:uiPriority="71" w:unhideWhenUsed="0"/>
-    <w:lsdException w:name="Colorful List Accent 2" w:semiHidden="0" w:uiPriority="72" w:unhideWhenUsed="0"/>
-    <w:lsdException w:name="Colorful Grid Accent 2" w:semiHidden="0" w:uiPriority="73" w:unhideWhenUsed="0"/>
-    <w:lsdException w:name="Light Shading Accent 3" w:semiHidden="0" w:uiPriority="60" w:unhideWhenUsed="0"/>
-    <w:lsdException w:name="Light List Accent 3" w:semiHidden="0" w:uiPriority="61" w:unhideWhenUsed="0"/>
-    <w:lsdException w:name="Light Grid Accent 3" w:semiHidden="0" w:uiPriority="62" w:unhideWhenUsed="0"/>
-    <w:lsdException w:name="Medium Shading 1 Accent 3" w:semiHidden="0" w:uiPriority="63" w:unhideWhenUsed="0"/>
-    <w:lsdException w:name="Medium Shading 2 Accent 3" w:semiHidden="0" w:uiPriority="64" w:unhideWhenUsed="0"/>
-    <w:lsdException w:name="Medium List 1 Accent 3" w:semiHidden="0" w:uiPriority="65" w:unhideWhenUsed="0"/>
-    <w:lsdException w:name="Medium List 2 Accent 3" w:semiHidden="0" w:uiPriority="66" w:unhideWhenUsed="0"/>
-    <w:lsdException w:name="Medium Grid 1 Accent 3" w:semiHidden="0" w:uiPriority="67" w:unhideWhenUsed="0"/>
-    <w:lsdException w:name="Medium Grid 2 Accent 3" w:semiHidden="0" w:uiPriority="68" w:unhideWhenUsed="0"/>
-    <w:lsdException w:name="Medium Grid 3 Accent 3" w:semiHidden="0" w:uiPriority="69" w:unhideWhenUsed="0"/>
-    <w:lsdException w:name="Dark List Accent 3" w:semiHidden="0" w:uiPriority="70" w:unhideWhenUsed="0"/>
-    <w:lsdException w:name="Colorful Shading Accent 3" w:semiHidden="0" w:uiPriority="71" w:unhideWhenUsed="0"/>
-    <w:lsdException w:name="Colorful List Accent 3" w:semiHidden="0" w:uiPriority="72" w:unhideWhenUsed="0"/>
-    <w:lsdException w:name="Colorful Grid Accent 3" w:semiHidden="0" w:uiPriority="73" w:unhideWhenUsed="0"/>
-    <w:lsdException w:name="Light Shading Accent 4" w:semiHidden="0" w:uiPriority="60" w:unhideWhenUsed="0"/>
-    <w:lsdException w:name="Light List Accent 4" w:semiHidden="0" w:uiPriority="61" w:unhideWhenUsed="0"/>
-    <w:lsdException w:name="Light Grid Accent 4" w:semiHidden="0" w:uiPriority="62" w:unhideWhenUsed="0"/>
-    <w:lsdException w:name="Medium Shading 1 Accent 4" w:semiHidden="0" w:uiPriority="63" w:unhideWhenUsed="0"/>
-    <w:lsdException w:name="Medium Shading 2 Accent 4" w:semiHidden="0" w:uiPriority="64" w:unhideWhenUsed="0"/>
-    <w:lsdException w:name="Medium List 1 Accent 4" w:semiHidden="0" w:uiPriority="65" w:unhideWhenUsed="0"/>
-    <w:lsdException w:name="Medium List 2 Accent 4" w:semiHidden="0" w:uiPriority="66" w:unhideWhenUsed="0"/>
-    <w:lsdException w:name="Medium Grid 1 Accent 4" w:semiHidden="0" w:uiPriority="67" w:unhideWhenUsed="0"/>
-    <w:lsdException w:name="Medium Grid 2 Accent 4" w:semiHidden="0" w:uiPriority="68" w:unhideWhenUsed="0"/>
-    <w:lsdException w:name="Medium Grid 3 Accent 4" w:semiHidden="0" w:uiPriority="69" w:unhideWhenUsed="0"/>
-    <w:lsdException w:name="Dark List Accent 4" w:semiHidden="0" w:uiPriority="70" w:unhideWhenUsed="0"/>
-    <w:lsdException w:name="Colorful Shading Accent 4" w:semiHidden="0" w:uiPriority="71" w:unhideWhenUsed="0"/>
-    <w:lsdException w:name="Colorful List Accent 4" w:semiHidden="0" w:uiPriority="72" w:unhideWhenUsed="0"/>
-    <w:lsdException w:name="Colorful Grid Accent 4" w:semiHidden="0" w:uiPriority="73" w:unhideWhenUsed="0"/>
-    <w:lsdException w:name="Light Shading Accent 5" w:semiHidden="0" w:uiPriority="60" w:unhideWhenUsed="0"/>
-    <w:lsdException w:name="Light List Accent 5" w:semiHidden="0" w:uiPriority="61" w:unhideWhenUsed="0"/>
-    <w:lsdException w:name="Light Grid Accent 5" w:semiHidden="0" w:uiPriority="62" w:unhideWhenUsed="0"/>
-    <w:lsdException w:name="Medium Shading 1 Accent 5" w:semiHidden="0" w:uiPriority="63" w:unhideWhenUsed="0"/>
-    <w:lsdException w:name="Medium Shading 2 Accent 5" w:semiHidden="0" w:uiPriority="64" w:unhideWhenUsed="0"/>
-    <w:lsdException w:name="Medium List 1 Accent 5" w:semiHidden="0" w:uiPriority="65" w:unhideWhenUsed="0"/>
-    <w:lsdException w:name="Medium List 2 Accent 5" w:semiHidden="0" w:uiPriority="66" w:unhideWhenUsed="0"/>
-    <w:lsdException w:name="Medium Grid 1 Accent 5" w:semiHidden="0" w:uiPriority="67" w:unhideWhenUsed="0"/>
-    <w:lsdException w:name="Medium Grid 2 Accent 5" w:semiHidden="0" w:uiPriority="68" w:unhideWhenUsed="0"/>
-    <w:lsdException w:name="Medium Grid 3 Accent 5" w:semiHidden="0" w:uiPriority="69" w:unhideWhenUsed="0"/>
-    <w:lsdException w:name="Dark List Accent 5" w:semiHidden="0" w:uiPriority="70" w:unhideWhenUsed="0"/>
-    <w:lsdException w:name="Colorful Shading Accent 5" w:semiHidden="0" w:uiPriority="71" w:unhideWhenUsed="0"/>
-    <w:lsdException w:name="Colorful List Accent 5" w:semiHidden="0" w:uiPriority="72" w:unhideWhenUsed="0"/>
-    <w:lsdException w:name="Colorful Grid Accent 5" w:semiHidden="0" w:uiPriority="73" w:unhideWhenUsed="0"/>
-    <w:lsdException w:name="Light Shading Accent 6" w:semiHidden="0" w:uiPriority="60" w:unhideWhenUsed="0"/>
-    <w:lsdException w:name="Light List Accent 6" w:semiHidden="0" w:uiPriority="61" w:unhideWhenUsed="0"/>
-    <w:lsdException w:name="Light Grid Accent 6" w:semiHidden="0" w:uiPriority="62" w:unhideWhenUsed="0"/>
-    <w:lsdException w:name="Medium Shading 1 Accent 6" w:semiHidden="0" w:uiPriority="63" w:unhideWhenUsed="0"/>
-    <w:lsdException w:name="Medium Shading 2 Accent 6" w:semiHidden="0" w:uiPriority="64" w:unhideWhenUsed="0"/>
-    <w:lsdException w:name="Medium List 1 Accent 6" w:semiHidden="0" w:uiPriority="65" w:unhideWhenUsed="0"/>
-    <w:lsdException w:name="Medium List 2 Accent 6" w:semiHidden="0" w:uiPriority="66" w:unhideWhenUsed="0"/>
-    <w:lsdException w:name="Medium Grid 1 Accent 6" w:semiHidden="0" w:uiPriority="67" w:unhideWhenUsed="0"/>
-    <w:lsdException w:name="Medium Grid 2 Accent 6" w:semiHidden="0" w:uiPriority="68" w:unhideWhenUsed="0"/>
-    <w:lsdException w:name="Medium Grid 3 Accent 6" w:semiHidden="0" w:uiPriority="69" w:unhideWhenUsed="0"/>
-    <w:lsdException w:name="Dark List Accent 6" w:semiHidden="0" w:uiPriority="70" w:unhideWhenUsed="0"/>
-    <w:lsdException w:name="Colorful Shading Accent 6" w:semiHidden="0" w:uiPriority="71" w:unhideWhenUsed="0"/>
-    <w:lsdException w:name="Colorful List Accent 6" w:semiHidden="0" w:uiPriority="72" w:unhideWhenUsed="0"/>
-    <w:lsdException w:name="Colorful Grid Accent 6" w:semiHidden="0" w:uiPriority="73" w:unhideWhenUsed="0"/>
-    <w:lsdException w:name="Subtle Emphasis" w:semiHidden="0" w:uiPriority="19" w:unhideWhenUsed="0" w:qFormat="1"/>
-    <w:lsdException w:name="Intense Emphasis" w:semiHidden="0" w:uiPriority="21" w:unhideWhenUsed="0" w:qFormat="1"/>
-    <w:lsdException w:name="Subtle Reference" w:semiHidden="0" w:uiPriority="31" w:unhideWhenUsed="0" w:qFormat="1"/>
-    <w:lsdException w:name="Intense Reference" w:semiHidden="0" w:uiPriority="32" w:unhideWhenUsed="0" w:qFormat="1"/>
-    <w:lsdException w:name="Book Title" w:semiHidden="0" w:uiPriority="33" w:unhideWhenUsed="0" w:qFormat="1"/>
-    <w:lsdException w:name="Bibliography" w:uiPriority="37"/>
-    <w:lsdException w:name="TOC Heading" w:uiPriority="39" w:qFormat="1"/>
+  <w:latentStyles w:defLockedState="0" w:defUIPriority="99" w:defSemiHidden="0" w:defUnhideWhenUsed="0" w:defQFormat="0" w:count="372">
+    <w:lsdException w:name="Normal" w:uiPriority="0" w:qFormat="1"/>
+    <w:lsdException w:name="heading 1" w:uiPriority="9" w:qFormat="1"/>
+    <w:lsdException w:name="heading 2" w:semiHidden="1" w:uiPriority="9" w:unhideWhenUsed="1" w:qFormat="1"/>
+    <w:lsdException w:name="heading 3" w:semiHidden="1" w:uiPriority="9" w:unhideWhenUsed="1" w:qFormat="1"/>
+    <w:lsdException w:name="heading 4" w:semiHidden="1" w:uiPriority="9" w:unhideWhenUsed="1" w:qFormat="1"/>
+    <w:lsdException w:name="heading 5" w:semiHidden="1" w:uiPriority="9" w:unhideWhenUsed="1" w:qFormat="1"/>
+    <w:lsdException w:name="heading 6" w:semiHidden="1" w:uiPriority="9" w:unhideWhenUsed="1" w:qFormat="1"/>
+    <w:lsdException w:name="heading 7" w:semiHidden="1" w:uiPriority="9" w:unhideWhenUsed="1" w:qFormat="1"/>
+    <w:lsdException w:name="heading 8" w:semiHidden="1" w:uiPriority="9" w:unhideWhenUsed="1" w:qFormat="1"/>
+    <w:lsdException w:name="heading 9" w:semiHidden="1" w:uiPriority="9" w:unhideWhenUsed="1" w:qFormat="1"/>
+    <w:lsdException w:name="index 1" w:semiHidden="1" w:unhideWhenUsed="1"/>
+    <w:lsdException w:name="index 2" w:semiHidden="1" w:unhideWhenUsed="1"/>
+    <w:lsdException w:name="index 3" w:semiHidden="1" w:unhideWhenUsed="1"/>
+    <w:lsdException w:name="index 4" w:semiHidden="1" w:unhideWhenUsed="1"/>
+    <w:lsdException w:name="index 5" w:semiHidden="1" w:unhideWhenUsed="1"/>
+    <w:lsdException w:name="index 6" w:semiHidden="1" w:unhideWhenUsed="1"/>
+    <w:lsdException w:name="index 7" w:semiHidden="1" w:unhideWhenUsed="1"/>
+    <w:lsdException w:name="index 8" w:semiHidden="1" w:unhideWhenUsed="1"/>
+    <w:lsdException w:name="index 9" w:semiHidden="1" w:unhideWhenUsed="1"/>
+    <w:lsdException w:name="toc 1" w:semiHidden="1" w:uiPriority="39" w:unhideWhenUsed="1"/>
+    <w:lsdException w:name="toc 2" w:semiHidden="1" w:uiPriority="39" w:unhideWhenUsed="1"/>
+    <w:lsdException w:name="toc 3" w:semiHidden="1" w:uiPriority="39" w:unhideWhenUsed="1"/>
+    <w:lsdException w:name="toc 4" w:semiHidden="1" w:uiPriority="39" w:unhideWhenUsed="1"/>
+    <w:lsdException w:name="toc 5" w:semiHidden="1" w:uiPriority="39" w:unhideWhenUsed="1"/>
+    <w:lsdException w:name="toc 6" w:semiHidden="1" w:uiPriority="39" w:unhideWhenUsed="1"/>
+    <w:lsdException w:name="toc 7" w:semiHidden="1" w:uiPriority="39" w:unhideWhenUsed="1"/>
+    <w:lsdException w:name="toc 8" w:semiHidden="1" w:uiPriority="39" w:unhideWhenUsed="1"/>
+    <w:lsdException w:name="toc 9" w:semiHidden="1" w:uiPriority="39" w:unhideWhenUsed="1"/>
+    <w:lsdException w:name="Normal Indent" w:semiHidden="1" w:unhideWhenUsed="1"/>
+    <w:lsdException w:name="footnote text" w:semiHidden="1" w:unhideWhenUsed="1"/>
+    <w:lsdException w:name="annotation text" w:semiHidden="1" w:unhideWhenUsed="1"/>
+    <w:lsdException w:name="header" w:semiHidden="1" w:unhideWhenUsed="1"/>
+    <w:lsdException w:name="footer" w:semiHidden="1" w:unhideWhenUsed="1" w:qFormat="1"/>
+    <w:lsdException w:name="index heading" w:semiHidden="1" w:unhideWhenUsed="1"/>
+    <w:lsdException w:name="caption" w:semiHidden="1" w:uiPriority="35" w:unhideWhenUsed="1" w:qFormat="1"/>
+    <w:lsdException w:name="table of figures" w:semiHidden="1" w:unhideWhenUsed="1"/>
+    <w:lsdException w:name="envelope address" w:semiHidden="1" w:unhideWhenUsed="1"/>
+    <w:lsdException w:name="envelope return" w:semiHidden="1" w:unhideWhenUsed="1"/>
+    <w:lsdException w:name="footnote reference" w:semiHidden="1" w:unhideWhenUsed="1"/>
+    <w:lsdException w:name="annotation reference" w:semiHidden="1" w:unhideWhenUsed="1"/>
+    <w:lsdException w:name="line number" w:semiHidden="1" w:unhideWhenUsed="1"/>
+    <w:lsdException w:name="page number" w:semiHidden="1" w:unhideWhenUsed="1"/>
+    <w:lsdException w:name="endnote reference" w:semiHidden="1" w:unhideWhenUsed="1"/>
+    <w:lsdException w:name="endnote text" w:semiHidden="1" w:unhideWhenUsed="1"/>
+    <w:lsdException w:name="table of authorities" w:semiHidden="1" w:unhideWhenUsed="1"/>
+    <w:lsdException w:name="macro" w:semiHidden="1" w:unhideWhenUsed="1"/>
+    <w:lsdException w:name="toa heading" w:semiHidden="1" w:unhideWhenUsed="1"/>
+    <w:lsdException w:name="List" w:semiHidden="1" w:unhideWhenUsed="1"/>
+    <w:lsdException w:name="List Bullet" w:semiHidden="1" w:unhideWhenUsed="1"/>
+    <w:lsdException w:name="List Number" w:semiHidden="1" w:unhideWhenUsed="1"/>
+    <w:lsdException w:name="List 2" w:semiHidden="1" w:unhideWhenUsed="1"/>
+    <w:lsdException w:name="List 3" w:semiHidden="1" w:unhideWhenUsed="1"/>
+    <w:lsdException w:name="List 4" w:semiHidden="1" w:unhideWhenUsed="1"/>
+    <w:lsdException w:name="List 5" w:semiHidden="1" w:unhideWhenUsed="1"/>
+    <w:lsdException w:name="List Bullet 2" w:semiHidden="1" w:unhideWhenUsed="1"/>
+    <w:lsdException w:name="List Bullet 3" w:semiHidden="1" w:unhideWhenUsed="1"/>
+    <w:lsdException w:name="List Bullet 4" w:semiHidden="1" w:unhideWhenUsed="1"/>
+    <w:lsdException w:name="List Bullet 5" w:semiHidden="1" w:unhideWhenUsed="1"/>
+    <w:lsdException w:name="List Number 2" w:semiHidden="1" w:unhideWhenUsed="1"/>
+    <w:lsdException w:name="List Number 3" w:semiHidden="1" w:unhideWhenUsed="1"/>
+    <w:lsdException w:name="List Number 4" w:semiHidden="1" w:unhideWhenUsed="1"/>
+    <w:lsdException w:name="List Number 5" w:semiHidden="1" w:unhideWhenUsed="1"/>
+    <w:lsdException w:name="Title" w:uiPriority="10" w:qFormat="1"/>
+    <w:lsdException w:name="Closing" w:semiHidden="1" w:unhideWhenUsed="1"/>
+    <w:lsdException w:name="Signature" w:semiHidden="1" w:unhideWhenUsed="1"/>
+    <w:lsdException w:name="Default Paragraph Font" w:semiHidden="1" w:uiPriority="1" w:unhideWhenUsed="1"/>
+    <w:lsdException w:name="Body Text" w:semiHidden="1" w:unhideWhenUsed="1"/>
+    <w:lsdException w:name="Body Text Indent" w:semiHidden="1" w:unhideWhenUsed="1"/>
+    <w:lsdException w:name="List Continue" w:semiHidden="1" w:unhideWhenUsed="1"/>
+    <w:lsdException w:name="List Continue 2" w:semiHidden="1" w:unhideWhenUsed="1"/>
+    <w:lsdException w:name="List Continue 3" w:semiHidden="1" w:unhideWhenUsed="1"/>
+    <w:lsdException w:name="List Continue 4" w:semiHidden="1" w:unhideWhenUsed="1"/>
+    <w:lsdException w:name="List Continue 5" w:semiHidden="1" w:unhideWhenUsed="1"/>
+    <w:lsdException w:name="Message Header" w:semiHidden="1" w:unhideWhenUsed="1"/>
+    <w:lsdException w:name="Subtitle" w:uiPriority="11" w:qFormat="1"/>
+    <w:lsdException w:name="Salutation" w:semiHidden="1" w:unhideWhenUsed="1"/>
+    <w:lsdException w:name="Date" w:semiHidden="1" w:unhideWhenUsed="1"/>
+    <w:lsdException w:name="Body Text First Indent" w:semiHidden="1" w:unhideWhenUsed="1"/>
+    <w:lsdException w:name="Body Text First Indent 2" w:semiHidden="1" w:unhideWhenUsed="1"/>
+    <w:lsdException w:name="Note Heading" w:semiHidden="1" w:unhideWhenUsed="1"/>
+    <w:lsdException w:name="Body Text 2" w:semiHidden="1" w:unhideWhenUsed="1"/>
+    <w:lsdException w:name="Body Text 3" w:semiHidden="1" w:unhideWhenUsed="1"/>
+    <w:lsdException w:name="Body Text Indent 2" w:semiHidden="1" w:unhideWhenUsed="1"/>
+    <w:lsdException w:name="Body Text Indent 3" w:semiHidden="1" w:unhideWhenUsed="1"/>
+    <w:lsdException w:name="Block Text" w:semiHidden="1" w:unhideWhenUsed="1"/>
+    <w:lsdException w:name="Hyperlink" w:semiHidden="1" w:unhideWhenUsed="1"/>
+    <w:lsdException w:name="FollowedHyperlink" w:semiHidden="1" w:unhideWhenUsed="1"/>
+    <w:lsdException w:name="Strong" w:uiPriority="22" w:qFormat="1"/>
+    <w:lsdException w:name="Emphasis" w:uiPriority="20" w:qFormat="1"/>
+    <w:lsdException w:name="Document Map" w:semiHidden="1" w:unhideWhenUsed="1"/>
+    <w:lsdException w:name="Plain Text" w:semiHidden="1" w:unhideWhenUsed="1"/>
+    <w:lsdException w:name="E-mail Signature" w:semiHidden="1" w:unhideWhenUsed="1"/>
+    <w:lsdException w:name="HTML Top of Form" w:semiHidden="1" w:unhideWhenUsed="1"/>
+    <w:lsdException w:name="HTML Bottom of Form" w:semiHidden="1" w:unhideWhenUsed="1"/>
+    <w:lsdException w:name="Normal (Web)" w:semiHidden="1" w:unhideWhenUsed="1"/>
+    <w:lsdException w:name="HTML Acronym" w:semiHidden="1" w:unhideWhenUsed="1"/>
+    <w:lsdException w:name="HTML Address" w:semiHidden="1" w:unhideWhenUsed="1"/>
+    <w:lsdException w:name="HTML Cite" w:semiHidden="1" w:unhideWhenUsed="1"/>
+    <w:lsdException w:name="HTML Code" w:semiHidden="1" w:unhideWhenUsed="1"/>
+    <w:lsdException w:name="HTML Definition" w:semiHidden="1" w:unhideWhenUsed="1"/>
+    <w:lsdException w:name="HTML Keyboard" w:semiHidden="1" w:unhideWhenUsed="1"/>
+    <w:lsdException w:name="HTML Preformatted" w:semiHidden="1" w:unhideWhenUsed="1"/>
+    <w:lsdException w:name="HTML Sample" w:semiHidden="1" w:unhideWhenUsed="1"/>
+    <w:lsdException w:name="HTML Typewriter" w:semiHidden="1" w:unhideWhenUsed="1"/>
+    <w:lsdException w:name="HTML Variable" w:semiHidden="1" w:unhideWhenUsed="1"/>
+    <w:lsdException w:name="Normal Table" w:semiHidden="1" w:unhideWhenUsed="1"/>
+    <w:lsdException w:name="annotation subject" w:semiHidden="1" w:unhideWhenUsed="1"/>
+    <w:lsdException w:name="No List" w:semiHidden="1" w:unhideWhenUsed="1"/>
+    <w:lsdException w:name="Outline List 1" w:semiHidden="1" w:unhideWhenUsed="1"/>
+    <w:lsdException w:name="Outline List 2" w:semiHidden="1" w:unhideWhenUsed="1"/>
+    <w:lsdException w:name="Outline List 3" w:semiHidden="1" w:unhideWhenUsed="1"/>
+    <w:lsdException w:name="Table Simple 1" w:semiHidden="1" w:unhideWhenUsed="1"/>
+    <w:lsdException w:name="Table Simple 2" w:semiHidden="1" w:unhideWhenUsed="1"/>
+    <w:lsdException w:name="Table Simple 3" w:semiHidden="1" w:unhideWhenUsed="1"/>
+    <w:lsdException w:name="Table Classic 1" w:semiHidden="1" w:unhideWhenUsed="1"/>
+    <w:lsdException w:name="Table Classic 2" w:semiHidden="1" w:unhideWhenUsed="1"/>
+    <w:lsdException w:name="Table Classic 3" w:semiHidden="1" w:unhideWhenUsed="1"/>
+    <w:lsdException w:name="Table Classic 4" w:semiHidden="1" w:unhideWhenUsed="1"/>
+    <w:lsdException w:name="Table Colorful 1" w:semiHidden="1" w:unhideWhenUsed="1"/>
+    <w:lsdException w:name="Table Colorful 2" w:semiHidden="1" w:unhideWhenUsed="1"/>
+    <w:lsdException w:name="Table Colorful 3" w:semiHidden="1" w:unhideWhenUsed="1"/>
+    <w:lsdException w:name="Table Columns 1" w:semiHidden="1" w:unhideWhenUsed="1"/>
+    <w:lsdException w:name="Table Columns 2" w:semiHidden="1" w:unhideWhenUsed="1"/>
+    <w:lsdException w:name="Table Columns 3" w:semiHidden="1" w:unhideWhenUsed="1"/>
+    <w:lsdException w:name="Table Columns 4" w:semiHidden="1" w:unhideWhenUsed="1"/>
+    <w:lsdException w:name="Table Columns 5" w:semiHidden="1" w:unhideWhenUsed="1"/>
+    <w:lsdException w:name="Table Grid 1" w:semiHidden="1" w:unhideWhenUsed="1"/>
+    <w:lsdException w:name="Table Grid 2" w:semiHidden="1" w:unhideWhenUsed="1"/>
+    <w:lsdException w:name="Table Grid 3" w:semiHidden="1" w:unhideWhenUsed="1"/>
+    <w:lsdException w:name="Table Grid 4" w:semiHidden="1" w:unhideWhenUsed="1"/>
+    <w:lsdException w:name="Table Grid 5" w:semiHidden="1" w:unhideWhenUsed="1"/>
+    <w:lsdException w:name="Table Grid 6" w:semiHidden="1" w:unhideWhenUsed="1"/>
+    <w:lsdException w:name="Table Grid 7" w:semiHidden="1" w:unhideWhenUsed="1"/>
+    <w:lsdException w:name="Table Grid 8" w:semiHidden="1" w:unhideWhenUsed="1"/>
+    <w:lsdException w:name="Table List 1" w:semiHidden="1" w:unhideWhenUsed="1"/>
+    <w:lsdException w:name="Table List 2" w:semiHidden="1" w:unhideWhenUsed="1"/>
+    <w:lsdException w:name="Table List 3" w:semiHidden="1" w:unhideWhenUsed="1"/>
+    <w:lsdException w:name="Table List 4" w:semiHidden="1" w:unhideWhenUsed="1"/>
+    <w:lsdException w:name="Table List 5" w:semiHidden="1" w:unhideWhenUsed="1"/>
+    <w:lsdException w:name="Table List 6" w:semiHidden="1" w:unhideWhenUsed="1"/>
+    <w:lsdException w:name="Table List 7" w:semiHidden="1" w:unhideWhenUsed="1"/>
+    <w:lsdException w:name="Table List 8" w:semiHidden="1" w:unhideWhenUsed="1"/>
+    <w:lsdException w:name="Table 3D effects 1" w:semiHidden="1" w:unhideWhenUsed="1"/>
+    <w:lsdException w:name="Table 3D effects 2" w:semiHidden="1" w:unhideWhenUsed="1"/>
+    <w:lsdException w:name="Table 3D effects 3" w:semiHidden="1" w:unhideWhenUsed="1"/>
+    <w:lsdException w:name="Table Contemporary" w:semiHidden="1" w:unhideWhenUsed="1"/>
+    <w:lsdException w:name="Table Elegant" w:semiHidden="1" w:unhideWhenUsed="1"/>
+    <w:lsdException w:name="Table Professional" w:semiHidden="1" w:unhideWhenUsed="1"/>
+    <w:lsdException w:name="Table Subtle 1" w:semiHidden="1" w:unhideWhenUsed="1"/>
+    <w:lsdException w:name="Table Subtle 2" w:semiHidden="1" w:unhideWhenUsed="1"/>
+    <w:lsdException w:name="Table Web 1" w:semiHidden="1" w:unhideWhenUsed="1"/>
+    <w:lsdException w:name="Table Web 2" w:semiHidden="1" w:unhideWhenUsed="1"/>
+    <w:lsdException w:name="Table Web 3" w:semiHidden="1" w:unhideWhenUsed="1"/>
+    <w:lsdException w:name="Balloon Text" w:semiHidden="1" w:unhideWhenUsed="1"/>
+    <w:lsdException w:name="Table Grid" w:uiPriority="39"/>
+    <w:lsdException w:name="Table Theme" w:semiHidden="1" w:unhideWhenUsed="1"/>
+    <w:lsdException w:name="Placeholder Text" w:semiHidden="1"/>
+    <w:lsdException w:name="No Spacing" w:uiPriority="1" w:qFormat="1"/>
+    <w:lsdException w:name="Light Shading" w:uiPriority="60"/>
+    <w:lsdException w:name="Light List" w:uiPriority="61"/>
+    <w:lsdException w:name="Light Grid" w:uiPriority="62"/>
+    <w:lsdException w:name="Medium Shading 1" w:uiPriority="63"/>
+    <w:lsdException w:name="Medium Shading 2" w:uiPriority="64"/>
+    <w:lsdException w:name="Medium List 1" w:uiPriority="65"/>
+    <w:lsdException w:name="Medium List 2" w:uiPriority="66"/>
+    <w:lsdException w:name="Medium Grid 1" w:uiPriority="67"/>
+    <w:lsdException w:name="Medium Grid 2" w:uiPriority="68"/>
+    <w:lsdException w:name="Medium Grid 3" w:uiPriority="69"/>
+    <w:lsdException w:name="Dark List" w:uiPriority="70"/>
+    <w:lsdException w:name="Colorful Shading" w:uiPriority="71"/>
+    <w:lsdException w:name="Colorful List" w:uiPriority="72"/>
+    <w:lsdException w:name="Colorful Grid" w:uiPriority="73"/>
+    <w:lsdException w:name="Light Shading Accent 1" w:uiPriority="60"/>
+    <w:lsdException w:name="Light List Accent 1" w:uiPriority="61"/>
+    <w:lsdException w:name="Light Grid Accent 1" w:uiPriority="62"/>
+    <w:lsdException w:name="Medium Shading 1 Accent 1" w:uiPriority="63"/>
+    <w:lsdException w:name="Medium Shading 2 Accent 1" w:uiPriority="64"/>
+    <w:lsdException w:name="Medium List 1 Accent 1" w:uiPriority="65"/>
+    <w:lsdException w:name="Revision" w:semiHidden="1"/>
+    <w:lsdException w:name="List Paragraph" w:uiPriority="34" w:qFormat="1"/>
+    <w:lsdException w:name="Quote" w:uiPriority="29" w:qFormat="1"/>
+    <w:lsdException w:name="Intense Quote" w:uiPriority="30" w:qFormat="1"/>
+    <w:lsdException w:name="Medium List 2 Accent 1" w:uiPriority="66"/>
+    <w:lsdException w:name="Medium Grid 1 Accent 1" w:uiPriority="67"/>
+    <w:lsdException w:name="Medium Grid 2 Accent 1" w:uiPriority="68"/>
+    <w:lsdException w:name="Medium Grid 3 Accent 1" w:uiPriority="69"/>
+    <w:lsdException w:name="Dark List Accent 1" w:uiPriority="70"/>
+    <w:lsdException w:name="Colorful Shading Accent 1" w:uiPriority="71"/>
+    <w:lsdException w:name="Colorful List Accent 1" w:uiPriority="72"/>
+    <w:lsdException w:name="Colorful Grid Accent 1" w:uiPriority="73"/>
+    <w:lsdException w:name="Light Shading Accent 2" w:uiPriority="60"/>
+    <w:lsdException w:name="Light List Accent 2" w:uiPriority="61"/>
+    <w:lsdException w:name="Light Grid Accent 2" w:uiPriority="62"/>
+    <w:lsdException w:name="Medium Shading 1 Accent 2" w:uiPriority="63"/>
+    <w:lsdException w:name="Medium Shading 2 Accent 2" w:uiPriority="64"/>
+    <w:lsdException w:name="Medium List 1 Accent 2" w:uiPriority="65"/>
+    <w:lsdException w:name="Medium List 2 Accent 2" w:uiPriority="66"/>
+    <w:lsdException w:name="Medium Grid 1 Accent 2" w:uiPriority="67"/>
+    <w:lsdException w:name="Medium Grid 2 Accent 2" w:uiPriority="68"/>
+    <w:lsdException w:name="Medium Grid 3 Accent 2" w:uiPriority="69"/>
+    <w:lsdException w:name="Dark List Accent 2" w:uiPriority="70"/>
+    <w:lsdException w:name="Colorful Shading Accent 2" w:uiPriority="71"/>
+    <w:lsdException w:name="Colorful List Accent 2" w:uiPriority="72"/>
+    <w:lsdException w:name="Colorful Grid Accent 2" w:uiPriority="73"/>
+    <w:lsdException w:name="Light Shading Accent 3" w:uiPriority="60"/>
+    <w:lsdException w:name="Light List Accent 3" w:uiPriority="61"/>
+    <w:lsdException w:name="Light Grid Accent 3" w:uiPriority="62"/>
+    <w:lsdException w:name="Medium Shading 1 Accent 3" w:uiPriority="63"/>
+    <w:lsdException w:name="Medium Shading 2 Accent 3" w:uiPriority="64"/>
+    <w:lsdException w:name="Medium List 1 Accent 3" w:uiPriority="65"/>
+    <w:lsdException w:name="Medium List 2 Accent 3" w:uiPriority="66"/>
+    <w:lsdException w:name="Medium Grid 1 Accent 3" w:uiPriority="67"/>
+    <w:lsdException w:name="Medium Grid 2 Accent 3" w:uiPriority="68"/>
+    <w:lsdException w:name="Medium Grid 3 Accent 3" w:uiPriority="69"/>
+    <w:lsdException w:name="Dark List Accent 3" w:uiPriority="70"/>
+    <w:lsdException w:name="Colorful Shading Accent 3" w:uiPriority="71"/>
+    <w:lsdException w:name="Colorful List Accent 3" w:uiPriority="72"/>
+    <w:lsdException w:name="Colorful Grid Accent 3" w:uiPriority="73"/>
+    <w:lsdException w:name="Light Shading Accent 4" w:uiPriority="60"/>
+    <w:lsdException w:name="Light List Accent 4" w:uiPriority="61"/>
+    <w:lsdException w:name="Light Grid Accent 4" w:uiPriority="62"/>
+    <w:lsdException w:name="Medium Shading 1 Accent 4" w:uiPriority="63"/>
+    <w:lsdException w:name="Medium Shading 2 Accent 4" w:uiPriority="64"/>
+    <w:lsdException w:name="Medium List 1 Accent 4" w:uiPriority="65"/>
+    <w:lsdException w:name="Medium List 2 Accent 4" w:uiPriority="66"/>
+    <w:lsdException w:name="Medium Grid 1 Accent 4" w:uiPriority="67"/>
+    <w:lsdException w:name="Medium Grid 2 Accent 4" w:uiPriority="68"/>
+    <w:lsdException w:name="Medium Grid 3 Accent 4" w:uiPriority="69"/>
+    <w:lsdException w:name="Dark List Accent 4" w:uiPriority="70"/>
+    <w:lsdException w:name="Colorful Shading Accent 4" w:uiPriority="71"/>
+    <w:lsdException w:name="Colorful List Accent 4" w:uiPriority="72"/>
+    <w:lsdException w:name="Colorful Grid Accent 4" w:uiPriority="73"/>
+    <w:lsdException w:name="Light Shading Accent 5" w:uiPriority="60"/>
+    <w:lsdException w:name="Light List Accent 5" w:uiPriority="61"/>
+    <w:lsdException w:name="Light Grid Accent 5" w:uiPriority="62"/>
+    <w:lsdException w:name="Medium Shading 1 Accent 5" w:uiPriority="63"/>
+    <w:lsdException w:name="Medium Shading 2 Accent 5" w:uiPriority="64"/>
+    <w:lsdException w:name="Medium List 1 Accent 5" w:uiPriority="65"/>
+    <w:lsdException w:name="Medium List 2 Accent 5" w:uiPriority="66"/>
+    <w:lsdException w:name="Medium Grid 1 Accent 5" w:uiPriority="67"/>
+    <w:lsdException w:name="Medium Grid 2 Accent 5" w:uiPriority="68"/>
+    <w:lsdException w:name="Medium Grid 3 Accent 5" w:uiPriority="69"/>
+    <w:lsdException w:name="Dark List Accent 5" w:uiPriority="70"/>
+    <w:lsdException w:name="Colorful Shading Accent 5" w:uiPriority="71"/>
+    <w:lsdException w:name="Colorful List Accent 5" w:uiPriority="72"/>
+    <w:lsdException w:name="Colorful Grid Accent 5" w:uiPriority="73"/>
+    <w:lsdException w:name="Light Shading Accent 6" w:uiPriority="60"/>
+    <w:lsdException w:name="Light List Accent 6" w:uiPriority="61"/>
+    <w:lsdException w:name="Light Grid Accent 6" w:uiPriority="62"/>
+    <w:lsdException w:name="Medium Shading 1 Accent 6" w:uiPriority="63"/>
+    <w:lsdException w:name="Medium Shading 2 Accent 6" w:uiPriority="64"/>
+    <w:lsdException w:name="Medium List 1 Accent 6" w:uiPriority="65"/>
+    <w:lsdException w:name="Medium List 2 Accent 6" w:uiPriority="66"/>
+    <w:lsdException w:name="Medium Grid 1 Accent 6" w:uiPriority="67"/>
+    <w:lsdException w:name="Medium Grid 2 Accent 6" w:uiPriority="68"/>
+    <w:lsdException w:name="Medium Grid 3 Accent 6" w:uiPriority="69"/>
+    <w:lsdException w:name="Dark List Accent 6" w:uiPriority="70"/>
+    <w:lsdException w:name="Colorful Shading Accent 6" w:uiPriority="71"/>
+    <w:lsdException w:name="Colorful List Accent 6" w:uiPriority="72"/>
+    <w:lsdException w:name="Colorful Grid Accent 6" w:uiPriority="73"/>
+    <w:lsdException w:name="Subtle Emphasis" w:uiPriority="19" w:qFormat="1"/>
+    <w:lsdException w:name="Intense Emphasis" w:uiPriority="21" w:qFormat="1"/>
+    <w:lsdException w:name="Subtle Reference" w:uiPriority="31" w:qFormat="1"/>
+    <w:lsdException w:name="Intense Reference" w:uiPriority="32" w:qFormat="1"/>
+    <w:lsdException w:name="Book Title" w:uiPriority="33" w:qFormat="1"/>
+    <w:lsdException w:name="Bibliography" w:semiHidden="1" w:uiPriority="37" w:unhideWhenUsed="1"/>
+    <w:lsdException w:name="TOC Heading" w:semiHidden="1" w:uiPriority="39" w:unhideWhenUsed="1" w:qFormat="1"/>
+    <w:lsdException w:name="Plain Table 1" w:uiPriority="41"/>
+    <w:lsdException w:name="Plain Table 2" w:uiPriority="42"/>
+    <w:lsdException w:name="Plain Table 3" w:uiPriority="43"/>
+    <w:lsdException w:name="Plain Table 4" w:uiPriority="44"/>
+    <w:lsdException w:name="Plain Table 5" w:uiPriority="45"/>
+    <w:lsdException w:name="Grid Table Light" w:uiPriority="40"/>
+    <w:lsdException w:name="Grid Table 1 Light" w:uiPriority="46"/>
+    <w:lsdException w:name="Grid Table 2" w:uiPriority="47"/>
+    <w:lsdException w:name="Grid Table 3" w:uiPriority="48"/>
+    <w:lsdException w:name="Grid Table 4" w:uiPriority="49"/>
+    <w:lsdException w:name="Grid Table 5 Dark" w:uiPriority="50"/>
+    <w:lsdException w:name="Grid Table 6 Colorful" w:uiPriority="51"/>
+    <w:lsdException w:name="Grid Table 7 Colorful" w:uiPriority="52"/>
+    <w:lsdException w:name="Grid Table 1 Light Accent 1" w:uiPriority="46"/>
+    <w:lsdException w:name="Grid Table 2 Accent 1" w:uiPriority="47"/>
+    <w:lsdException w:name="Grid Table 3 Accent 1" w:uiPriority="48"/>
+    <w:lsdException w:name="Grid Table 4 Accent 1" w:uiPriority="49"/>
+    <w:lsdException w:name="Grid Table 5 Dark Accent 1" w:uiPriority="50"/>
+    <w:lsdException w:name="Grid Table 6 Colorful Accent 1" w:uiPriority="51"/>
+    <w:lsdException w:name="Grid Table 7 Colorful Accent 1" w:uiPriority="52"/>
+    <w:lsdException w:name="Grid Table 1 Light Accent 2" w:uiPriority="46"/>
+    <w:lsdException w:name="Grid Table 2 Accent 2" w:uiPriority="47"/>
+    <w:lsdException w:name="Grid Table 3 Accent 2" w:uiPriority="48"/>
+    <w:lsdException w:name="Grid Table 4 Accent 2" w:uiPriority="49"/>
+    <w:lsdException w:name="Grid Table 5 Dark Accent 2" w:uiPriority="50"/>
+    <w:lsdException w:name="Grid Table 6 Colorful Accent 2" w:uiPriority="51"/>
+    <w:lsdException w:name="Grid Table 7 Colorful Accent 2" w:uiPriority="52"/>
+    <w:lsdException w:name="Grid Table 1 Light Accent 3" w:uiPriority="46"/>
+    <w:lsdException w:name="Grid Table 2 Accent 3" w:uiPriority="47"/>
+    <w:lsdException w:name="Grid Table 3 Accent 3" w:uiPriority="48"/>
+    <w:lsdException w:name="Grid Table 4 Accent 3" w:uiPriority="49"/>
+    <w:lsdException w:name="Grid Table 5 Dark Accent 3" w:uiPriority="50"/>
+    <w:lsdException w:name="Grid Table 6 Colorful Accent 3" w:uiPriority="51"/>
+    <w:lsdException w:name="Grid Table 7 Colorful Accent 3" w:uiPriority="52"/>
+    <w:lsdException w:name="Grid Table 1 Light Accent 4" w:uiPriority="46"/>
+    <w:lsdException w:name="Grid Table 2 Accent 4" w:uiPriority="47"/>
+    <w:lsdException w:name="Grid Table 3 Accent 4" w:uiPriority="48"/>
+    <w:lsdException w:name="Grid Table 4 Accent 4" w:uiPriority="49"/>
+    <w:lsdException w:name="Grid Table 5 Dark Accent 4" w:uiPriority="50"/>
+    <w:lsdException w:name="Grid Table 6 Colorful Accent 4" w:uiPriority="51"/>
+    <w:lsdException w:name="Grid Table 7 Colorful Accent 4" w:uiPriority="52"/>
+    <w:lsdException w:name="Grid Table 1 Light Accent 5" w:uiPriority="46"/>
+    <w:lsdException w:name="Grid Table 2 Accent 5" w:uiPriority="47"/>
+    <w:lsdException w:name="Grid Table 3 Accent 5" w:uiPriority="48"/>
+    <w:lsdException w:name="Grid Table 4 Accent 5" w:uiPriority="49"/>
+    <w:lsdException w:name="Grid Table 5 Dark Accent 5" w:uiPriority="50"/>
+    <w:lsdException w:name="Grid Table 6 Colorful Accent 5" w:uiPriority="51"/>
+    <w:lsdException w:name="Grid Table 7 Colorful Accent 5" w:uiPriority="52"/>
+    <w:lsdException w:name="Grid Table 1 Light Accent 6" w:uiPriority="46"/>
+    <w:lsdException w:name="Grid Table 2 Accent 6" w:uiPriority="47"/>
+    <w:lsdException w:name="Grid Table 3 Accent 6" w:uiPriority="48"/>
+    <w:lsdException w:name="Grid Table 4 Accent 6" w:uiPriority="49"/>
+    <w:lsdException w:name="Grid Table 5 Dark Accent 6" w:uiPriority="50"/>
+    <w:lsdException w:name="Grid Table 6 Colorful Accent 6" w:uiPriority="51"/>
+    <w:lsdException w:name="Grid Table 7 Colorful Accent 6" w:uiPriority="52"/>
+    <w:lsdException w:name="List Table 1 Light" w:uiPriority="46"/>
+    <w:lsdException w:name="List Table 2" w:uiPriority="47"/>
+    <w:lsdException w:name="List Table 3" w:uiPriority="48"/>
+    <w:lsdException w:name="List Table 4" w:uiPriority="49"/>
+    <w:lsdException w:name="List Table 5 Dark" w:uiPriority="50"/>
+    <w:lsdException w:name="List Table 6 Colorful" w:uiPriority="51"/>
+    <w:lsdException w:name="List Table 7 Colorful" w:uiPriority="52"/>
+    <w:lsdException w:name="List Table 1 Light Accent 1" w:uiPriority="46"/>
+    <w:lsdException w:name="List Table 2 Accent 1" w:uiPriority="47"/>
+    <w:lsdException w:name="List Table 3 Accent 1" w:uiPriority="48"/>
+    <w:lsdException w:name="List Table 4 Accent 1" w:uiPriority="49"/>
+    <w:lsdException w:name="List Table 5 Dark Accent 1" w:uiPriority="50"/>
+    <w:lsdException w:name="List Table 6 Colorful Accent 1" w:uiPriority="51"/>
+    <w:lsdException w:name="List Table 7 Colorful Accent 1" w:uiPriority="52"/>
+    <w:lsdException w:name="List Table 1 Light Accent 2" w:uiPriority="46"/>
+    <w:lsdException w:name="List Table 2 Accent 2" w:uiPriority="47"/>
+    <w:lsdException w:name="List Table 3 Accent 2" w:uiPriority="48"/>
+    <w:lsdException w:name="List Table 4 Accent 2" w:uiPriority="49"/>
+    <w:lsdException w:name="List Table 5 Dark Accent 2" w:uiPriority="50"/>
+    <w:lsdException w:name="List Table 6 Colorful Accent 2" w:uiPriority="51"/>
+    <w:lsdException w:name="List Table 7 Colorful Accent 2" w:uiPriority="52"/>
+    <w:lsdException w:name="List Table 1 Light Accent 3" w:uiPriority="46"/>
+    <w:lsdException w:name="List Table 2 Accent 3" w:uiPriority="47"/>
+    <w:lsdException w:name="List Table 3 Accent 3" w:uiPriority="48"/>
+    <w:lsdException w:name="List Table 4 Accent 3" w:uiPriority="49"/>
+    <w:lsdException w:name="List Table 5 Dark Accent 3" w:uiPriority="50"/>
+    <w:lsdException w:name="List Table 6 Colorful Accent 3" w:uiPriority="51"/>
+    <w:lsdException w:name="List Table 7 Colorful Accent 3" w:uiPriority="52"/>
+    <w:lsdException w:name="List Table 1 Light Accent 4" w:uiPriority="46"/>
+    <w:lsdException w:name="List Table 2 Accent 4" w:uiPriority="47"/>
+    <w:lsdException w:name="List Table 3 Accent 4" w:uiPriority="48"/>
+    <w:lsdException w:name="List Table 4 Accent 4" w:uiPriority="49"/>
+    <w:lsdException w:name="List Table 5 Dark Accent 4" w:uiPriority="50"/>
+    <w:lsdException w:name="List Table 6 Colorful Accent 4" w:uiPriority="51"/>
+    <w:lsdException w:name="List Table 7 Colorful Accent 4" w:uiPriority="52"/>
+    <w:lsdException w:name="List Table 1 Light Accent 5" w:uiPriority="46"/>
+    <w:lsdException w:name="List Table 2 Accent 5" w:uiPriority="47"/>
+    <w:lsdException w:name="List Table 3 Accent 5" w:uiPriority="48"/>
+    <w:lsdException w:name="List Table 4 Accent 5" w:uiPriority="49"/>
+    <w:lsdException w:name="List Table 5 Dark Accent 5" w:uiPriority="50"/>
+    <w:lsdException w:name="List Table 6 Colorful Accent 5" w:uiPriority="51"/>
+    <w:lsdException w:name="List Table 7 Colorful Accent 5" w:uiPriority="52"/>
+    <w:lsdException w:name="List Table 1 Light Accent 6" w:uiPriority="46"/>
+    <w:lsdException w:name="List Table 2 Accent 6" w:uiPriority="47"/>
+    <w:lsdException w:name="List Table 3 Accent 6" w:uiPriority="48"/>
+    <w:lsdException w:name="List Table 4 Accent 6" w:uiPriority="49"/>
+    <w:lsdException w:name="List Table 5 Dark Accent 6" w:uiPriority="50"/>
+    <w:lsdException w:name="List Table 6 Colorful Accent 6" w:uiPriority="51"/>
+    <w:lsdException w:name="List Table 7 Colorful Accent 6" w:uiPriority="52"/>
+    <w:lsdException w:name="Mention" w:semiHidden="1" w:unhideWhenUsed="1"/>
   </w:latentStyles>
   <w:style w:type="paragraph" w:default="1" w:styleId="Normal">
     <w:name w:val="Normal"/>
@@ -49554,8 +49355,8 @@
       <w:lang w:val="hr-HR"/>
     </w:rPr>
   </w:style>
-  <w:style w:type="table" w:customStyle="1" w:styleId="GridTable1Light">
-    <w:name w:val="Grid Table 1 Light"/>
+  <w:style w:type="table" w:customStyle="1" w:styleId="GridTable1Light1">
+    <w:name w:val="Grid Table 1 Light1"/>
     <w:basedOn w:val="TableNormal"/>
     <w:uiPriority w:val="46"/>
     <w:rsid w:val="003F2B66"/>
@@ -49565,7 +49366,6 @@
     <w:tblPr>
       <w:tblStyleRowBandSize w:val="1"/>
       <w:tblStyleColBandSize w:val="1"/>
-      <w:tblInd w:w="0" w:type="dxa"/>
       <w:tblBorders>
         <w:top w:val="single" w:sz="4" w:space="0" w:color="999999" w:themeColor="text1" w:themeTint="66"/>
         <w:left w:val="single" w:sz="4" w:space="0" w:color="999999" w:themeColor="text1" w:themeTint="66"/>
@@ -49574,12 +49374,6 @@
         <w:insideH w:val="single" w:sz="4" w:space="0" w:color="999999" w:themeColor="text1" w:themeTint="66"/>
         <w:insideV w:val="single" w:sz="4" w:space="0" w:color="999999" w:themeColor="text1" w:themeTint="66"/>
       </w:tblBorders>
-      <w:tblCellMar>
-        <w:top w:w="0" w:type="dxa"/>
-        <w:left w:w="108" w:type="dxa"/>
-        <w:bottom w:w="0" w:type="dxa"/>
-        <w:right w:w="108" w:type="dxa"/>
-      </w:tblCellMar>
     </w:tblPr>
     <w:tblStylePr w:type="firstRow">
       <w:rPr>
@@ -50065,7 +49859,7 @@
   <a:extraClrSchemeLst/>
   <a:extLst>
     <a:ext uri="{05A4C25C-085E-4340-85A3-A5531E510DB2}">
-      <thm15:themeFamily xmlns="" xmlns:thm15="http://schemas.microsoft.com/office/thememl/2012/main" name="Office Theme" id="{62F939B6-93AF-4DB8-9C6B-D6C7DFDC589F}" vid="{4A3C46E8-61CC-4603-A589-7422A47A8E4A}"/>
+      <thm15:themeFamily xmlns:thm15="http://schemas.microsoft.com/office/thememl/2012/main" name="Office Theme" id="{62F939B6-93AF-4DB8-9C6B-D6C7DFDC589F}" vid="{4A3C46E8-61CC-4603-A589-7422A47A8E4A}"/>
     </a:ext>
   </a:extLst>
 </a:theme>

</xml_diff>